<commit_message>
feat: docs little modified and pptx added
</commit_message>
<xml_diff>
--- a/OOP_Project02_Team07.docx
+++ b/OOP_Project02_Team07.docx
@@ -214,7 +214,7 @@
       <w:pPr>
         <w:pStyle w:val="a3"/>
         <w:rPr>
-          <w:rFonts w:ascii="NanumGothic" w:eastAsia="NanumGothic" w:hAnsi="NanumGothic" w:cs="Times New Roman" w:hint="eastAsia"/>
+          <w:rFonts w:ascii="NanumGothic" w:eastAsia="NanumGothic" w:hAnsi="NanumGothic" w:cs="Times New Roman"/>
           <w:sz w:val="21"/>
           <w:szCs w:val="21"/>
         </w:rPr>
@@ -268,7 +268,7 @@
               <w:autoSpaceDN/>
               <w:cnfStyle w:val="100000000000" w:firstRow="1" w:lastRow="0" w:firstColumn="0" w:lastColumn="0" w:oddVBand="0" w:evenVBand="0" w:oddHBand="0" w:evenHBand="0" w:firstRowFirstColumn="0" w:firstRowLastColumn="0" w:lastRowFirstColumn="0" w:lastRowLastColumn="0"/>
               <w:rPr>
-                <w:rFonts w:ascii="NanumGothic" w:hAnsi="NanumGothic" w:cs="Times New Roman" w:hint="eastAsia"/>
+                <w:rFonts w:ascii="NanumGothic" w:hAnsi="NanumGothic" w:cs="Times New Roman"/>
                 <w:b w:val="0"/>
                 <w:bCs w:val="0"/>
                 <w:sz w:val="18"/>
@@ -758,8 +758,6 @@
               <w:cnfStyle w:val="000000100000" w:firstRow="0" w:lastRow="0" w:firstColumn="0" w:lastColumn="0" w:oddVBand="0" w:evenVBand="0" w:oddHBand="1" w:evenHBand="0" w:firstRowFirstColumn="0" w:firstRowLastColumn="0" w:lastRowFirstColumn="0" w:lastRowLastColumn="0"/>
               <w:rPr>
                 <w:rFonts w:ascii="NanumGothic" w:hAnsi="NanumGothic" w:cs="Times New Roman"/>
-                <w:b/>
-                <w:bCs/>
                 <w:sz w:val="22"/>
                 <w:szCs w:val="21"/>
               </w:rPr>
@@ -767,8 +765,6 @@
             <w:r>
               <w:rPr>
                 <w:rFonts w:ascii="NanumGothic" w:hAnsi="NanumGothic" w:cs="Times New Roman" w:hint="eastAsia"/>
-                <w:b/>
-                <w:bCs/>
                 <w:sz w:val="22"/>
                 <w:szCs w:val="21"/>
               </w:rPr>
@@ -777,8 +773,6 @@
             <w:r>
               <w:rPr>
                 <w:rFonts w:ascii="NanumGothic" w:hAnsi="NanumGothic" w:cs="Times New Roman"/>
-                <w:b/>
-                <w:bCs/>
                 <w:sz w:val="22"/>
                 <w:szCs w:val="21"/>
               </w:rPr>
@@ -787,42 +781,10 @@
             <w:r>
               <w:rPr>
                 <w:rFonts w:ascii="NanumGothic" w:hAnsi="NanumGothic" w:cs="Times New Roman"/>
-                <w:b/>
-                <w:bCs/>
                 <w:sz w:val="22"/>
                 <w:szCs w:val="21"/>
               </w:rPr>
               <w:t>이규성</w:t>
-            </w:r>
-            <w:r>
-              <w:rPr>
-                <w:rFonts w:ascii="NanumGothic" w:hAnsi="NanumGothic" w:cs="Times New Roman" w:hint="eastAsia"/>
-                <w:b/>
-                <w:bCs/>
-                <w:sz w:val="22"/>
-                <w:szCs w:val="21"/>
-              </w:rPr>
-              <w:t xml:space="preserve"> </w:t>
-            </w:r>
-            <w:r>
-              <w:rPr>
-                <w:rFonts w:ascii="NanumGothic" w:hAnsi="NanumGothic" w:cs="Times New Roman"/>
-                <w:b/>
-                <w:bCs/>
-                <w:sz w:val="22"/>
-                <w:szCs w:val="21"/>
-              </w:rPr>
-              <w:t>– S</w:t>
-            </w:r>
-            <w:r>
-              <w:rPr>
-                <w:rFonts w:ascii="NanumGothic" w:hAnsi="NanumGothic" w:cs="Times New Roman"/>
-                <w:b/>
-                <w:bCs/>
-                <w:sz w:val="22"/>
-                <w:szCs w:val="21"/>
-              </w:rPr>
-              <w:t>peaker</w:t>
             </w:r>
           </w:p>
           <w:p>
@@ -837,8 +799,6 @@
               <w:cnfStyle w:val="000000100000" w:firstRow="0" w:lastRow="0" w:firstColumn="0" w:lastColumn="0" w:oddVBand="0" w:evenVBand="0" w:oddHBand="1" w:evenHBand="0" w:firstRowFirstColumn="0" w:firstRowLastColumn="0" w:lastRowFirstColumn="0" w:lastRowLastColumn="0"/>
               <w:rPr>
                 <w:rFonts w:ascii="NanumGothic" w:hAnsi="NanumGothic" w:cs="Times New Roman"/>
-                <w:b/>
-                <w:bCs/>
                 <w:sz w:val="22"/>
                 <w:szCs w:val="21"/>
               </w:rPr>
@@ -846,8 +806,6 @@
             <w:r>
               <w:rPr>
                 <w:rFonts w:ascii="NanumGothic" w:hAnsi="NanumGothic" w:cs="Times New Roman" w:hint="eastAsia"/>
-                <w:b/>
-                <w:bCs/>
                 <w:sz w:val="22"/>
                 <w:szCs w:val="21"/>
               </w:rPr>
@@ -856,8 +814,6 @@
             <w:r>
               <w:rPr>
                 <w:rFonts w:ascii="NanumGothic" w:hAnsi="NanumGothic" w:cs="Times New Roman"/>
-                <w:b/>
-                <w:bCs/>
                 <w:sz w:val="22"/>
                 <w:szCs w:val="21"/>
               </w:rPr>
@@ -867,8 +823,6 @@
             <w:r>
               <w:rPr>
                 <w:rFonts w:ascii="NanumGothic" w:hAnsi="NanumGothic" w:cs="Times New Roman" w:hint="eastAsia"/>
-                <w:b/>
-                <w:bCs/>
                 <w:sz w:val="22"/>
                 <w:szCs w:val="21"/>
               </w:rPr>
@@ -897,8 +851,6 @@
             <w:r>
               <w:rPr>
                 <w:rFonts w:ascii="NanumGothic" w:hAnsi="NanumGothic" w:cs="Times New Roman" w:hint="eastAsia"/>
-                <w:b/>
-                <w:bCs/>
                 <w:sz w:val="22"/>
                 <w:szCs w:val="21"/>
               </w:rPr>
@@ -907,8 +859,6 @@
             <w:r>
               <w:rPr>
                 <w:rFonts w:ascii="NanumGothic" w:hAnsi="NanumGothic" w:cs="Times New Roman"/>
-                <w:b/>
-                <w:bCs/>
                 <w:sz w:val="22"/>
                 <w:szCs w:val="21"/>
               </w:rPr>
@@ -917,8 +867,6 @@
             <w:r>
               <w:rPr>
                 <w:rFonts w:ascii="NanumGothic" w:hAnsi="NanumGothic" w:cs="Times New Roman" w:hint="eastAsia"/>
-                <w:b/>
-                <w:bCs/>
                 <w:sz w:val="22"/>
                 <w:szCs w:val="21"/>
               </w:rPr>
@@ -931,6 +879,12 @@
     <w:sdt>
       <w:sdtPr>
         <w:rPr>
+          <w:rFonts w:asciiTheme="minorHAnsi" w:eastAsia="NanumGothic" w:hAnsiTheme="minorHAnsi" w:cstheme="minorBidi"/>
+          <w:bCs w:val="0"/>
+          <w:color w:val="auto"/>
+          <w:kern w:val="2"/>
+          <w:sz w:val="16"/>
+          <w:szCs w:val="22"/>
           <w:lang w:val="ko-KR"/>
         </w:rPr>
         <w:id w:val="-1385714406"/>
@@ -941,30 +895,44 @@
       </w:sdtPr>
       <w:sdtEndPr>
         <w:rPr>
-          <w:rFonts w:asciiTheme="minorHAnsi" w:eastAsia="NanumGothic" w:hAnsiTheme="minorHAnsi" w:cstheme="minorBidi"/>
           <w:b/>
-          <w:color w:val="auto"/>
-          <w:kern w:val="2"/>
-          <w:sz w:val="16"/>
-          <w:szCs w:val="22"/>
         </w:rPr>
       </w:sdtEndPr>
       <w:sdtContent>
         <w:p>
           <w:pPr>
             <w:pStyle w:val="TOC"/>
+            <w:rPr>
+              <w:rFonts w:hint="eastAsia"/>
+            </w:rPr>
           </w:pPr>
+          <w:proofErr w:type="spellStart"/>
+          <w:r>
+            <w:rPr>
+              <w:rFonts w:hint="eastAsia"/>
+              <w:lang w:val="ko-KR"/>
+            </w:rPr>
+            <w:t>C</w:t>
+          </w:r>
           <w:r>
             <w:rPr>
               <w:lang w:val="ko-KR"/>
             </w:rPr>
-            <w:t>목차</w:t>
+            <w:t>ontent</w:t>
           </w:r>
+          <w:r>
+            <w:rPr>
+              <w:lang w:val="ko-KR"/>
+            </w:rPr>
+            <w:t>s</w:t>
+          </w:r>
+          <w:proofErr w:type="spellEnd"/>
         </w:p>
         <w:p>
           <w:pPr>
             <w:pStyle w:val="21"/>
             <w:tabs>
+              <w:tab w:val="left" w:pos="600"/>
               <w:tab w:val="right" w:leader="dot" w:pos="9016"/>
             </w:tabs>
             <w:rPr>
@@ -986,13 +954,32 @@
           <w:r>
             <w:fldChar w:fldCharType="separate"/>
           </w:r>
-          <w:hyperlink w:anchor="_Toc150090427" w:history="1">
+          <w:hyperlink w:anchor="_Toc150091577" w:history="1">
             <w:r>
               <w:rPr>
                 <w:rStyle w:val="a7"/>
                 <w:noProof/>
               </w:rPr>
-              <w:t>(b) Build and Run</w:t>
+              <w:t>(a)</w:t>
+            </w:r>
+            <w:r>
+              <w:rPr>
+                <w:rFonts w:eastAsiaTheme="minorEastAsia"/>
+                <w:i w:val="0"/>
+                <w:iCs w:val="0"/>
+                <w:noProof/>
+                <w:sz w:val="20"/>
+                <w:szCs w:val="22"/>
+                <w14:ligatures w14:val="standardContextual"/>
+              </w:rPr>
+              <w:tab/>
+            </w:r>
+            <w:r>
+              <w:rPr>
+                <w:rStyle w:val="a7"/>
+                <w:noProof/>
+              </w:rPr>
+              <w:t>Summary</w:t>
             </w:r>
             <w:r>
               <w:rPr>
@@ -1013,223 +1000,7 @@
                 <w:noProof/>
                 <w:webHidden/>
               </w:rPr>
-              <w:instrText xml:space="preserve"> PAGEREF _Toc150090427 \h </w:instrText>
-            </w:r>
-            <w:r>
-              <w:rPr>
-                <w:noProof/>
-                <w:webHidden/>
-              </w:rPr>
-            </w:r>
-            <w:r>
-              <w:rPr>
-                <w:noProof/>
-                <w:webHidden/>
-              </w:rPr>
-              <w:fldChar w:fldCharType="separate"/>
-            </w:r>
-            <w:r>
-              <w:rPr>
-                <w:noProof/>
-                <w:webHidden/>
-              </w:rPr>
-              <w:t>- 3 -</w:t>
-            </w:r>
-            <w:r>
-              <w:rPr>
-                <w:noProof/>
-                <w:webHidden/>
-              </w:rPr>
-              <w:fldChar w:fldCharType="end"/>
-            </w:r>
-          </w:hyperlink>
-        </w:p>
-        <w:p>
-          <w:pPr>
-            <w:pStyle w:val="30"/>
-            <w:tabs>
-              <w:tab w:val="right" w:leader="dot" w:pos="9016"/>
-            </w:tabs>
-            <w:rPr>
-              <w:rFonts w:eastAsiaTheme="minorEastAsia"/>
-              <w:noProof/>
-              <w:sz w:val="20"/>
-              <w:szCs w:val="22"/>
-              <w14:ligatures w14:val="standardContextual"/>
-            </w:rPr>
-          </w:pPr>
-          <w:hyperlink w:anchor="_Toc150090428" w:history="1">
-            <w:r>
-              <w:rPr>
-                <w:rStyle w:val="a7"/>
-                <w:noProof/>
-              </w:rPr>
-              <w:t>Build</w:t>
-            </w:r>
-            <w:r>
-              <w:rPr>
-                <w:noProof/>
-                <w:webHidden/>
-              </w:rPr>
-              <w:tab/>
-            </w:r>
-            <w:r>
-              <w:rPr>
-                <w:noProof/>
-                <w:webHidden/>
-              </w:rPr>
-              <w:fldChar w:fldCharType="begin"/>
-            </w:r>
-            <w:r>
-              <w:rPr>
-                <w:noProof/>
-                <w:webHidden/>
-              </w:rPr>
-              <w:instrText xml:space="preserve"> PAGEREF _Toc150090428 \h </w:instrText>
-            </w:r>
-            <w:r>
-              <w:rPr>
-                <w:noProof/>
-                <w:webHidden/>
-              </w:rPr>
-            </w:r>
-            <w:r>
-              <w:rPr>
-                <w:noProof/>
-                <w:webHidden/>
-              </w:rPr>
-              <w:fldChar w:fldCharType="separate"/>
-            </w:r>
-            <w:r>
-              <w:rPr>
-                <w:noProof/>
-                <w:webHidden/>
-              </w:rPr>
-              <w:t>- 3 -</w:t>
-            </w:r>
-            <w:r>
-              <w:rPr>
-                <w:noProof/>
-                <w:webHidden/>
-              </w:rPr>
-              <w:fldChar w:fldCharType="end"/>
-            </w:r>
-          </w:hyperlink>
-        </w:p>
-        <w:p>
-          <w:pPr>
-            <w:pStyle w:val="30"/>
-            <w:tabs>
-              <w:tab w:val="right" w:leader="dot" w:pos="9016"/>
-            </w:tabs>
-            <w:rPr>
-              <w:rFonts w:eastAsiaTheme="minorEastAsia"/>
-              <w:noProof/>
-              <w:sz w:val="20"/>
-              <w:szCs w:val="22"/>
-              <w14:ligatures w14:val="standardContextual"/>
-            </w:rPr>
-          </w:pPr>
-          <w:hyperlink w:anchor="_Toc150090429" w:history="1">
-            <w:r>
-              <w:rPr>
-                <w:rStyle w:val="a7"/>
-                <w:noProof/>
-              </w:rPr>
-              <w:t>Run</w:t>
-            </w:r>
-            <w:r>
-              <w:rPr>
-                <w:noProof/>
-                <w:webHidden/>
-              </w:rPr>
-              <w:tab/>
-            </w:r>
-            <w:r>
-              <w:rPr>
-                <w:noProof/>
-                <w:webHidden/>
-              </w:rPr>
-              <w:fldChar w:fldCharType="begin"/>
-            </w:r>
-            <w:r>
-              <w:rPr>
-                <w:noProof/>
-                <w:webHidden/>
-              </w:rPr>
-              <w:instrText xml:space="preserve"> PAGEREF _Toc150090429 \h </w:instrText>
-            </w:r>
-            <w:r>
-              <w:rPr>
-                <w:noProof/>
-                <w:webHidden/>
-              </w:rPr>
-            </w:r>
-            <w:r>
-              <w:rPr>
-                <w:noProof/>
-                <w:webHidden/>
-              </w:rPr>
-              <w:fldChar w:fldCharType="separate"/>
-            </w:r>
-            <w:r>
-              <w:rPr>
-                <w:noProof/>
-                <w:webHidden/>
-              </w:rPr>
-              <w:t>- 3 -</w:t>
-            </w:r>
-            <w:r>
-              <w:rPr>
-                <w:noProof/>
-                <w:webHidden/>
-              </w:rPr>
-              <w:fldChar w:fldCharType="end"/>
-            </w:r>
-          </w:hyperlink>
-        </w:p>
-        <w:p>
-          <w:pPr>
-            <w:pStyle w:val="30"/>
-            <w:tabs>
-              <w:tab w:val="right" w:leader="dot" w:pos="9016"/>
-            </w:tabs>
-            <w:rPr>
-              <w:rFonts w:eastAsiaTheme="minorEastAsia"/>
-              <w:noProof/>
-              <w:sz w:val="20"/>
-              <w:szCs w:val="22"/>
-              <w14:ligatures w14:val="standardContextual"/>
-            </w:rPr>
-          </w:pPr>
-          <w:hyperlink w:anchor="_Toc150090430" w:history="1">
-            <w:r>
-              <w:rPr>
-                <w:rStyle w:val="a7"/>
-                <w:noProof/>
-              </w:rPr>
-              <w:t>Test environment</w:t>
-            </w:r>
-            <w:r>
-              <w:rPr>
-                <w:noProof/>
-                <w:webHidden/>
-              </w:rPr>
-              <w:tab/>
-            </w:r>
-            <w:r>
-              <w:rPr>
-                <w:noProof/>
-                <w:webHidden/>
-              </w:rPr>
-              <w:fldChar w:fldCharType="begin"/>
-            </w:r>
-            <w:r>
-              <w:rPr>
-                <w:noProof/>
-                <w:webHidden/>
-              </w:rPr>
-              <w:instrText xml:space="preserve"> PAGEREF _Toc150090430 \h </w:instrText>
+              <w:instrText xml:space="preserve"> PAGEREF _Toc150091577 \h </w:instrText>
             </w:r>
             <w:r>
               <w:rPr>
@@ -1276,13 +1047,13 @@
               <w14:ligatures w14:val="standardContextual"/>
             </w:rPr>
           </w:pPr>
-          <w:hyperlink w:anchor="_Toc150090431" w:history="1">
+          <w:hyperlink w:anchor="_Toc150091578" w:history="1">
             <w:r>
               <w:rPr>
                 <w:rStyle w:val="a7"/>
                 <w:noProof/>
               </w:rPr>
-              <w:t>(c) Important Functionality</w:t>
+              <w:t>(b) Build and Run</w:t>
             </w:r>
             <w:r>
               <w:rPr>
@@ -1303,7 +1074,7 @@
                 <w:noProof/>
                 <w:webHidden/>
               </w:rPr>
-              <w:instrText xml:space="preserve"> PAGEREF _Toc150090431 \h </w:instrText>
+              <w:instrText xml:space="preserve"> PAGEREF _Toc150091578 \h </w:instrText>
             </w:r>
             <w:r>
               <w:rPr>
@@ -1323,7 +1094,223 @@
                 <w:noProof/>
                 <w:webHidden/>
               </w:rPr>
-              <w:t>- 4 -</w:t>
+              <w:t>- 3 -</w:t>
+            </w:r>
+            <w:r>
+              <w:rPr>
+                <w:noProof/>
+                <w:webHidden/>
+              </w:rPr>
+              <w:fldChar w:fldCharType="end"/>
+            </w:r>
+          </w:hyperlink>
+        </w:p>
+        <w:p>
+          <w:pPr>
+            <w:pStyle w:val="30"/>
+            <w:tabs>
+              <w:tab w:val="right" w:leader="dot" w:pos="9016"/>
+            </w:tabs>
+            <w:rPr>
+              <w:rFonts w:eastAsiaTheme="minorEastAsia"/>
+              <w:noProof/>
+              <w:sz w:val="20"/>
+              <w:szCs w:val="22"/>
+              <w14:ligatures w14:val="standardContextual"/>
+            </w:rPr>
+          </w:pPr>
+          <w:hyperlink w:anchor="_Toc150091579" w:history="1">
+            <w:r>
+              <w:rPr>
+                <w:rStyle w:val="a7"/>
+                <w:noProof/>
+              </w:rPr>
+              <w:t>Build</w:t>
+            </w:r>
+            <w:r>
+              <w:rPr>
+                <w:noProof/>
+                <w:webHidden/>
+              </w:rPr>
+              <w:tab/>
+            </w:r>
+            <w:r>
+              <w:rPr>
+                <w:noProof/>
+                <w:webHidden/>
+              </w:rPr>
+              <w:fldChar w:fldCharType="begin"/>
+            </w:r>
+            <w:r>
+              <w:rPr>
+                <w:noProof/>
+                <w:webHidden/>
+              </w:rPr>
+              <w:instrText xml:space="preserve"> PAGEREF _Toc150091579 \h </w:instrText>
+            </w:r>
+            <w:r>
+              <w:rPr>
+                <w:noProof/>
+                <w:webHidden/>
+              </w:rPr>
+            </w:r>
+            <w:r>
+              <w:rPr>
+                <w:noProof/>
+                <w:webHidden/>
+              </w:rPr>
+              <w:fldChar w:fldCharType="separate"/>
+            </w:r>
+            <w:r>
+              <w:rPr>
+                <w:noProof/>
+                <w:webHidden/>
+              </w:rPr>
+              <w:t>- 3 -</w:t>
+            </w:r>
+            <w:r>
+              <w:rPr>
+                <w:noProof/>
+                <w:webHidden/>
+              </w:rPr>
+              <w:fldChar w:fldCharType="end"/>
+            </w:r>
+          </w:hyperlink>
+        </w:p>
+        <w:p>
+          <w:pPr>
+            <w:pStyle w:val="30"/>
+            <w:tabs>
+              <w:tab w:val="right" w:leader="dot" w:pos="9016"/>
+            </w:tabs>
+            <w:rPr>
+              <w:rFonts w:eastAsiaTheme="minorEastAsia"/>
+              <w:noProof/>
+              <w:sz w:val="20"/>
+              <w:szCs w:val="22"/>
+              <w14:ligatures w14:val="standardContextual"/>
+            </w:rPr>
+          </w:pPr>
+          <w:hyperlink w:anchor="_Toc150091580" w:history="1">
+            <w:r>
+              <w:rPr>
+                <w:rStyle w:val="a7"/>
+                <w:noProof/>
+              </w:rPr>
+              <w:t>Run</w:t>
+            </w:r>
+            <w:r>
+              <w:rPr>
+                <w:noProof/>
+                <w:webHidden/>
+              </w:rPr>
+              <w:tab/>
+            </w:r>
+            <w:r>
+              <w:rPr>
+                <w:noProof/>
+                <w:webHidden/>
+              </w:rPr>
+              <w:fldChar w:fldCharType="begin"/>
+            </w:r>
+            <w:r>
+              <w:rPr>
+                <w:noProof/>
+                <w:webHidden/>
+              </w:rPr>
+              <w:instrText xml:space="preserve"> PAGEREF _Toc150091580 \h </w:instrText>
+            </w:r>
+            <w:r>
+              <w:rPr>
+                <w:noProof/>
+                <w:webHidden/>
+              </w:rPr>
+            </w:r>
+            <w:r>
+              <w:rPr>
+                <w:noProof/>
+                <w:webHidden/>
+              </w:rPr>
+              <w:fldChar w:fldCharType="separate"/>
+            </w:r>
+            <w:r>
+              <w:rPr>
+                <w:noProof/>
+                <w:webHidden/>
+              </w:rPr>
+              <w:t>- 3 -</w:t>
+            </w:r>
+            <w:r>
+              <w:rPr>
+                <w:noProof/>
+                <w:webHidden/>
+              </w:rPr>
+              <w:fldChar w:fldCharType="end"/>
+            </w:r>
+          </w:hyperlink>
+        </w:p>
+        <w:p>
+          <w:pPr>
+            <w:pStyle w:val="30"/>
+            <w:tabs>
+              <w:tab w:val="right" w:leader="dot" w:pos="9016"/>
+            </w:tabs>
+            <w:rPr>
+              <w:rFonts w:eastAsiaTheme="minorEastAsia"/>
+              <w:noProof/>
+              <w:sz w:val="20"/>
+              <w:szCs w:val="22"/>
+              <w14:ligatures w14:val="standardContextual"/>
+            </w:rPr>
+          </w:pPr>
+          <w:hyperlink w:anchor="_Toc150091581" w:history="1">
+            <w:r>
+              <w:rPr>
+                <w:rStyle w:val="a7"/>
+                <w:noProof/>
+              </w:rPr>
+              <w:t>Test environment</w:t>
+            </w:r>
+            <w:r>
+              <w:rPr>
+                <w:noProof/>
+                <w:webHidden/>
+              </w:rPr>
+              <w:tab/>
+            </w:r>
+            <w:r>
+              <w:rPr>
+                <w:noProof/>
+                <w:webHidden/>
+              </w:rPr>
+              <w:fldChar w:fldCharType="begin"/>
+            </w:r>
+            <w:r>
+              <w:rPr>
+                <w:noProof/>
+                <w:webHidden/>
+              </w:rPr>
+              <w:instrText xml:space="preserve"> PAGEREF _Toc150091581 \h </w:instrText>
+            </w:r>
+            <w:r>
+              <w:rPr>
+                <w:noProof/>
+                <w:webHidden/>
+              </w:rPr>
+            </w:r>
+            <w:r>
+              <w:rPr>
+                <w:noProof/>
+                <w:webHidden/>
+              </w:rPr>
+              <w:fldChar w:fldCharType="separate"/>
+            </w:r>
+            <w:r>
+              <w:rPr>
+                <w:noProof/>
+                <w:webHidden/>
+              </w:rPr>
+              <w:t>- 3 -</w:t>
             </w:r>
             <w:r>
               <w:rPr>
@@ -1350,13 +1337,13 @@
               <w14:ligatures w14:val="standardContextual"/>
             </w:rPr>
           </w:pPr>
-          <w:hyperlink w:anchor="_Toc150090432" w:history="1">
+          <w:hyperlink w:anchor="_Toc150091582" w:history="1">
             <w:r>
               <w:rPr>
                 <w:rStyle w:val="a7"/>
                 <w:noProof/>
               </w:rPr>
-              <w:t>(d) how you implemented (important implementation issues)</w:t>
+              <w:t>(c) Important Functionality</w:t>
             </w:r>
             <w:r>
               <w:rPr>
@@ -1377,7 +1364,7 @@
                 <w:noProof/>
                 <w:webHidden/>
               </w:rPr>
-              <w:instrText xml:space="preserve"> PAGEREF _Toc150090432 \h </w:instrText>
+              <w:instrText xml:space="preserve"> PAGEREF _Toc150091582 \h </w:instrText>
             </w:r>
             <w:r>
               <w:rPr>
@@ -1424,13 +1411,13 @@
               <w14:ligatures w14:val="standardContextual"/>
             </w:rPr>
           </w:pPr>
-          <w:hyperlink w:anchor="_Toc150090433" w:history="1">
+          <w:hyperlink w:anchor="_Toc150091583" w:history="1">
             <w:r>
               <w:rPr>
                 <w:rStyle w:val="a7"/>
                 <w:noProof/>
               </w:rPr>
-              <w:t>(e) the result of SW system  design</w:t>
+              <w:t>(d) how you implemented (important implementation issues)</w:t>
             </w:r>
             <w:r>
               <w:rPr>
@@ -1451,7 +1438,7 @@
                 <w:noProof/>
                 <w:webHidden/>
               </w:rPr>
-              <w:instrText xml:space="preserve"> PAGEREF _Toc150090433 \h </w:instrText>
+              <w:instrText xml:space="preserve"> PAGEREF _Toc150091583 \h </w:instrText>
             </w:r>
             <w:r>
               <w:rPr>
@@ -1498,13 +1485,13 @@
               <w14:ligatures w14:val="standardContextual"/>
             </w:rPr>
           </w:pPr>
-          <w:hyperlink w:anchor="_Toc150090434" w:history="1">
+          <w:hyperlink w:anchor="_Toc150091584" w:history="1">
             <w:r>
               <w:rPr>
                 <w:rStyle w:val="a7"/>
                 <w:noProof/>
               </w:rPr>
-              <w:t>(f) execution results</w:t>
+              <w:t>(e) the result of SW system design</w:t>
             </w:r>
             <w:r>
               <w:rPr>
@@ -1525,7 +1512,7 @@
                 <w:noProof/>
                 <w:webHidden/>
               </w:rPr>
-              <w:instrText xml:space="preserve"> PAGEREF _Toc150090434 \h </w:instrText>
+              <w:instrText xml:space="preserve"> PAGEREF _Toc150091584 \h </w:instrText>
             </w:r>
             <w:r>
               <w:rPr>
@@ -1572,13 +1559,13 @@
               <w14:ligatures w14:val="standardContextual"/>
             </w:rPr>
           </w:pPr>
-          <w:hyperlink w:anchor="_Toc150090435" w:history="1">
+          <w:hyperlink w:anchor="_Toc150091585" w:history="1">
             <w:r>
               <w:rPr>
                 <w:rStyle w:val="a7"/>
                 <w:noProof/>
               </w:rPr>
-              <w:t>(g) Appling object oriented concepts to the development for your project. also explain what you felt and learned from the project.</w:t>
+              <w:t>(f) execution results</w:t>
             </w:r>
             <w:r>
               <w:rPr>
@@ -1599,7 +1586,7 @@
                 <w:noProof/>
                 <w:webHidden/>
               </w:rPr>
-              <w:instrText xml:space="preserve"> PAGEREF _Toc150090435 \h </w:instrText>
+              <w:instrText xml:space="preserve"> PAGEREF _Toc150091585 \h </w:instrText>
             </w:r>
             <w:r>
               <w:rPr>
@@ -1646,12 +1633,86 @@
               <w14:ligatures w14:val="standardContextual"/>
             </w:rPr>
           </w:pPr>
-          <w:hyperlink w:anchor="_Toc150090436" w:history="1">
+          <w:hyperlink w:anchor="_Toc150091586" w:history="1">
             <w:r>
               <w:rPr>
                 <w:rStyle w:val="a7"/>
                 <w:noProof/>
               </w:rPr>
+              <w:t>(g) Appling object oriented concepts and Learning things</w:t>
+            </w:r>
+            <w:r>
+              <w:rPr>
+                <w:noProof/>
+                <w:webHidden/>
+              </w:rPr>
+              <w:tab/>
+            </w:r>
+            <w:r>
+              <w:rPr>
+                <w:noProof/>
+                <w:webHidden/>
+              </w:rPr>
+              <w:fldChar w:fldCharType="begin"/>
+            </w:r>
+            <w:r>
+              <w:rPr>
+                <w:noProof/>
+                <w:webHidden/>
+              </w:rPr>
+              <w:instrText xml:space="preserve"> PAGEREF _Toc150091586 \h </w:instrText>
+            </w:r>
+            <w:r>
+              <w:rPr>
+                <w:noProof/>
+                <w:webHidden/>
+              </w:rPr>
+            </w:r>
+            <w:r>
+              <w:rPr>
+                <w:noProof/>
+                <w:webHidden/>
+              </w:rPr>
+              <w:fldChar w:fldCharType="separate"/>
+            </w:r>
+            <w:r>
+              <w:rPr>
+                <w:noProof/>
+                <w:webHidden/>
+              </w:rPr>
+              <w:t>- 4 -</w:t>
+            </w:r>
+            <w:r>
+              <w:rPr>
+                <w:noProof/>
+                <w:webHidden/>
+              </w:rPr>
+              <w:fldChar w:fldCharType="end"/>
+            </w:r>
+          </w:hyperlink>
+        </w:p>
+        <w:p>
+          <w:pPr>
+            <w:pStyle w:val="21"/>
+            <w:tabs>
+              <w:tab w:val="right" w:leader="dot" w:pos="9016"/>
+            </w:tabs>
+            <w:rPr>
+              <w:rFonts w:eastAsiaTheme="minorEastAsia"/>
+              <w:i w:val="0"/>
+              <w:iCs w:val="0"/>
+              <w:noProof/>
+              <w:sz w:val="20"/>
+              <w:szCs w:val="22"/>
+              <w14:ligatures w14:val="standardContextual"/>
+            </w:rPr>
+          </w:pPr>
+          <w:hyperlink w:anchor="_Toc150091587" w:history="1">
+            <w:r>
+              <w:rPr>
+                <w:rStyle w:val="a7"/>
+                <w:noProof/>
+              </w:rPr>
               <w:t>(h)  Conclusion</w:t>
             </w:r>
             <w:r>
@@ -1673,7 +1734,7 @@
                 <w:noProof/>
                 <w:webHidden/>
               </w:rPr>
-              <w:instrText xml:space="preserve"> PAGEREF _Toc150090436 \h </w:instrText>
+              <w:instrText xml:space="preserve"> PAGEREF _Toc150091587 \h </w:instrText>
             </w:r>
             <w:r>
               <w:rPr>
@@ -1779,7 +1840,7 @@
         <w:autoSpaceDE/>
         <w:autoSpaceDN/>
         <w:rPr>
-          <w:rFonts w:asciiTheme="majorHAnsi" w:hAnsiTheme="majorHAnsi" w:cstheme="majorBidi" w:hint="eastAsia"/>
+          <w:rFonts w:asciiTheme="majorHAnsi" w:hAnsiTheme="majorHAnsi" w:cstheme="majorBidi"/>
           <w:b/>
           <w:sz w:val="20"/>
           <w:highlight w:val="lightGray"/>
@@ -1793,7 +1854,7 @@
         <w:autoSpaceDE/>
         <w:autoSpaceDN/>
         <w:rPr>
-          <w:rFonts w:asciiTheme="majorHAnsi" w:hAnsiTheme="majorHAnsi" w:cstheme="majorBidi" w:hint="eastAsia"/>
+          <w:rFonts w:asciiTheme="majorHAnsi" w:hAnsiTheme="majorHAnsi" w:cstheme="majorBidi"/>
           <w:b/>
           <w:sz w:val="20"/>
           <w:highlight w:val="lightGray"/>
@@ -1817,6 +1878,7 @@
           <w:numId w:val="32"/>
         </w:numPr>
       </w:pPr>
+      <w:bookmarkStart w:id="0" w:name="_Toc150091577"/>
       <w:r>
         <w:rPr>
           <w:rFonts w:hint="eastAsia"/>
@@ -1827,11 +1889,11 @@
       <w:r>
         <w:t>ummary</w:t>
       </w:r>
+      <w:bookmarkEnd w:id="0"/>
     </w:p>
     <w:p>
       <w:pPr>
         <w:rPr>
-          <w:rFonts w:hint="eastAsia"/>
           <w:sz w:val="18"/>
           <w:szCs w:val="24"/>
         </w:rPr>
@@ -2080,52 +2142,23 @@
       <w:pPr>
         <w:pStyle w:val="2"/>
       </w:pPr>
-      <w:bookmarkStart w:id="0" w:name="_Toc150090427"/>
+      <w:bookmarkStart w:id="1" w:name="_Toc150091578"/>
       <w:r>
         <w:t xml:space="preserve">(b) </w:t>
       </w:r>
       <w:r>
         <w:t>Build and Run</w:t>
-      </w:r>
-      <w:bookmarkEnd w:id="0"/>
-    </w:p>
-    <w:p>
-      <w:pPr>
-        <w:pStyle w:val="3"/>
-        <w:ind w:left="488" w:right="150" w:hanging="338"/>
-      </w:pPr>
-      <w:bookmarkStart w:id="1" w:name="_Toc150090428"/>
-      <w:r>
-        <w:t>Build</w:t>
       </w:r>
       <w:bookmarkEnd w:id="1"/>
     </w:p>
     <w:p>
       <w:pPr>
-        <w:ind w:firstLine="800"/>
-        <w:rPr>
-          <w:rFonts w:ascii="Pretendard Variable" w:eastAsia="Pretendard Variable" w:hAnsi="Pretendard Variable" w:cs="Helvetica"/>
-          <w:sz w:val="18"/>
-          <w:szCs w:val="24"/>
-        </w:rPr>
-      </w:pPr>
-      <w:r>
-        <w:rPr>
-          <w:rFonts w:ascii="Pretendard Variable" w:eastAsia="Pretendard Variable" w:hAnsi="Pretendard Variable" w:cs="Helvetica"/>
-          <w:sz w:val="18"/>
-          <w:szCs w:val="24"/>
-        </w:rPr>
-        <w:t>$ make</w:t>
-      </w:r>
-    </w:p>
-    <w:p>
-      <w:pPr>
         <w:pStyle w:val="3"/>
         <w:ind w:left="488" w:right="150" w:hanging="338"/>
       </w:pPr>
-      <w:bookmarkStart w:id="2" w:name="_Toc150090429"/>
-      <w:r>
-        <w:t>Run</w:t>
+      <w:bookmarkStart w:id="2" w:name="_Toc150091579"/>
+      <w:r>
+        <w:t>Build</w:t>
       </w:r>
       <w:bookmarkEnd w:id="2"/>
     </w:p>
@@ -2138,6 +2171,35 @@
           <w:szCs w:val="24"/>
         </w:rPr>
       </w:pPr>
+      <w:r>
+        <w:rPr>
+          <w:rFonts w:ascii="Pretendard Variable" w:eastAsia="Pretendard Variable" w:hAnsi="Pretendard Variable" w:cs="Helvetica"/>
+          <w:sz w:val="18"/>
+          <w:szCs w:val="24"/>
+        </w:rPr>
+        <w:t>$ make</w:t>
+      </w:r>
+    </w:p>
+    <w:p>
+      <w:pPr>
+        <w:pStyle w:val="3"/>
+        <w:ind w:left="488" w:right="150" w:hanging="338"/>
+      </w:pPr>
+      <w:bookmarkStart w:id="3" w:name="_Toc150091580"/>
+      <w:r>
+        <w:t>Run</w:t>
+      </w:r>
+      <w:bookmarkEnd w:id="3"/>
+    </w:p>
+    <w:p>
+      <w:pPr>
+        <w:ind w:firstLine="800"/>
+        <w:rPr>
+          <w:rFonts w:ascii="Pretendard Variable" w:eastAsia="Pretendard Variable" w:hAnsi="Pretendard Variable" w:cs="Helvetica"/>
+          <w:sz w:val="18"/>
+          <w:szCs w:val="24"/>
+        </w:rPr>
+      </w:pPr>
       <w:proofErr w:type="gramStart"/>
       <w:r>
         <w:rPr>
@@ -2335,72 +2397,64 @@
       <w:pPr>
         <w:ind w:firstLine="800"/>
         <w:rPr>
+          <w:rFonts w:ascii="Pretendard Variable" w:eastAsia="Pretendard Variable" w:hAnsi="Pretendard Variable" w:cs="Helvetica"/>
+          <w:sz w:val="18"/>
+          <w:szCs w:val="24"/>
+        </w:rPr>
+      </w:pPr>
+      <w:r>
+        <w:rPr>
+          <w:rFonts w:ascii="Pretendard Variable" w:eastAsia="Pretendard Variable" w:hAnsi="Pretendard Variable" w:cs="Helvetica"/>
+          <w:sz w:val="18"/>
+          <w:szCs w:val="24"/>
+        </w:rPr>
+        <w:t>Input: ^</w:t>
+      </w:r>
+      <w:r>
+        <w:rPr>
           <w:rFonts w:ascii="Pretendard Variable" w:eastAsia="Pretendard Variable" w:hAnsi="Pretendard Variable" w:cs="Helvetica" w:hint="eastAsia"/>
           <w:sz w:val="18"/>
           <w:szCs w:val="24"/>
         </w:rPr>
-      </w:pPr>
+        <w:t>C</w:t>
+      </w:r>
       <w:r>
         <w:rPr>
           <w:rFonts w:ascii="Pretendard Variable" w:eastAsia="Pretendard Variable" w:hAnsi="Pretendard Variable" w:cs="Helvetica"/>
           <w:sz w:val="18"/>
           <w:szCs w:val="24"/>
         </w:rPr>
-        <w:t>Input: ^</w:t>
-      </w:r>
-      <w:r>
-        <w:rPr>
-          <w:rFonts w:ascii="Pretendard Variable" w:eastAsia="Pretendard Variable" w:hAnsi="Pretendard Variable" w:cs="Helvetica" w:hint="eastAsia"/>
+        <w:t xml:space="preserve"> (terminating)</w:t>
+      </w:r>
+    </w:p>
+    <w:p>
+      <w:pPr>
+        <w:rPr>
+          <w:rFonts w:ascii="Pretendard Variable" w:eastAsia="Pretendard Variable" w:hAnsi="Pretendard Variable" w:cs="Helvetica"/>
           <w:sz w:val="18"/>
           <w:szCs w:val="24"/>
         </w:rPr>
-        <w:t>C</w:t>
-      </w:r>
+      </w:pPr>
       <w:r>
         <w:rPr>
           <w:rFonts w:ascii="Pretendard Variable" w:eastAsia="Pretendard Variable" w:hAnsi="Pretendard Variable" w:cs="Helvetica"/>
           <w:sz w:val="18"/>
           <w:szCs w:val="24"/>
         </w:rPr>
-        <w:t xml:space="preserve"> </w:t>
-      </w:r>
-      <w:r>
-        <w:rPr>
-          <w:rFonts w:ascii="Pretendard Variable" w:eastAsia="Pretendard Variable" w:hAnsi="Pretendard Variable" w:cs="Helvetica"/>
-          <w:sz w:val="18"/>
-          <w:szCs w:val="24"/>
-        </w:rPr>
-        <w:t>(terminating)</w:t>
+        <w:tab/>
+        <w:t>Input: 0 (terminating)</w:t>
       </w:r>
     </w:p>
     <w:p>
       <w:pPr>
-        <w:rPr>
-          <w:rFonts w:ascii="Pretendard Variable" w:eastAsia="Pretendard Variable" w:hAnsi="Pretendard Variable" w:cs="Helvetica" w:hint="eastAsia"/>
-          <w:sz w:val="18"/>
-          <w:szCs w:val="24"/>
-        </w:rPr>
-      </w:pPr>
-      <w:r>
-        <w:rPr>
-          <w:rFonts w:ascii="Pretendard Variable" w:eastAsia="Pretendard Variable" w:hAnsi="Pretendard Variable" w:cs="Helvetica"/>
-          <w:sz w:val="18"/>
-          <w:szCs w:val="24"/>
-        </w:rPr>
-        <w:tab/>
-        <w:t>Input: 0 (terminating)</w:t>
-      </w:r>
-    </w:p>
-    <w:p>
-      <w:pPr>
         <w:pStyle w:val="3"/>
         <w:ind w:left="488" w:right="150" w:hanging="338"/>
       </w:pPr>
-      <w:bookmarkStart w:id="3" w:name="_Toc150090430"/>
+      <w:bookmarkStart w:id="4" w:name="_Toc150091581"/>
       <w:r>
         <w:t>Test environment</w:t>
       </w:r>
-      <w:bookmarkEnd w:id="3"/>
+      <w:bookmarkEnd w:id="4"/>
     </w:p>
     <w:p>
       <w:pPr>
@@ -2555,7 +2609,7 @@
       <w:pPr>
         <w:pStyle w:val="2"/>
       </w:pPr>
-      <w:bookmarkStart w:id="4" w:name="_Toc150090431"/>
+      <w:bookmarkStart w:id="5" w:name="_Toc150091582"/>
       <w:r>
         <w:lastRenderedPageBreak/>
         <w:t xml:space="preserve">(c) </w:t>
@@ -2569,7 +2623,7 @@
       <w:r>
         <w:t>mportant Functionality</w:t>
       </w:r>
-      <w:bookmarkEnd w:id="4"/>
+      <w:bookmarkEnd w:id="5"/>
     </w:p>
     <w:p>
       <w:pPr>
@@ -2619,7 +2673,7 @@
     <w:p>
       <w:pPr>
         <w:rPr>
-          <w:rFonts w:ascii="Pretendard Variable" w:eastAsia="Pretendard Variable" w:hAnsi="Pretendard Variable" w:cs="Helvetica" w:hint="eastAsia"/>
+          <w:rFonts w:ascii="Pretendard Variable" w:eastAsia="Pretendard Variable" w:hAnsi="Pretendard Variable" w:cs="Helvetica"/>
         </w:rPr>
       </w:pPr>
       <w:r>
@@ -2644,7 +2698,7 @@
     <w:p>
       <w:pPr>
         <w:rPr>
-          <w:rFonts w:ascii="Pretendard Variable" w:eastAsia="Pretendard Variable" w:hAnsi="Pretendard Variable" w:cs="Helvetica" w:hint="eastAsia"/>
+          <w:rFonts w:ascii="Pretendard Variable" w:eastAsia="Pretendard Variable" w:hAnsi="Pretendard Variable" w:cs="Helvetica"/>
         </w:rPr>
       </w:pPr>
     </w:p>
@@ -2652,11 +2706,11 @@
       <w:pPr>
         <w:pStyle w:val="2"/>
       </w:pPr>
-      <w:bookmarkStart w:id="5" w:name="_Toc150090432"/>
+      <w:bookmarkStart w:id="6" w:name="_Toc150091583"/>
       <w:r>
         <w:t>(d) how you implemented (important implementation issues)</w:t>
       </w:r>
-      <w:bookmarkEnd w:id="5"/>
+      <w:bookmarkEnd w:id="6"/>
     </w:p>
     <w:p/>
     <w:p/>
@@ -2664,11 +2718,11 @@
       <w:pPr>
         <w:pStyle w:val="2"/>
       </w:pPr>
-      <w:bookmarkStart w:id="6" w:name="_Toc150090433"/>
+      <w:bookmarkStart w:id="7" w:name="_Toc150091584"/>
       <w:r>
         <w:t>(e) the result of SW system design</w:t>
       </w:r>
-      <w:bookmarkEnd w:id="6"/>
+      <w:bookmarkEnd w:id="7"/>
       <w:r>
         <w:t xml:space="preserve"> </w:t>
       </w:r>
@@ -2676,7 +2730,7 @@
     <w:p>
       <w:pPr>
         <w:rPr>
-          <w:rFonts w:ascii="Pretendard Variable" w:eastAsia="Pretendard Variable" w:hAnsi="Pretendard Variable" w:cs="Helvetica" w:hint="eastAsia"/>
+          <w:rFonts w:ascii="Pretendard Variable" w:eastAsia="Pretendard Variable" w:hAnsi="Pretendard Variable" w:cs="Helvetica"/>
         </w:rPr>
       </w:pPr>
       <w:r>
@@ -2696,20 +2750,17 @@
     <w:p>
       <w:pPr>
         <w:pStyle w:val="2"/>
-        <w:rPr>
-          <w:rFonts w:hint="eastAsia"/>
-        </w:rPr>
-      </w:pPr>
-      <w:bookmarkStart w:id="7" w:name="_Toc150090434"/>
+      </w:pPr>
+      <w:bookmarkStart w:id="8" w:name="_Toc150091585"/>
       <w:r>
         <w:t>(f) execution results</w:t>
       </w:r>
-      <w:bookmarkEnd w:id="7"/>
+      <w:bookmarkEnd w:id="8"/>
     </w:p>
     <w:p>
       <w:pPr>
         <w:rPr>
-          <w:rFonts w:ascii="Pretendard Variable" w:eastAsia="Pretendard Variable" w:hAnsi="Pretendard Variable" w:cs="Helvetica" w:hint="eastAsia"/>
+          <w:rFonts w:ascii="Pretendard Variable" w:eastAsia="Pretendard Variable" w:hAnsi="Pretendard Variable" w:cs="Helvetica"/>
         </w:rPr>
       </w:pPr>
       <w:r>
@@ -2728,7 +2779,7 @@
     <w:p>
       <w:pPr>
         <w:rPr>
-          <w:rFonts w:ascii="Pretendard Variable" w:eastAsia="Pretendard Variable" w:hAnsi="Pretendard Variable" w:cs="Helvetica" w:hint="eastAsia"/>
+          <w:rFonts w:ascii="Pretendard Variable" w:eastAsia="Pretendard Variable" w:hAnsi="Pretendard Variable" w:cs="Helvetica"/>
         </w:rPr>
       </w:pPr>
     </w:p>
@@ -2742,47 +2793,44 @@
     <w:p>
       <w:pPr>
         <w:pStyle w:val="2"/>
+      </w:pPr>
+      <w:bookmarkStart w:id="9" w:name="_Toc150091586"/>
+      <w:r>
+        <w:t xml:space="preserve">(g) </w:t>
+      </w:r>
+      <w:r>
+        <w:t>A</w:t>
+      </w:r>
+      <w:r>
+        <w:t>ppl</w:t>
+      </w:r>
+      <w:r>
+        <w:t>ing</w:t>
+      </w:r>
+      <w:r>
+        <w:t xml:space="preserve"> </w:t>
+      </w:r>
+      <w:proofErr w:type="gramStart"/>
+      <w:r>
+        <w:t>object oriented</w:t>
+      </w:r>
+      <w:proofErr w:type="gramEnd"/>
+      <w:r>
+        <w:t xml:space="preserve"> concepts</w:t>
+      </w:r>
+      <w:r>
+        <w:t xml:space="preserve"> </w:t>
+      </w:r>
+      <w:r>
         <w:rPr>
           <w:rFonts w:hint="eastAsia"/>
         </w:rPr>
-      </w:pPr>
-      <w:bookmarkStart w:id="8" w:name="_Toc150090435"/>
-      <w:r>
-        <w:t xml:space="preserve">(g) </w:t>
-      </w:r>
-      <w:r>
-        <w:t>A</w:t>
-      </w:r>
-      <w:r>
-        <w:t>ppl</w:t>
-      </w:r>
-      <w:r>
-        <w:t>ing</w:t>
-      </w:r>
-      <w:r>
-        <w:t xml:space="preserve"> </w:t>
-      </w:r>
-      <w:proofErr w:type="gramStart"/>
-      <w:r>
-        <w:t>object oriented</w:t>
-      </w:r>
-      <w:proofErr w:type="gramEnd"/>
-      <w:r>
-        <w:t xml:space="preserve"> concepts</w:t>
-      </w:r>
-      <w:bookmarkEnd w:id="8"/>
-      <w:r>
-        <w:t xml:space="preserve"> </w:t>
-      </w:r>
-      <w:r>
-        <w:rPr>
-          <w:rFonts w:hint="eastAsia"/>
-        </w:rPr>
         <w:t>a</w:t>
       </w:r>
       <w:r>
         <w:t>nd Learning things</w:t>
       </w:r>
+      <w:bookmarkEnd w:id="9"/>
     </w:p>
     <w:p>
       <w:pPr>
@@ -2874,11 +2922,11 @@
       <w:pPr>
         <w:pStyle w:val="2"/>
       </w:pPr>
-      <w:bookmarkStart w:id="9" w:name="_Toc150090436"/>
+      <w:bookmarkStart w:id="10" w:name="_Toc150091587"/>
       <w:r>
         <w:t>(h)  Conclusion</w:t>
       </w:r>
-      <w:bookmarkEnd w:id="9"/>
+      <w:bookmarkEnd w:id="10"/>
     </w:p>
     <w:p/>
     <w:sectPr>

</xml_diff>

<commit_message>
modi: Makefile modified and in progress about ppt
</commit_message>
<xml_diff>
--- a/OOP_Project02_Team07.docx
+++ b/OOP_Project02_Team07.docx
@@ -1809,6 +1809,62 @@
         <w:autoSpaceDN/>
         <w:rPr>
           <w:rFonts w:asciiTheme="majorHAnsi" w:hAnsiTheme="majorHAnsi" w:cstheme="majorBidi"/>
+          <w:b/>
+          <w:sz w:val="20"/>
+          <w:highlight w:val="lightGray"/>
+        </w:rPr>
+      </w:pPr>
+    </w:p>
+    <w:p>
+      <w:pPr>
+        <w:widowControl/>
+        <w:wordWrap/>
+        <w:autoSpaceDE/>
+        <w:autoSpaceDN/>
+        <w:rPr>
+          <w:rFonts w:asciiTheme="majorHAnsi" w:hAnsiTheme="majorHAnsi" w:cstheme="majorBidi"/>
+          <w:b/>
+          <w:sz w:val="20"/>
+          <w:highlight w:val="lightGray"/>
+        </w:rPr>
+      </w:pPr>
+    </w:p>
+    <w:p>
+      <w:pPr>
+        <w:widowControl/>
+        <w:wordWrap/>
+        <w:autoSpaceDE/>
+        <w:autoSpaceDN/>
+        <w:rPr>
+          <w:rFonts w:asciiTheme="majorHAnsi" w:hAnsiTheme="majorHAnsi" w:cstheme="majorBidi"/>
+          <w:b/>
+          <w:sz w:val="20"/>
+          <w:highlight w:val="lightGray"/>
+        </w:rPr>
+      </w:pPr>
+    </w:p>
+    <w:p>
+      <w:pPr>
+        <w:widowControl/>
+        <w:wordWrap/>
+        <w:autoSpaceDE/>
+        <w:autoSpaceDN/>
+        <w:rPr>
+          <w:rFonts w:asciiTheme="majorHAnsi" w:hAnsiTheme="majorHAnsi" w:cstheme="majorBidi"/>
+          <w:b/>
+          <w:sz w:val="20"/>
+          <w:highlight w:val="lightGray"/>
+        </w:rPr>
+      </w:pPr>
+    </w:p>
+    <w:p>
+      <w:pPr>
+        <w:widowControl/>
+        <w:wordWrap/>
+        <w:autoSpaceDE/>
+        <w:autoSpaceDN/>
+        <w:rPr>
+          <w:rFonts w:asciiTheme="majorHAnsi" w:hAnsiTheme="majorHAnsi" w:cstheme="majorBidi" w:hint="eastAsia"/>
           <w:b/>
           <w:sz w:val="20"/>
           <w:highlight w:val="lightGray"/>

</xml_diff>

<commit_message>
modi: docx (c)까지 ok
</commit_message>
<xml_diff>
--- a/OOP_Project02_Team07.docx
+++ b/OOP_Project02_Team07.docx
@@ -4,7 +4,7 @@
   <w:body>
     <w:p>
       <w:pPr>
-        <w:pStyle w:val="a3"/>
+        <w:pStyle w:val="a"/>
         <w:tabs>
           <w:tab w:val="left" w:pos="2568"/>
         </w:tabs>
@@ -20,7 +20,7 @@
     </w:p>
     <w:p>
       <w:pPr>
-        <w:pStyle w:val="a3"/>
+        <w:pStyle w:val="a"/>
         <w:tabs>
           <w:tab w:val="left" w:pos="2568"/>
         </w:tabs>
@@ -44,7 +44,7 @@
     </w:p>
     <w:p>
       <w:pPr>
-        <w:pStyle w:val="a3"/>
+        <w:pStyle w:val="a"/>
         <w:tabs>
           <w:tab w:val="left" w:pos="2568"/>
         </w:tabs>
@@ -82,7 +82,7 @@
     </w:p>
     <w:p>
       <w:pPr>
-        <w:pStyle w:val="a3"/>
+        <w:pStyle w:val="a"/>
         <w:tabs>
           <w:tab w:val="left" w:pos="2568"/>
         </w:tabs>
@@ -100,7 +100,7 @@
     </w:p>
     <w:p>
       <w:pPr>
-        <w:pStyle w:val="a3"/>
+        <w:pStyle w:val="a"/>
         <w:tabs>
           <w:tab w:val="left" w:pos="2568"/>
         </w:tabs>
@@ -128,7 +128,7 @@
     </w:p>
     <w:p>
       <w:pPr>
-        <w:pStyle w:val="a3"/>
+        <w:pStyle w:val="a"/>
         <w:tabs>
           <w:tab w:val="left" w:pos="2568"/>
         </w:tabs>
@@ -166,7 +166,7 @@
     </w:p>
     <w:p>
       <w:pPr>
-        <w:pStyle w:val="a3"/>
+        <w:pStyle w:val="a"/>
         <w:wordWrap/>
         <w:spacing w:line="240" w:lineRule="auto"/>
         <w:jc w:val="center"/>
@@ -179,7 +179,7 @@
     </w:p>
     <w:p>
       <w:pPr>
-        <w:pStyle w:val="a3"/>
+        <w:pStyle w:val="a"/>
         <w:jc w:val="center"/>
         <w:rPr>
           <w:rFonts w:ascii="NanumGothic" w:eastAsia="NanumGothic" w:hAnsi="NanumGothic" w:cs="Times New Roman"/>
@@ -190,7 +190,7 @@
     </w:p>
     <w:p>
       <w:pPr>
-        <w:pStyle w:val="a3"/>
+        <w:pStyle w:val="a"/>
         <w:jc w:val="center"/>
         <w:rPr>
           <w:rFonts w:ascii="NanumGothic" w:eastAsia="NanumGothic" w:hAnsi="NanumGothic" w:cs="Times New Roman"/>
@@ -201,7 +201,7 @@
     </w:p>
     <w:p>
       <w:pPr>
-        <w:pStyle w:val="a3"/>
+        <w:pStyle w:val="a"/>
         <w:jc w:val="center"/>
         <w:rPr>
           <w:rFonts w:ascii="NanumGothic" w:eastAsia="NanumGothic" w:hAnsi="NanumGothic" w:cs="Times New Roman"/>
@@ -212,7 +212,7 @@
     </w:p>
     <w:p>
       <w:pPr>
-        <w:pStyle w:val="a3"/>
+        <w:pStyle w:val="a"/>
         <w:rPr>
           <w:rFonts w:ascii="NanumGothic" w:eastAsia="NanumGothic" w:hAnsi="NanumGothic" w:cs="Times New Roman"/>
           <w:sz w:val="21"/>
@@ -222,7 +222,7 @@
     </w:p>
     <w:tbl>
       <w:tblPr>
-        <w:tblStyle w:val="20"/>
+        <w:tblStyle w:val="GridTable2"/>
         <w:tblW w:w="9057" w:type="dxa"/>
         <w:tblLook w:val="04A0" w:firstRow="1" w:lastRow="0" w:firstColumn="1" w:lastColumn="0" w:noHBand="0" w:noVBand="1"/>
       </w:tblPr>
@@ -757,7 +757,7 @@
               <w:jc w:val="center"/>
               <w:cnfStyle w:val="000000100000" w:firstRow="0" w:lastRow="0" w:firstColumn="0" w:lastColumn="0" w:oddVBand="0" w:evenVBand="0" w:oddHBand="1" w:evenHBand="0" w:firstRowFirstColumn="0" w:firstRowLastColumn="0" w:lastRowFirstColumn="0" w:lastRowLastColumn="0"/>
               <w:rPr>
-                <w:rFonts w:ascii="NanumGothic" w:hAnsi="NanumGothic" w:cs="Times New Roman"/>
+                <w:rFonts w:ascii="NanumGothic" w:hAnsi="NanumGothic" w:cs="Times New Roman" w:hint="eastAsia"/>
                 <w:sz w:val="22"/>
                 <w:szCs w:val="21"/>
               </w:rPr>
@@ -819,6 +819,7 @@
               </w:rPr>
               <w:t xml:space="preserve">0203436 </w:t>
             </w:r>
+            <w:proofErr w:type="spellStart"/>
             <w:r>
               <w:rPr>
                 <w:rFonts w:ascii="NanumGothic" w:hAnsi="NanumGothic" w:cs="Times New Roman" w:hint="eastAsia"/>
@@ -827,6 +828,7 @@
               </w:rPr>
               <w:t>이병구</w:t>
             </w:r>
+            <w:proofErr w:type="spellEnd"/>
           </w:p>
           <w:p>
             <w:pPr>
@@ -899,11 +901,9 @@
       <w:sdtContent>
         <w:p>
           <w:pPr>
-            <w:pStyle w:val="TOC"/>
-            <w:rPr>
-              <w:rFonts w:hint="eastAsia"/>
-            </w:rPr>
+            <w:pStyle w:val="TOCHeading"/>
           </w:pPr>
+          <w:proofErr w:type="spellStart"/>
           <w:r>
             <w:rPr>
               <w:rFonts w:hint="eastAsia"/>
@@ -923,10 +923,11 @@
             </w:rPr>
             <w:t>s</w:t>
           </w:r>
+          <w:proofErr w:type="spellEnd"/>
         </w:p>
         <w:p>
           <w:pPr>
-            <w:pStyle w:val="21"/>
+            <w:pStyle w:val="TOC2"/>
             <w:tabs>
               <w:tab w:val="left" w:pos="600"/>
               <w:tab w:val="right" w:leader="dot" w:pos="9016"/>
@@ -953,7 +954,7 @@
           <w:hyperlink w:anchor="_Toc150091577" w:history="1">
             <w:r>
               <w:rPr>
-                <w:rStyle w:val="a7"/>
+                <w:rStyle w:val="Hyperlink"/>
                 <w:noProof/>
               </w:rPr>
               <w:t>(a)</w:t>
@@ -972,10 +973,24 @@
             </w:r>
             <w:r>
               <w:rPr>
-                <w:rStyle w:val="a7"/>
-                <w:noProof/>
-              </w:rPr>
-              <w:t>Summary</w:t>
+                <w:rStyle w:val="Hyperlink"/>
+                <w:noProof/>
+              </w:rPr>
+              <w:t>Summ</w:t>
+            </w:r>
+            <w:r>
+              <w:rPr>
+                <w:rStyle w:val="Hyperlink"/>
+                <w:noProof/>
+              </w:rPr>
+              <w:t>a</w:t>
+            </w:r>
+            <w:r>
+              <w:rPr>
+                <w:rStyle w:val="Hyperlink"/>
+                <w:noProof/>
+              </w:rPr>
+              <w:t>ry</w:t>
             </w:r>
             <w:r>
               <w:rPr>
@@ -1029,7 +1044,7 @@
         </w:p>
         <w:p>
           <w:pPr>
-            <w:pStyle w:val="21"/>
+            <w:pStyle w:val="TOC2"/>
             <w:tabs>
               <w:tab w:val="right" w:leader="dot" w:pos="9016"/>
             </w:tabs>
@@ -1046,7 +1061,7 @@
           <w:hyperlink w:anchor="_Toc150091578" w:history="1">
             <w:r>
               <w:rPr>
-                <w:rStyle w:val="a7"/>
+                <w:rStyle w:val="Hyperlink"/>
                 <w:noProof/>
               </w:rPr>
               <w:t>(b) Build and Run</w:t>
@@ -1103,7 +1118,7 @@
         </w:p>
         <w:p>
           <w:pPr>
-            <w:pStyle w:val="30"/>
+            <w:pStyle w:val="TOC3"/>
             <w:tabs>
               <w:tab w:val="right" w:leader="dot" w:pos="9016"/>
             </w:tabs>
@@ -1118,7 +1133,7 @@
           <w:hyperlink w:anchor="_Toc150091579" w:history="1">
             <w:r>
               <w:rPr>
-                <w:rStyle w:val="a7"/>
+                <w:rStyle w:val="Hyperlink"/>
                 <w:noProof/>
               </w:rPr>
               <w:t>Build</w:t>
@@ -1175,7 +1190,7 @@
         </w:p>
         <w:p>
           <w:pPr>
-            <w:pStyle w:val="30"/>
+            <w:pStyle w:val="TOC3"/>
             <w:tabs>
               <w:tab w:val="right" w:leader="dot" w:pos="9016"/>
             </w:tabs>
@@ -1190,7 +1205,7 @@
           <w:hyperlink w:anchor="_Toc150091580" w:history="1">
             <w:r>
               <w:rPr>
-                <w:rStyle w:val="a7"/>
+                <w:rStyle w:val="Hyperlink"/>
                 <w:noProof/>
               </w:rPr>
               <w:t>Run</w:t>
@@ -1247,7 +1262,7 @@
         </w:p>
         <w:p>
           <w:pPr>
-            <w:pStyle w:val="30"/>
+            <w:pStyle w:val="TOC3"/>
             <w:tabs>
               <w:tab w:val="right" w:leader="dot" w:pos="9016"/>
             </w:tabs>
@@ -1262,7 +1277,7 @@
           <w:hyperlink w:anchor="_Toc150091581" w:history="1">
             <w:r>
               <w:rPr>
-                <w:rStyle w:val="a7"/>
+                <w:rStyle w:val="Hyperlink"/>
                 <w:noProof/>
               </w:rPr>
               <w:t>Test environment</w:t>
@@ -1319,7 +1334,7 @@
         </w:p>
         <w:p>
           <w:pPr>
-            <w:pStyle w:val="21"/>
+            <w:pStyle w:val="TOC2"/>
             <w:tabs>
               <w:tab w:val="right" w:leader="dot" w:pos="9016"/>
             </w:tabs>
@@ -1336,7 +1351,7 @@
           <w:hyperlink w:anchor="_Toc150091582" w:history="1">
             <w:r>
               <w:rPr>
-                <w:rStyle w:val="a7"/>
+                <w:rStyle w:val="Hyperlink"/>
                 <w:noProof/>
               </w:rPr>
               <w:t>(c) Important Functionality</w:t>
@@ -1393,7 +1408,7 @@
         </w:p>
         <w:p>
           <w:pPr>
-            <w:pStyle w:val="21"/>
+            <w:pStyle w:val="TOC2"/>
             <w:tabs>
               <w:tab w:val="right" w:leader="dot" w:pos="9016"/>
             </w:tabs>
@@ -1410,7 +1425,7 @@
           <w:hyperlink w:anchor="_Toc150091583" w:history="1">
             <w:r>
               <w:rPr>
-                <w:rStyle w:val="a7"/>
+                <w:rStyle w:val="Hyperlink"/>
                 <w:noProof/>
               </w:rPr>
               <w:t>(d) how you implemented (important implementation issues)</w:t>
@@ -1467,7 +1482,7 @@
         </w:p>
         <w:p>
           <w:pPr>
-            <w:pStyle w:val="21"/>
+            <w:pStyle w:val="TOC2"/>
             <w:tabs>
               <w:tab w:val="right" w:leader="dot" w:pos="9016"/>
             </w:tabs>
@@ -1484,7 +1499,7 @@
           <w:hyperlink w:anchor="_Toc150091584" w:history="1">
             <w:r>
               <w:rPr>
-                <w:rStyle w:val="a7"/>
+                <w:rStyle w:val="Hyperlink"/>
                 <w:noProof/>
               </w:rPr>
               <w:t>(e) the result of SW system design</w:t>
@@ -1541,7 +1556,7 @@
         </w:p>
         <w:p>
           <w:pPr>
-            <w:pStyle w:val="21"/>
+            <w:pStyle w:val="TOC2"/>
             <w:tabs>
               <w:tab w:val="right" w:leader="dot" w:pos="9016"/>
             </w:tabs>
@@ -1558,7 +1573,7 @@
           <w:hyperlink w:anchor="_Toc150091585" w:history="1">
             <w:r>
               <w:rPr>
-                <w:rStyle w:val="a7"/>
+                <w:rStyle w:val="Hyperlink"/>
                 <w:noProof/>
               </w:rPr>
               <w:t>(f) execution results</w:t>
@@ -1615,7 +1630,7 @@
         </w:p>
         <w:p>
           <w:pPr>
-            <w:pStyle w:val="21"/>
+            <w:pStyle w:val="TOC2"/>
             <w:tabs>
               <w:tab w:val="right" w:leader="dot" w:pos="9016"/>
             </w:tabs>
@@ -1632,7 +1647,7 @@
           <w:hyperlink w:anchor="_Toc150091586" w:history="1">
             <w:r>
               <w:rPr>
-                <w:rStyle w:val="a7"/>
+                <w:rStyle w:val="Hyperlink"/>
                 <w:noProof/>
               </w:rPr>
               <w:t>(g) Appling object oriented concepts and Learning things</w:t>
@@ -1689,7 +1704,7 @@
         </w:p>
         <w:p>
           <w:pPr>
-            <w:pStyle w:val="21"/>
+            <w:pStyle w:val="TOC2"/>
             <w:tabs>
               <w:tab w:val="right" w:leader="dot" w:pos="9016"/>
             </w:tabs>
@@ -1706,7 +1721,7 @@
           <w:hyperlink w:anchor="_Toc150091587" w:history="1">
             <w:r>
               <w:rPr>
-                <w:rStyle w:val="a7"/>
+                <w:rStyle w:val="Hyperlink"/>
                 <w:noProof/>
               </w:rPr>
               <w:t>(h)  Conclusion</w:t>
@@ -1856,75 +1871,19 @@
           <w:highlight w:val="lightGray"/>
         </w:rPr>
       </w:pPr>
-    </w:p>
-    <w:p>
-      <w:pPr>
-        <w:widowControl/>
-        <w:wordWrap/>
-        <w:autoSpaceDE/>
-        <w:autoSpaceDN/>
-        <w:rPr>
-          <w:rFonts w:asciiTheme="majorHAnsi" w:hAnsiTheme="majorHAnsi" w:cstheme="majorBidi" w:hint="eastAsia"/>
-          <w:b/>
-          <w:sz w:val="20"/>
-          <w:highlight w:val="lightGray"/>
-        </w:rPr>
-      </w:pPr>
-    </w:p>
-    <w:p>
-      <w:pPr>
-        <w:widowControl/>
-        <w:wordWrap/>
-        <w:autoSpaceDE/>
-        <w:autoSpaceDN/>
+      <w:r>
         <w:rPr>
           <w:rFonts w:asciiTheme="majorHAnsi" w:hAnsiTheme="majorHAnsi" w:cstheme="majorBidi"/>
           <w:b/>
           <w:sz w:val="20"/>
           <w:highlight w:val="lightGray"/>
         </w:rPr>
-      </w:pPr>
+        <w:br w:type="page"/>
+      </w:r>
     </w:p>
     <w:p>
       <w:pPr>
-        <w:widowControl/>
-        <w:wordWrap/>
-        <w:autoSpaceDE/>
-        <w:autoSpaceDN/>
-        <w:rPr>
-          <w:rFonts w:asciiTheme="majorHAnsi" w:hAnsiTheme="majorHAnsi" w:cstheme="majorBidi"/>
-          <w:b/>
-          <w:sz w:val="20"/>
-          <w:highlight w:val="lightGray"/>
-        </w:rPr>
-      </w:pPr>
-    </w:p>
-    <w:p>
-      <w:pPr>
-        <w:widowControl/>
-        <w:wordWrap/>
-        <w:autoSpaceDE/>
-        <w:autoSpaceDN/>
-        <w:rPr>
-          <w:rFonts w:asciiTheme="majorHAnsi" w:hAnsiTheme="majorHAnsi" w:cstheme="majorBidi"/>
-          <w:b/>
-          <w:sz w:val="20"/>
-          <w:highlight w:val="lightGray"/>
-        </w:rPr>
-      </w:pPr>
-      <w:r>
-        <w:rPr>
-          <w:rFonts w:asciiTheme="majorHAnsi" w:hAnsiTheme="majorHAnsi" w:cstheme="majorBidi"/>
-          <w:b/>
-          <w:sz w:val="20"/>
-          <w:highlight w:val="lightGray"/>
-        </w:rPr>
-        <w:br w:type="page"/>
-      </w:r>
-    </w:p>
-    <w:p>
-      <w:pPr>
-        <w:pStyle w:val="2"/>
+        <w:pStyle w:val="Heading2"/>
         <w:numPr>
           <w:ilvl w:val="0"/>
           <w:numId w:val="32"/>
@@ -1946,6 +1905,22 @@
     <w:p>
       <w:pPr>
         <w:rPr>
+          <w:rFonts w:hint="eastAsia"/>
+        </w:rPr>
+      </w:pPr>
+      <w:r>
+        <w:t xml:space="preserve">Presentation speaker: </w:t>
+      </w:r>
+      <w:r>
+        <w:rPr>
+          <w:rFonts w:hint="eastAsia"/>
+        </w:rPr>
+        <w:t>이규성</w:t>
+      </w:r>
+    </w:p>
+    <w:p>
+      <w:pPr>
+        <w:rPr>
           <w:sz w:val="18"/>
           <w:szCs w:val="24"/>
         </w:rPr>
@@ -1955,12 +1930,44 @@
           <w:sz w:val="18"/>
           <w:szCs w:val="24"/>
         </w:rPr>
-        <w:t xml:space="preserve">Project github Link : </w:t>
+        <w:t xml:space="preserve">Project </w:t>
+      </w:r>
+      <w:proofErr w:type="spellStart"/>
+      <w:r>
+        <w:rPr>
+          <w:sz w:val="18"/>
+          <w:szCs w:val="24"/>
+        </w:rPr>
+        <w:t>github</w:t>
+      </w:r>
+      <w:proofErr w:type="spellEnd"/>
+      <w:r>
+        <w:rPr>
+          <w:sz w:val="18"/>
+          <w:szCs w:val="24"/>
+        </w:rPr>
+        <w:t xml:space="preserve"> </w:t>
+      </w:r>
+      <w:proofErr w:type="gramStart"/>
+      <w:r>
+        <w:rPr>
+          <w:sz w:val="18"/>
+          <w:szCs w:val="24"/>
+        </w:rPr>
+        <w:t>Link :</w:t>
+      </w:r>
+      <w:proofErr w:type="gramEnd"/>
+      <w:r>
+        <w:rPr>
+          <w:sz w:val="18"/>
+          <w:szCs w:val="24"/>
+        </w:rPr>
+        <w:t xml:space="preserve"> </w:t>
       </w:r>
       <w:hyperlink r:id="rId8" w:history="1">
         <w:r>
           <w:rPr>
-            <w:rStyle w:val="a7"/>
+            <w:rStyle w:val="Hyperlink"/>
             <w:sz w:val="18"/>
             <w:szCs w:val="24"/>
           </w:rPr>
@@ -1989,35 +1996,80 @@
           <w:sz w:val="18"/>
           <w:szCs w:val="24"/>
         </w:rPr>
-        <w:t>구현된 기능: 본 라이브러리는 다음과 같은 기능을 제공한다.</w:t>
+        <w:t>Description: This program can infinite integer calculation.</w:t>
       </w:r>
     </w:p>
     <w:p>
       <w:pPr>
-        <w:pStyle w:val="aa"/>
+        <w:rPr>
+          <w:rFonts w:ascii="Pretendard Variable" w:eastAsia="Pretendard Variable" w:hAnsi="Pretendard Variable" w:cs="Helvetica"/>
+          <w:sz w:val="18"/>
+          <w:szCs w:val="24"/>
+        </w:rPr>
+      </w:pPr>
+      <w:r>
+        <w:rPr>
+          <w:rFonts w:ascii="Pretendard Variable" w:eastAsia="Pretendard Variable" w:hAnsi="Pretendard Variable" w:cs="Helvetica"/>
+          <w:sz w:val="18"/>
+          <w:szCs w:val="24"/>
+        </w:rPr>
+        <w:t>Feature:</w:t>
+      </w:r>
+    </w:p>
+    <w:p>
+      <w:pPr>
+        <w:pStyle w:val="ListParagraph"/>
         <w:numPr>
           <w:ilvl w:val="0"/>
           <w:numId w:val="34"/>
         </w:numPr>
         <w:ind w:leftChars="0"/>
         <w:rPr>
-          <w:rFonts w:ascii="Pretendard Variable" w:eastAsia="Pretendard Variable" w:hAnsi="Pretendard Variable" w:cs="Helvetica"/>
+          <w:rFonts w:ascii="Pretendard Variable" w:eastAsia="Pretendard Variable" w:hAnsi="Pretendard Variable" w:cs="Helvetica" w:hint="eastAsia"/>
           <w:sz w:val="18"/>
           <w:szCs w:val="24"/>
         </w:rPr>
       </w:pPr>
+      <w:proofErr w:type="spellStart"/>
       <w:r>
         <w:rPr>
           <w:rFonts w:ascii="Pretendard Variable" w:eastAsia="Pretendard Variable" w:hAnsi="Pretendard Variable" w:cs="Helvetica"/>
           <w:sz w:val="18"/>
           <w:szCs w:val="24"/>
         </w:rPr>
-        <w:t>정수, 문자열, 그리고 다른 무한 정수 객체로부터의 생성자 오버로딩</w:t>
+        <w:t>inf_int</w:t>
+      </w:r>
+      <w:proofErr w:type="spellEnd"/>
+      <w:r>
+        <w:rPr>
+          <w:rFonts w:ascii="Pretendard Variable" w:eastAsia="Pretendard Variable" w:hAnsi="Pretendard Variable" w:cs="Helvetica"/>
+          <w:sz w:val="18"/>
+          <w:szCs w:val="24"/>
+        </w:rPr>
+        <w:t xml:space="preserve"> can be made from normal int, string, and another </w:t>
+      </w:r>
+      <w:proofErr w:type="spellStart"/>
+      <w:r>
+        <w:rPr>
+          <w:rFonts w:ascii="Pretendard Variable" w:eastAsia="Pretendard Variable" w:hAnsi="Pretendard Variable" w:cs="Helvetica"/>
+          <w:sz w:val="18"/>
+          <w:szCs w:val="24"/>
+        </w:rPr>
+        <w:t>inf_int</w:t>
+      </w:r>
+      <w:proofErr w:type="spellEnd"/>
+      <w:r>
+        <w:rPr>
+          <w:rFonts w:ascii="Pretendard Variable" w:eastAsia="Pretendard Variable" w:hAnsi="Pretendard Variable" w:cs="Helvetica"/>
+          <w:sz w:val="18"/>
+          <w:szCs w:val="24"/>
+        </w:rPr>
+        <w:t xml:space="preserve"> instance.</w:t>
       </w:r>
     </w:p>
     <w:p>
       <w:pPr>
-        <w:pStyle w:val="aa"/>
+        <w:pStyle w:val="ListParagraph"/>
         <w:numPr>
           <w:ilvl w:val="0"/>
           <w:numId w:val="34"/>
@@ -2035,12 +2087,22 @@
           <w:sz w:val="18"/>
           <w:szCs w:val="24"/>
         </w:rPr>
-        <w:t>대입, 복사 생성자, 소멸자</w:t>
-      </w:r>
+        <w:t xml:space="preserve">Assignment overloading, copy constructor, </w:t>
+      </w:r>
+      <w:proofErr w:type="gramStart"/>
+      <w:r>
+        <w:rPr>
+          <w:rFonts w:ascii="Pretendard Variable" w:eastAsia="Pretendard Variable" w:hAnsi="Pretendard Variable" w:cs="Helvetica"/>
+          <w:sz w:val="18"/>
+          <w:szCs w:val="24"/>
+        </w:rPr>
+        <w:t>destructor</w:t>
+      </w:r>
+      <w:proofErr w:type="gramEnd"/>
     </w:p>
     <w:p>
       <w:pPr>
-        <w:pStyle w:val="aa"/>
+        <w:pStyle w:val="ListParagraph"/>
         <w:numPr>
           <w:ilvl w:val="0"/>
           <w:numId w:val="34"/>
@@ -2058,12 +2120,48 @@
           <w:sz w:val="18"/>
           <w:szCs w:val="24"/>
         </w:rPr>
-        <w:t>무한 정수 간의 비교 연산(==, !=, &gt;, &lt;)</w:t>
+        <w:t xml:space="preserve">Comparison operation between </w:t>
+      </w:r>
+      <w:proofErr w:type="spellStart"/>
+      <w:r>
+        <w:rPr>
+          <w:rFonts w:ascii="Pretendard Variable" w:eastAsia="Pretendard Variable" w:hAnsi="Pretendard Variable" w:cs="Helvetica"/>
+          <w:sz w:val="18"/>
+          <w:szCs w:val="24"/>
+        </w:rPr>
+        <w:t>inf_int</w:t>
+      </w:r>
+      <w:proofErr w:type="spellEnd"/>
+      <w:r>
+        <w:rPr>
+          <w:rFonts w:ascii="Pretendard Variable" w:eastAsia="Pretendard Variable" w:hAnsi="Pretendard Variable" w:cs="Helvetica"/>
+          <w:sz w:val="18"/>
+          <w:szCs w:val="24"/>
+        </w:rPr>
+        <w:t xml:space="preserve"> (==</w:t>
+      </w:r>
+      <w:proofErr w:type="gramStart"/>
+      <w:r>
+        <w:rPr>
+          <w:rFonts w:ascii="Pretendard Variable" w:eastAsia="Pretendard Variable" w:hAnsi="Pretendard Variable" w:cs="Helvetica"/>
+          <w:sz w:val="18"/>
+          <w:szCs w:val="24"/>
+        </w:rPr>
+        <w:t>, !</w:t>
+      </w:r>
+      <w:proofErr w:type="gramEnd"/>
+      <w:r>
+        <w:rPr>
+          <w:rFonts w:ascii="Pretendard Variable" w:eastAsia="Pretendard Variable" w:hAnsi="Pretendard Variable" w:cs="Helvetica"/>
+          <w:sz w:val="18"/>
+          <w:szCs w:val="24"/>
+        </w:rPr>
+        <w:t>=, &gt;, &lt;)</w:t>
       </w:r>
     </w:p>
     <w:p>
       <w:pPr>
-        <w:pStyle w:val="aa"/>
+        <w:pStyle w:val="ListParagraph"/>
         <w:numPr>
           <w:ilvl w:val="0"/>
           <w:numId w:val="34"/>
@@ -2081,12 +2179,48 @@
           <w:sz w:val="18"/>
           <w:szCs w:val="24"/>
         </w:rPr>
-        <w:t>무한 정수 간의 사칙연산(+, -, *)</w:t>
+        <w:t xml:space="preserve">Three basic </w:t>
+      </w:r>
+      <w:proofErr w:type="gramStart"/>
+      <w:r>
+        <w:rPr>
+          <w:rFonts w:ascii="Pretendard Variable" w:eastAsia="Pretendard Variable" w:hAnsi="Pretendard Variable" w:cs="Helvetica"/>
+          <w:sz w:val="18"/>
+          <w:szCs w:val="24"/>
+        </w:rPr>
+        <w:t>operation</w:t>
+      </w:r>
+      <w:proofErr w:type="gramEnd"/>
+      <w:r>
+        <w:rPr>
+          <w:rFonts w:ascii="Pretendard Variable" w:eastAsia="Pretendard Variable" w:hAnsi="Pretendard Variable" w:cs="Helvetica"/>
+          <w:sz w:val="18"/>
+          <w:szCs w:val="24"/>
+        </w:rPr>
+        <w:t xml:space="preserve"> between </w:t>
+      </w:r>
+      <w:proofErr w:type="spellStart"/>
+      <w:r>
+        <w:rPr>
+          <w:rFonts w:ascii="Pretendard Variable" w:eastAsia="Pretendard Variable" w:hAnsi="Pretendard Variable" w:cs="Helvetica"/>
+          <w:sz w:val="18"/>
+          <w:szCs w:val="24"/>
+        </w:rPr>
+        <w:t>inf_int</w:t>
+      </w:r>
+      <w:proofErr w:type="spellEnd"/>
+      <w:r>
+        <w:rPr>
+          <w:rFonts w:ascii="Pretendard Variable" w:eastAsia="Pretendard Variable" w:hAnsi="Pretendard Variable" w:cs="Helvetica"/>
+          <w:sz w:val="18"/>
+          <w:szCs w:val="24"/>
+        </w:rPr>
+        <w:t xml:space="preserve"> (+, -, *)</w:t>
       </w:r>
     </w:p>
     <w:p>
       <w:pPr>
-        <w:pStyle w:val="aa"/>
+        <w:pStyle w:val="ListParagraph"/>
         <w:numPr>
           <w:ilvl w:val="0"/>
           <w:numId w:val="34"/>
@@ -2104,35 +2238,89 @@
           <w:sz w:val="18"/>
           <w:szCs w:val="24"/>
         </w:rPr>
-        <w:t>절댓값 계산</w:t>
+        <w:t xml:space="preserve">Calculation </w:t>
+      </w:r>
+      <w:proofErr w:type="spellStart"/>
+      <w:r>
+        <w:rPr>
+          <w:rFonts w:ascii="Pretendard Variable" w:eastAsia="Pretendard Variable" w:hAnsi="Pretendard Variable" w:cs="Helvetica"/>
+          <w:sz w:val="18"/>
+          <w:szCs w:val="24"/>
+        </w:rPr>
+        <w:t>absolue</w:t>
+      </w:r>
+      <w:proofErr w:type="spellEnd"/>
+      <w:r>
+        <w:rPr>
+          <w:rFonts w:ascii="Pretendard Variable" w:eastAsia="Pretendard Variable" w:hAnsi="Pretendard Variable" w:cs="Helvetica"/>
+          <w:sz w:val="18"/>
+          <w:szCs w:val="24"/>
+        </w:rPr>
+        <w:t xml:space="preserve"> value</w:t>
+      </w:r>
+      <w:r>
+        <w:rPr>
+          <w:rFonts w:ascii="Pretendard Variable" w:eastAsia="Pretendard Variable" w:hAnsi="Pretendard Variable" w:cs="Helvetica"/>
+          <w:sz w:val="18"/>
+          <w:szCs w:val="24"/>
+        </w:rPr>
+        <w:t xml:space="preserve"> (</w:t>
+      </w:r>
+      <w:proofErr w:type="gramStart"/>
+      <w:r>
+        <w:rPr>
+          <w:rFonts w:ascii="Pretendard Variable" w:eastAsia="Pretendard Variable" w:hAnsi="Pretendard Variable" w:cs="Helvetica"/>
+          <w:sz w:val="18"/>
+          <w:szCs w:val="24"/>
+        </w:rPr>
+        <w:t>abs(</w:t>
+      </w:r>
+      <w:proofErr w:type="gramEnd"/>
+      <w:r>
+        <w:rPr>
+          <w:rFonts w:ascii="Pretendard Variable" w:eastAsia="Pretendard Variable" w:hAnsi="Pretendard Variable" w:cs="Helvetica"/>
+          <w:sz w:val="18"/>
+          <w:szCs w:val="24"/>
+        </w:rPr>
+        <w:t>))</w:t>
       </w:r>
     </w:p>
     <w:p>
       <w:pPr>
-        <w:pStyle w:val="aa"/>
+        <w:pStyle w:val="ListParagraph"/>
         <w:numPr>
           <w:ilvl w:val="0"/>
           <w:numId w:val="34"/>
         </w:numPr>
         <w:ind w:leftChars="0"/>
         <w:rPr>
-          <w:rFonts w:ascii="Pretendard Variable" w:eastAsia="Pretendard Variable" w:hAnsi="Pretendard Variable" w:cs="Helvetica"/>
+          <w:rFonts w:ascii="Pretendard Variable" w:eastAsia="Pretendard Variable" w:hAnsi="Pretendard Variable" w:cs="Helvetica" w:hint="eastAsia"/>
           <w:sz w:val="18"/>
           <w:szCs w:val="24"/>
         </w:rPr>
       </w:pPr>
+      <w:proofErr w:type="spellStart"/>
       <w:r>
         <w:rPr>
           <w:rFonts w:ascii="Pretendard Variable" w:eastAsia="Pretendard Variable" w:hAnsi="Pretendard Variable" w:cs="Helvetica"/>
           <w:sz w:val="18"/>
           <w:szCs w:val="24"/>
         </w:rPr>
-        <w:t>무한 정수의 출력 스트림 처리</w:t>
+        <w:t>inf_int</w:t>
+      </w:r>
+      <w:proofErr w:type="spellEnd"/>
+      <w:r>
+        <w:rPr>
+          <w:rFonts w:ascii="Pretendard Variable" w:eastAsia="Pretendard Variable" w:hAnsi="Pretendard Variable" w:cs="Helvetica"/>
+          <w:sz w:val="18"/>
+          <w:szCs w:val="24"/>
+        </w:rPr>
+        <w:t xml:space="preserve"> can be printed (&lt;&lt;)</w:t>
       </w:r>
     </w:p>
     <w:p>
       <w:pPr>
-        <w:pStyle w:val="2"/>
+        <w:pStyle w:val="Heading2"/>
       </w:pPr>
       <w:bookmarkStart w:id="1" w:name="_Toc150091578"/>
       <w:r>
@@ -2145,7 +2333,7 @@
     </w:p>
     <w:p>
       <w:pPr>
-        <w:pStyle w:val="3"/>
+        <w:pStyle w:val="Heading3"/>
         <w:ind w:left="488" w:right="150" w:hanging="338"/>
       </w:pPr>
       <w:bookmarkStart w:id="2" w:name="_Toc150091579"/>
@@ -2174,7 +2362,7 @@
     </w:p>
     <w:p>
       <w:pPr>
-        <w:pStyle w:val="3"/>
+        <w:pStyle w:val="Heading3"/>
         <w:ind w:left="488" w:right="150" w:hanging="338"/>
       </w:pPr>
       <w:bookmarkStart w:id="3" w:name="_Toc150091580"/>
@@ -2192,13 +2380,41 @@
           <w:szCs w:val="24"/>
         </w:rPr>
       </w:pPr>
+      <w:proofErr w:type="gramStart"/>
       <w:r>
         <w:rPr>
           <w:rFonts w:ascii="Pretendard Variable" w:eastAsia="Pretendard Variable" w:hAnsi="Pretendard Variable" w:cs="Helvetica"/>
           <w:sz w:val="18"/>
           <w:szCs w:val="24"/>
         </w:rPr>
-        <w:t>$ ./inf_int 9999999999999999999 + 999999</w:t>
+        <w:t>$ .</w:t>
+      </w:r>
+      <w:proofErr w:type="gramEnd"/>
+      <w:r>
+        <w:rPr>
+          <w:rFonts w:ascii="Pretendard Variable" w:eastAsia="Pretendard Variable" w:hAnsi="Pretendard Variable" w:cs="Helvetica"/>
+          <w:sz w:val="18"/>
+          <w:szCs w:val="24"/>
+        </w:rPr>
+        <w:t>/</w:t>
+      </w:r>
+      <w:proofErr w:type="spellStart"/>
+      <w:r>
+        <w:rPr>
+          <w:rFonts w:ascii="Pretendard Variable" w:eastAsia="Pretendard Variable" w:hAnsi="Pretendard Variable" w:cs="Helvetica"/>
+          <w:sz w:val="18"/>
+          <w:szCs w:val="24"/>
+        </w:rPr>
+        <w:t>inf_int</w:t>
+      </w:r>
+      <w:proofErr w:type="spellEnd"/>
+      <w:r>
+        <w:rPr>
+          <w:rFonts w:ascii="Pretendard Variable" w:eastAsia="Pretendard Variable" w:hAnsi="Pretendard Variable" w:cs="Helvetica"/>
+          <w:sz w:val="18"/>
+          <w:szCs w:val="24"/>
+        </w:rPr>
+        <w:t xml:space="preserve"> 9999999999999999999 + 999999</w:t>
       </w:r>
     </w:p>
     <w:p>
@@ -2210,13 +2426,41 @@
           <w:szCs w:val="24"/>
         </w:rPr>
       </w:pPr>
+      <w:proofErr w:type="gramStart"/>
       <w:r>
         <w:rPr>
           <w:rFonts w:ascii="Pretendard Variable" w:eastAsia="Pretendard Variable" w:hAnsi="Pretendard Variable" w:cs="Helvetica"/>
           <w:sz w:val="18"/>
           <w:szCs w:val="24"/>
         </w:rPr>
-        <w:t>$ ./inf_int 12345678901234567890 \* 123456789</w:t>
+        <w:t>$ .</w:t>
+      </w:r>
+      <w:proofErr w:type="gramEnd"/>
+      <w:r>
+        <w:rPr>
+          <w:rFonts w:ascii="Pretendard Variable" w:eastAsia="Pretendard Variable" w:hAnsi="Pretendard Variable" w:cs="Helvetica"/>
+          <w:sz w:val="18"/>
+          <w:szCs w:val="24"/>
+        </w:rPr>
+        <w:t>/</w:t>
+      </w:r>
+      <w:proofErr w:type="spellStart"/>
+      <w:r>
+        <w:rPr>
+          <w:rFonts w:ascii="Pretendard Variable" w:eastAsia="Pretendard Variable" w:hAnsi="Pretendard Variable" w:cs="Helvetica"/>
+          <w:sz w:val="18"/>
+          <w:szCs w:val="24"/>
+        </w:rPr>
+        <w:t>inf_int</w:t>
+      </w:r>
+      <w:proofErr w:type="spellEnd"/>
+      <w:r>
+        <w:rPr>
+          <w:rFonts w:ascii="Pretendard Variable" w:eastAsia="Pretendard Variable" w:hAnsi="Pretendard Variable" w:cs="Helvetica"/>
+          <w:sz w:val="18"/>
+          <w:szCs w:val="24"/>
+        </w:rPr>
+        <w:t xml:space="preserve"> 12345678901234567890 \* 123456789</w:t>
       </w:r>
     </w:p>
     <w:p>
@@ -2228,14 +2472,34 @@
           <w:szCs w:val="24"/>
         </w:rPr>
       </w:pPr>
+      <w:proofErr w:type="gramStart"/>
       <w:r>
         <w:rPr>
           <w:rFonts w:ascii="Pretendard Variable" w:eastAsia="Pretendard Variable" w:hAnsi="Pretendard Variable" w:cs="Helvetica"/>
           <w:sz w:val="18"/>
           <w:szCs w:val="24"/>
         </w:rPr>
-        <w:t>$ ./inf_int</w:t>
-      </w:r>
+        <w:t>$ .</w:t>
+      </w:r>
+      <w:proofErr w:type="gramEnd"/>
+      <w:r>
+        <w:rPr>
+          <w:rFonts w:ascii="Pretendard Variable" w:eastAsia="Pretendard Variable" w:hAnsi="Pretendard Variable" w:cs="Helvetica"/>
+          <w:sz w:val="18"/>
+          <w:szCs w:val="24"/>
+        </w:rPr>
+        <w:t>/</w:t>
+      </w:r>
+      <w:proofErr w:type="spellStart"/>
+      <w:r>
+        <w:rPr>
+          <w:rFonts w:ascii="Pretendard Variable" w:eastAsia="Pretendard Variable" w:hAnsi="Pretendard Variable" w:cs="Helvetica"/>
+          <w:sz w:val="18"/>
+          <w:szCs w:val="24"/>
+        </w:rPr>
+        <w:t>inf_int</w:t>
+      </w:r>
+      <w:proofErr w:type="spellEnd"/>
     </w:p>
     <w:p>
       <w:pPr>
@@ -2363,7 +2627,7 @@
     </w:p>
     <w:p>
       <w:pPr>
-        <w:pStyle w:val="3"/>
+        <w:pStyle w:val="Heading3"/>
         <w:ind w:left="488" w:right="150" w:hanging="338"/>
       </w:pPr>
       <w:bookmarkStart w:id="4" w:name="_Toc150091581"/>
@@ -2411,49 +2675,8 @@
           <w:sz w:val="18"/>
           <w:szCs w:val="24"/>
         </w:rPr>
+        <w:lastRenderedPageBreak/>
         <w:t>Debian GNU/Linux 11 aarch64 (g++ 10.2.1)</w:t>
-      </w:r>
-    </w:p>
-    <w:p>
-      <w:pPr>
-        <w:numPr>
-          <w:ilvl w:val="0"/>
-          <w:numId w:val="26"/>
-        </w:numPr>
-        <w:rPr>
-          <w:rFonts w:ascii="Pretendard Variable" w:eastAsia="Pretendard Variable" w:hAnsi="Pretendard Variable" w:cs="Helvetica"/>
-          <w:sz w:val="18"/>
-          <w:szCs w:val="24"/>
-        </w:rPr>
-      </w:pPr>
-      <w:r>
-        <w:rPr>
-          <w:rFonts w:ascii="Pretendard Variable" w:eastAsia="Pretendard Variable" w:hAnsi="Pretendard Variable" w:cs="Helvetica"/>
-          <w:sz w:val="18"/>
-          <w:szCs w:val="24"/>
-        </w:rPr>
-        <w:t>if you want to execute on macOS(using Intel CPU),</w:t>
-      </w:r>
-    </w:p>
-    <w:p>
-      <w:pPr>
-        <w:numPr>
-          <w:ilvl w:val="0"/>
-          <w:numId w:val="26"/>
-        </w:numPr>
-        <w:rPr>
-          <w:rFonts w:ascii="Pretendard Variable" w:eastAsia="Pretendard Variable" w:hAnsi="Pretendard Variable" w:cs="Helvetica"/>
-          <w:sz w:val="18"/>
-          <w:szCs w:val="24"/>
-        </w:rPr>
-      </w:pPr>
-      <w:r>
-        <w:rPr>
-          <w:rFonts w:ascii="Pretendard Variable" w:eastAsia="Pretendard Variable" w:hAnsi="Pretendard Variable" w:cs="Helvetica"/>
-          <w:sz w:val="18"/>
-          <w:szCs w:val="24"/>
-        </w:rPr>
-        <w:t>delete "-fsanitize=address -g3" of (Makefile - CFLAG option)</w:t>
       </w:r>
     </w:p>
     <w:p>
@@ -2469,11 +2692,10 @@
     </w:p>
     <w:p>
       <w:pPr>
-        <w:pStyle w:val="2"/>
+        <w:pStyle w:val="Heading2"/>
       </w:pPr>
       <w:bookmarkStart w:id="5" w:name="_Toc150091582"/>
       <w:r>
-        <w:lastRenderedPageBreak/>
         <w:t xml:space="preserve">(c) </w:t>
       </w:r>
       <w:r>
@@ -2497,7 +2719,7 @@
         <w:rPr>
           <w:rFonts w:ascii="Pretendard Variable" w:eastAsia="Pretendard Variable" w:hAnsi="Pretendard Variable" w:cs="Helvetica"/>
         </w:rPr>
-        <w:t>동적 할당된 문자 배열을 이용하여 숫자를 역순으로 저장하는 방식을 통해, 숫자의 크기에 제한 없이 정수를 저장하고 처리한다.</w:t>
+        <w:t>Through the method of storing numbers in reverse order using a dynamically assigned array of characters, integers are stored and processed without limitation to the size of the numbers.</w:t>
       </w:r>
     </w:p>
     <w:p>
@@ -2508,15 +2730,23 @@
       </w:pPr>
       <w:r>
         <w:rPr>
-          <w:rFonts w:ascii="Pretendard Variable" w:eastAsia="Pretendard Variable" w:hAnsi="Pretendard Variable" w:cs="Helvetica" w:hint="eastAsia"/>
-        </w:rPr>
-        <w:t>연</w:t>
-      </w:r>
-      <w:r>
-        <w:rPr>
-          <w:rFonts w:ascii="Pretendard Variable" w:eastAsia="Pretendard Variable" w:hAnsi="Pretendard Variable" w:cs="Helvetica"/>
-        </w:rPr>
-        <w:t>산 시 발생할 수 있는 자리 올림(carry)과 자리 내림(borrow)을 효율적으로 관리하기 위한 알고리즘을 구현하였다.</w:t>
+          <w:rFonts w:ascii="Pretendard Variable" w:eastAsia="Pretendard Variable" w:hAnsi="Pretendard Variable" w:cs="Helvetica"/>
+        </w:rPr>
+        <w:t xml:space="preserve">The algorithm was implanted to efficiently manage carry and borrow that can </w:t>
+      </w:r>
+      <w:proofErr w:type="spellStart"/>
+      <w:r>
+        <w:rPr>
+          <w:rFonts w:ascii="Pretendard Variable" w:eastAsia="Pretendard Variable" w:hAnsi="Pretendard Variable" w:cs="Helvetica"/>
+        </w:rPr>
+        <w:t>occer</w:t>
+      </w:r>
+      <w:proofErr w:type="spellEnd"/>
+      <w:r>
+        <w:rPr>
+          <w:rFonts w:ascii="Pretendard Variable" w:eastAsia="Pretendard Variable" w:hAnsi="Pretendard Variable" w:cs="Helvetica"/>
+        </w:rPr>
+        <w:t xml:space="preserve"> during calculation.</w:t>
       </w:r>
     </w:p>
     <w:p>
@@ -2529,7 +2759,7 @@
         <w:rPr>
           <w:rFonts w:ascii="Pretendard Variable" w:eastAsia="Pretendard Variable" w:hAnsi="Pretendard Variable" w:cs="Helvetica"/>
         </w:rPr>
-        <w:t>부호 처리를 통해 양수와 음수를 정확하게 구분하고, 연산 결과의 부호를 결정한다.</w:t>
+        <w:t>Positive and negative numbers are accurately classified through sign processing, and the sign of the operation result is determined. Can also be calculated for many numbers and signs.</w:t>
       </w:r>
     </w:p>
     <w:p>
@@ -2538,35 +2768,10 @@
           <w:rFonts w:ascii="Pretendard Variable" w:eastAsia="Pretendard Variable" w:hAnsi="Pretendard Variable" w:cs="Helvetica"/>
         </w:rPr>
       </w:pPr>
-      <w:r>
-        <w:rPr>
-          <w:rFonts w:ascii="Pretendard Variable" w:eastAsia="Pretendard Variable" w:hAnsi="Pretendard Variable" w:cs="Helvetica" w:hint="eastAsia"/>
-        </w:rPr>
-        <w:t>여러 숫자와 부호에 대해서도</w:t>
-      </w:r>
-      <w:r>
-        <w:rPr>
-          <w:rFonts w:ascii="Pretendard Variable" w:eastAsia="Pretendard Variable" w:hAnsi="Pretendard Variable" w:cs="Helvetica"/>
-        </w:rPr>
-        <w:t xml:space="preserve"> </w:t>
-      </w:r>
-      <w:r>
-        <w:rPr>
-          <w:rFonts w:ascii="Pretendard Variable" w:eastAsia="Pretendard Variable" w:hAnsi="Pretendard Variable" w:cs="Helvetica" w:hint="eastAsia"/>
-        </w:rPr>
-        <w:t>연산할 수 있다.</w:t>
-      </w:r>
     </w:p>
     <w:p>
       <w:pPr>
-        <w:rPr>
-          <w:rFonts w:ascii="Pretendard Variable" w:eastAsia="Pretendard Variable" w:hAnsi="Pretendard Variable" w:cs="Helvetica"/>
-        </w:rPr>
-      </w:pPr>
-    </w:p>
-    <w:p>
-      <w:pPr>
-        <w:pStyle w:val="2"/>
+        <w:pStyle w:val="Heading2"/>
       </w:pPr>
       <w:bookmarkStart w:id="6" w:name="_Toc150091583"/>
       <w:r>
@@ -2578,7 +2783,7 @@
     <w:p/>
     <w:p>
       <w:pPr>
-        <w:pStyle w:val="2"/>
+        <w:pStyle w:val="Heading2"/>
       </w:pPr>
       <w:bookmarkStart w:id="7" w:name="_Toc150091584"/>
       <w:r>
@@ -2611,7 +2816,7 @@
     </w:p>
     <w:p>
       <w:pPr>
-        <w:pStyle w:val="2"/>
+        <w:pStyle w:val="Heading2"/>
       </w:pPr>
       <w:bookmarkStart w:id="8" w:name="_Toc150091585"/>
       <w:r>
@@ -2654,7 +2859,7 @@
     </w:p>
     <w:p>
       <w:pPr>
-        <w:pStyle w:val="2"/>
+        <w:pStyle w:val="Heading2"/>
       </w:pPr>
       <w:bookmarkStart w:id="9" w:name="_Toc150091586"/>
       <w:r>
@@ -2670,7 +2875,15 @@
         <w:t>ing</w:t>
       </w:r>
       <w:r>
-        <w:t xml:space="preserve"> object oriented concepts</w:t>
+        <w:t xml:space="preserve"> </w:t>
+      </w:r>
+      <w:proofErr w:type="gramStart"/>
+      <w:r>
+        <w:t>object oriented</w:t>
+      </w:r>
+      <w:proofErr w:type="gramEnd"/>
+      <w:r>
+        <w:t xml:space="preserve"> concepts</w:t>
       </w:r>
       <w:r>
         <w:t xml:space="preserve"> </w:t>
@@ -2709,7 +2922,21 @@
         <w:rPr>
           <w:rFonts w:ascii="Pretendard Variable" w:eastAsia="Pretendard Variable" w:hAnsi="Pretendard Variable" w:cs="Helvetica"/>
         </w:rPr>
-        <w:t>생성자와 소멸자, 연산자 오버로딩을 통해 캡슐화와 추상화를 구현하였다.</w:t>
+        <w:t xml:space="preserve">생성자와 </w:t>
+      </w:r>
+      <w:proofErr w:type="spellStart"/>
+      <w:r>
+        <w:rPr>
+          <w:rFonts w:ascii="Pretendard Variable" w:eastAsia="Pretendard Variable" w:hAnsi="Pretendard Variable" w:cs="Helvetica"/>
+        </w:rPr>
+        <w:t>소멸자</w:t>
+      </w:r>
+      <w:proofErr w:type="spellEnd"/>
+      <w:r>
+        <w:rPr>
+          <w:rFonts w:ascii="Pretendard Variable" w:eastAsia="Pretendard Variable" w:hAnsi="Pretendard Variable" w:cs="Helvetica"/>
+        </w:rPr>
+        <w:t>, 연산자 오버로딩을 통해 캡슐화와 추상화를 구현하였다.</w:t>
       </w:r>
     </w:p>
     <w:p>
@@ -2760,7 +2987,7 @@
     </w:p>
     <w:p>
       <w:pPr>
-        <w:pStyle w:val="2"/>
+        <w:pStyle w:val="Heading2"/>
       </w:pPr>
       <w:bookmarkStart w:id="10" w:name="_Toc150091587"/>
       <w:r>
@@ -2826,7 +3053,7 @@
     <w:sdtContent>
       <w:p>
         <w:pPr>
-          <w:pStyle w:val="a5"/>
+          <w:pStyle w:val="Footer"/>
           <w:jc w:val="center"/>
         </w:pPr>
         <w:r>
@@ -2852,7 +3079,7 @@
   </w:sdt>
   <w:p>
     <w:pPr>
-      <w:pStyle w:val="a5"/>
+      <w:pStyle w:val="Footer"/>
     </w:pPr>
   </w:p>
 </w:ftr>
@@ -7246,7 +7473,7 @@
     <w:lsdException w:name="Unresolved Mention" w:semiHidden="1" w:unhideWhenUsed="1"/>
     <w:lsdException w:name="Smart Link" w:semiHidden="1" w:unhideWhenUsed="1"/>
   </w:latentStyles>
-  <w:style w:type="paragraph" w:default="1" w:styleId="a">
+  <w:style w:type="paragraph" w:default="1" w:styleId="Normal">
     <w:name w:val="Normal"/>
     <w:qFormat/>
     <w:rsid w:val="00F221F2"/>
@@ -7261,11 +7488,11 @@
       <w:sz w:val="16"/>
     </w:rPr>
   </w:style>
-  <w:style w:type="paragraph" w:styleId="1">
+  <w:style w:type="paragraph" w:styleId="Heading1">
     <w:name w:val="heading 1"/>
-    <w:basedOn w:val="a"/>
-    <w:next w:val="a"/>
-    <w:link w:val="1Char"/>
+    <w:basedOn w:val="Normal"/>
+    <w:next w:val="Normal"/>
+    <w:link w:val="Heading1Char"/>
     <w:uiPriority w:val="9"/>
     <w:qFormat/>
     <w:rsid w:val="004B2CD4"/>
@@ -7280,11 +7507,11 @@
       <w:szCs w:val="28"/>
     </w:rPr>
   </w:style>
-  <w:style w:type="paragraph" w:styleId="2">
+  <w:style w:type="paragraph" w:styleId="Heading2">
     <w:name w:val="heading 2"/>
-    <w:basedOn w:val="a"/>
-    <w:next w:val="a"/>
-    <w:link w:val="2Char"/>
+    <w:basedOn w:val="Normal"/>
+    <w:next w:val="Normal"/>
+    <w:link w:val="Heading2Char"/>
     <w:uiPriority w:val="9"/>
     <w:unhideWhenUsed/>
     <w:qFormat/>
@@ -7299,11 +7526,11 @@
       <w:sz w:val="20"/>
     </w:rPr>
   </w:style>
-  <w:style w:type="paragraph" w:styleId="3">
+  <w:style w:type="paragraph" w:styleId="Heading3">
     <w:name w:val="heading 3"/>
-    <w:basedOn w:val="a"/>
-    <w:next w:val="a"/>
-    <w:link w:val="3Char"/>
+    <w:basedOn w:val="Normal"/>
+    <w:next w:val="Normal"/>
+    <w:link w:val="Heading3Char"/>
     <w:uiPriority w:val="9"/>
     <w:unhideWhenUsed/>
     <w:qFormat/>
@@ -7319,13 +7546,13 @@
       <w:sz w:val="18"/>
     </w:rPr>
   </w:style>
-  <w:style w:type="character" w:default="1" w:styleId="a0">
+  <w:style w:type="character" w:default="1" w:styleId="DefaultParagraphFont">
     <w:name w:val="Default Paragraph Font"/>
     <w:uiPriority w:val="1"/>
     <w:semiHidden/>
     <w:unhideWhenUsed/>
   </w:style>
-  <w:style w:type="table" w:default="1" w:styleId="a1">
+  <w:style w:type="table" w:default="1" w:styleId="TableNormal">
     <w:name w:val="Normal Table"/>
     <w:uiPriority w:val="99"/>
     <w:semiHidden/>
@@ -7340,31 +7567,31 @@
       </w:tblCellMar>
     </w:tblPr>
   </w:style>
-  <w:style w:type="numbering" w:default="1" w:styleId="a2">
+  <w:style w:type="numbering" w:default="1" w:styleId="NoList">
     <w:name w:val="No List"/>
     <w:uiPriority w:val="99"/>
     <w:semiHidden/>
     <w:unhideWhenUsed/>
   </w:style>
-  <w:style w:type="paragraph" w:customStyle="1" w:styleId="a3">
+  <w:style w:type="paragraph" w:customStyle="1" w:styleId="a">
     <w:name w:val="바탕글"/>
-    <w:basedOn w:val="a"/>
+    <w:basedOn w:val="Normal"/>
     <w:rsid w:val="005B7478"/>
     <w:pPr>
       <w:spacing w:after="0" w:line="384" w:lineRule="auto"/>
       <w:textAlignment w:val="baseline"/>
     </w:pPr>
     <w:rPr>
-      <w:rFonts w:ascii="함초롬바탕" w:eastAsia="굴림" w:hAnsi="굴림" w:cs="굴림"/>
+      <w:rFonts w:ascii="함초롬바탕" w:eastAsia="Gulim" w:hAnsi="Gulim" w:cs="Gulim"/>
       <w:color w:val="000000"/>
       <w:kern w:val="0"/>
       <w:szCs w:val="20"/>
     </w:rPr>
   </w:style>
-  <w:style w:type="paragraph" w:styleId="a4">
+  <w:style w:type="paragraph" w:styleId="Header">
     <w:name w:val="header"/>
-    <w:basedOn w:val="a"/>
-    <w:link w:val="Char"/>
+    <w:basedOn w:val="Normal"/>
+    <w:link w:val="HeaderChar"/>
     <w:uiPriority w:val="99"/>
     <w:unhideWhenUsed/>
     <w:rsid w:val="005B7478"/>
@@ -7376,17 +7603,17 @@
       <w:snapToGrid w:val="0"/>
     </w:pPr>
   </w:style>
-  <w:style w:type="character" w:customStyle="1" w:styleId="Char">
-    <w:name w:val="머리글 Char"/>
-    <w:basedOn w:val="a0"/>
-    <w:link w:val="a4"/>
+  <w:style w:type="character" w:customStyle="1" w:styleId="HeaderChar">
+    <w:name w:val="Header Char"/>
+    <w:basedOn w:val="DefaultParagraphFont"/>
+    <w:link w:val="Header"/>
     <w:uiPriority w:val="99"/>
     <w:rsid w:val="005B7478"/>
   </w:style>
-  <w:style w:type="paragraph" w:styleId="a5">
+  <w:style w:type="paragraph" w:styleId="Footer">
     <w:name w:val="footer"/>
-    <w:basedOn w:val="a"/>
-    <w:link w:val="Char0"/>
+    <w:basedOn w:val="Normal"/>
+    <w:link w:val="FooterChar"/>
     <w:uiPriority w:val="99"/>
     <w:unhideWhenUsed/>
     <w:rsid w:val="005B7478"/>
@@ -7398,16 +7625,16 @@
       <w:snapToGrid w:val="0"/>
     </w:pPr>
   </w:style>
-  <w:style w:type="character" w:customStyle="1" w:styleId="Char0">
-    <w:name w:val="바닥글 Char"/>
-    <w:basedOn w:val="a0"/>
-    <w:link w:val="a5"/>
+  <w:style w:type="character" w:customStyle="1" w:styleId="FooterChar">
+    <w:name w:val="Footer Char"/>
+    <w:basedOn w:val="DefaultParagraphFont"/>
+    <w:link w:val="Footer"/>
     <w:uiPriority w:val="99"/>
     <w:rsid w:val="005B7478"/>
   </w:style>
-  <w:style w:type="table" w:styleId="a6">
+  <w:style w:type="table" w:styleId="TableGrid">
     <w:name w:val="Table Grid"/>
-    <w:basedOn w:val="a1"/>
+    <w:basedOn w:val="TableNormal"/>
     <w:uiPriority w:val="39"/>
     <w:rsid w:val="00E74A07"/>
     <w:pPr>
@@ -7424,9 +7651,9 @@
       </w:tblBorders>
     </w:tblPr>
   </w:style>
-  <w:style w:type="table" w:styleId="20">
+  <w:style w:type="table" w:styleId="GridTable2">
     <w:name w:val="Grid Table 2"/>
-    <w:basedOn w:val="a1"/>
+    <w:basedOn w:val="TableNormal"/>
     <w:uiPriority w:val="47"/>
     <w:rsid w:val="00D93C74"/>
     <w:pPr>
@@ -7499,9 +7726,9 @@
       </w:tcPr>
     </w:tblStylePr>
   </w:style>
-  <w:style w:type="character" w:styleId="a7">
+  <w:style w:type="character" w:styleId="Hyperlink">
     <w:name w:val="Hyperlink"/>
-    <w:basedOn w:val="a0"/>
+    <w:basedOn w:val="DefaultParagraphFont"/>
     <w:uiPriority w:val="99"/>
     <w:unhideWhenUsed/>
     <w:rPr>
@@ -7509,10 +7736,10 @@
       <w:u w:val="single"/>
     </w:rPr>
   </w:style>
-  <w:style w:type="paragraph" w:styleId="10">
+  <w:style w:type="paragraph" w:styleId="TOC1">
     <w:name w:val="toc 1"/>
-    <w:basedOn w:val="a"/>
-    <w:next w:val="a"/>
+    <w:basedOn w:val="Normal"/>
+    <w:next w:val="Normal"/>
     <w:autoRedefine/>
     <w:uiPriority w:val="39"/>
     <w:unhideWhenUsed/>
@@ -7527,10 +7754,10 @@
       <w:szCs w:val="20"/>
     </w:rPr>
   </w:style>
-  <w:style w:type="character" w:customStyle="1" w:styleId="1Char">
-    <w:name w:val="제목 1 Char"/>
-    <w:basedOn w:val="a0"/>
-    <w:link w:val="1"/>
+  <w:style w:type="character" w:customStyle="1" w:styleId="Heading1Char">
+    <w:name w:val="Heading 1 Char"/>
+    <w:basedOn w:val="DefaultParagraphFont"/>
+    <w:link w:val="Heading1"/>
     <w:uiPriority w:val="9"/>
     <w:rsid w:val="004B2CD4"/>
     <w:rPr>
@@ -7540,10 +7767,10 @@
       <w:szCs w:val="28"/>
     </w:rPr>
   </w:style>
-  <w:style w:type="paragraph" w:styleId="TOC">
+  <w:style w:type="paragraph" w:styleId="TOCHeading">
     <w:name w:val="TOC Heading"/>
-    <w:basedOn w:val="1"/>
-    <w:next w:val="a"/>
+    <w:basedOn w:val="Heading1"/>
+    <w:next w:val="Normal"/>
     <w:uiPriority w:val="39"/>
     <w:unhideWhenUsed/>
     <w:qFormat/>
@@ -7565,10 +7792,10 @@
       <w:kern w:val="0"/>
     </w:rPr>
   </w:style>
-  <w:style w:type="paragraph" w:styleId="21">
+  <w:style w:type="paragraph" w:styleId="TOC2">
     <w:name w:val="toc 2"/>
-    <w:basedOn w:val="a"/>
-    <w:next w:val="a"/>
+    <w:basedOn w:val="Normal"/>
+    <w:next w:val="Normal"/>
     <w:autoRedefine/>
     <w:uiPriority w:val="39"/>
     <w:unhideWhenUsed/>
@@ -7585,10 +7812,10 @@
       <w:szCs w:val="20"/>
     </w:rPr>
   </w:style>
-  <w:style w:type="paragraph" w:styleId="30">
+  <w:style w:type="paragraph" w:styleId="TOC3">
     <w:name w:val="toc 3"/>
-    <w:basedOn w:val="a"/>
-    <w:next w:val="a"/>
+    <w:basedOn w:val="Normal"/>
+    <w:next w:val="Normal"/>
     <w:autoRedefine/>
     <w:uiPriority w:val="39"/>
     <w:unhideWhenUsed/>
@@ -7603,10 +7830,10 @@
       <w:szCs w:val="20"/>
     </w:rPr>
   </w:style>
-  <w:style w:type="paragraph" w:styleId="4">
+  <w:style w:type="paragraph" w:styleId="TOC4">
     <w:name w:val="toc 4"/>
-    <w:basedOn w:val="a"/>
-    <w:next w:val="a"/>
+    <w:basedOn w:val="Normal"/>
+    <w:next w:val="Normal"/>
     <w:autoRedefine/>
     <w:uiPriority w:val="39"/>
     <w:semiHidden/>
@@ -7622,10 +7849,10 @@
       <w:szCs w:val="20"/>
     </w:rPr>
   </w:style>
-  <w:style w:type="paragraph" w:styleId="5">
+  <w:style w:type="paragraph" w:styleId="TOC5">
     <w:name w:val="toc 5"/>
-    <w:basedOn w:val="a"/>
-    <w:next w:val="a"/>
+    <w:basedOn w:val="Normal"/>
+    <w:next w:val="Normal"/>
     <w:autoRedefine/>
     <w:uiPriority w:val="39"/>
     <w:semiHidden/>
@@ -7641,10 +7868,10 @@
       <w:szCs w:val="20"/>
     </w:rPr>
   </w:style>
-  <w:style w:type="paragraph" w:styleId="6">
+  <w:style w:type="paragraph" w:styleId="TOC6">
     <w:name w:val="toc 6"/>
-    <w:basedOn w:val="a"/>
-    <w:next w:val="a"/>
+    <w:basedOn w:val="Normal"/>
+    <w:next w:val="Normal"/>
     <w:autoRedefine/>
     <w:uiPriority w:val="39"/>
     <w:semiHidden/>
@@ -7660,10 +7887,10 @@
       <w:szCs w:val="20"/>
     </w:rPr>
   </w:style>
-  <w:style w:type="paragraph" w:styleId="7">
+  <w:style w:type="paragraph" w:styleId="TOC7">
     <w:name w:val="toc 7"/>
-    <w:basedOn w:val="a"/>
-    <w:next w:val="a"/>
+    <w:basedOn w:val="Normal"/>
+    <w:next w:val="Normal"/>
     <w:autoRedefine/>
     <w:uiPriority w:val="39"/>
     <w:semiHidden/>
@@ -7679,10 +7906,10 @@
       <w:szCs w:val="20"/>
     </w:rPr>
   </w:style>
-  <w:style w:type="paragraph" w:styleId="8">
+  <w:style w:type="paragraph" w:styleId="TOC8">
     <w:name w:val="toc 8"/>
-    <w:basedOn w:val="a"/>
-    <w:next w:val="a"/>
+    <w:basedOn w:val="Normal"/>
+    <w:next w:val="Normal"/>
     <w:autoRedefine/>
     <w:uiPriority w:val="39"/>
     <w:semiHidden/>
@@ -7698,10 +7925,10 @@
       <w:szCs w:val="20"/>
     </w:rPr>
   </w:style>
-  <w:style w:type="paragraph" w:styleId="9">
+  <w:style w:type="paragraph" w:styleId="TOC9">
     <w:name w:val="toc 9"/>
-    <w:basedOn w:val="a"/>
-    <w:next w:val="a"/>
+    <w:basedOn w:val="Normal"/>
+    <w:next w:val="Normal"/>
     <w:autoRedefine/>
     <w:uiPriority w:val="39"/>
     <w:semiHidden/>
@@ -7717,11 +7944,11 @@
       <w:szCs w:val="20"/>
     </w:rPr>
   </w:style>
-  <w:style w:type="paragraph" w:styleId="a8">
+  <w:style w:type="paragraph" w:styleId="Title">
     <w:name w:val="Title"/>
-    <w:basedOn w:val="a"/>
-    <w:next w:val="a"/>
-    <w:link w:val="Char1"/>
+    <w:basedOn w:val="Normal"/>
+    <w:next w:val="Normal"/>
+    <w:link w:val="TitleChar"/>
     <w:uiPriority w:val="10"/>
     <w:qFormat/>
     <w:rsid w:val="00205340"/>
@@ -7738,10 +7965,10 @@
       <w:szCs w:val="32"/>
     </w:rPr>
   </w:style>
-  <w:style w:type="character" w:customStyle="1" w:styleId="Char1">
-    <w:name w:val="제목 Char"/>
-    <w:basedOn w:val="a0"/>
-    <w:link w:val="a8"/>
+  <w:style w:type="character" w:customStyle="1" w:styleId="TitleChar">
+    <w:name w:val="Title Char"/>
+    <w:basedOn w:val="DefaultParagraphFont"/>
+    <w:link w:val="Title"/>
     <w:uiPriority w:val="10"/>
     <w:rsid w:val="00205340"/>
     <w:rPr>
@@ -7752,10 +7979,10 @@
       <w:szCs w:val="32"/>
     </w:rPr>
   </w:style>
-  <w:style w:type="character" w:customStyle="1" w:styleId="2Char">
-    <w:name w:val="제목 2 Char"/>
-    <w:basedOn w:val="a0"/>
-    <w:link w:val="2"/>
+  <w:style w:type="character" w:customStyle="1" w:styleId="Heading2Char">
+    <w:name w:val="Heading 2 Char"/>
+    <w:basedOn w:val="DefaultParagraphFont"/>
+    <w:link w:val="Heading2"/>
     <w:uiPriority w:val="9"/>
     <w:rsid w:val="005C235B"/>
     <w:rPr>
@@ -7763,10 +7990,10 @@
       <w:b/>
     </w:rPr>
   </w:style>
-  <w:style w:type="character" w:customStyle="1" w:styleId="3Char">
-    <w:name w:val="제목 3 Char"/>
-    <w:basedOn w:val="a0"/>
-    <w:link w:val="3"/>
+  <w:style w:type="character" w:customStyle="1" w:styleId="Heading3Char">
+    <w:name w:val="Heading 3 Char"/>
+    <w:basedOn w:val="DefaultParagraphFont"/>
+    <w:link w:val="Heading3"/>
     <w:uiPriority w:val="9"/>
     <w:rsid w:val="005C235B"/>
     <w:rPr>
@@ -7775,9 +8002,9 @@
       <w:sz w:val="18"/>
     </w:rPr>
   </w:style>
-  <w:style w:type="character" w:styleId="a9">
+  <w:style w:type="character" w:styleId="FollowedHyperlink">
     <w:name w:val="FollowedHyperlink"/>
-    <w:basedOn w:val="a0"/>
+    <w:basedOn w:val="DefaultParagraphFont"/>
     <w:uiPriority w:val="99"/>
     <w:semiHidden/>
     <w:unhideWhenUsed/>
@@ -7787,9 +8014,9 @@
       <w:u w:val="single"/>
     </w:rPr>
   </w:style>
-  <w:style w:type="paragraph" w:styleId="aa">
+  <w:style w:type="paragraph" w:styleId="ListParagraph">
     <w:name w:val="List Paragraph"/>
-    <w:basedOn w:val="a"/>
+    <w:basedOn w:val="Normal"/>
     <w:uiPriority w:val="34"/>
     <w:qFormat/>
     <w:rsid w:val="00053093"/>
@@ -7797,7 +8024,7 @@
       <w:ind w:leftChars="400" w:left="800"/>
     </w:pPr>
   </w:style>
-  <w:style w:type="paragraph" w:styleId="ab">
+  <w:style w:type="paragraph" w:styleId="NoSpacing">
     <w:name w:val="No Spacing"/>
     <w:uiPriority w:val="1"/>
     <w:qFormat/>
@@ -7810,10 +8037,10 @@
       <w:spacing w:after="0" w:line="240" w:lineRule="auto"/>
     </w:pPr>
   </w:style>
-  <w:style w:type="paragraph" w:styleId="ac">
+  <w:style w:type="paragraph" w:styleId="Caption">
     <w:name w:val="caption"/>
-    <w:basedOn w:val="a"/>
-    <w:next w:val="a"/>
+    <w:basedOn w:val="Normal"/>
+    <w:next w:val="Normal"/>
     <w:uiPriority w:val="35"/>
     <w:unhideWhenUsed/>
     <w:qFormat/>
@@ -7825,9 +8052,9 @@
       <w:szCs w:val="20"/>
     </w:rPr>
   </w:style>
-  <w:style w:type="character" w:styleId="ad">
+  <w:style w:type="character" w:styleId="CommentReference">
     <w:name w:val="annotation reference"/>
-    <w:basedOn w:val="a0"/>
+    <w:basedOn w:val="DefaultParagraphFont"/>
     <w:uiPriority w:val="99"/>
     <w:semiHidden/>
     <w:unhideWhenUsed/>
@@ -7837,10 +8064,10 @@
       <w:szCs w:val="18"/>
     </w:rPr>
   </w:style>
-  <w:style w:type="paragraph" w:styleId="ae">
+  <w:style w:type="paragraph" w:styleId="CommentText">
     <w:name w:val="annotation text"/>
-    <w:basedOn w:val="a"/>
-    <w:link w:val="Char2"/>
+    <w:basedOn w:val="Normal"/>
+    <w:link w:val="CommentTextChar"/>
     <w:uiPriority w:val="99"/>
     <w:unhideWhenUsed/>
     <w:rsid w:val="005E0B25"/>
@@ -7848,10 +8075,10 @@
       <w:jc w:val="left"/>
     </w:pPr>
   </w:style>
-  <w:style w:type="character" w:customStyle="1" w:styleId="Char2">
-    <w:name w:val="메모 텍스트 Char"/>
-    <w:basedOn w:val="a0"/>
-    <w:link w:val="ae"/>
+  <w:style w:type="character" w:customStyle="1" w:styleId="CommentTextChar">
+    <w:name w:val="Comment Text Char"/>
+    <w:basedOn w:val="DefaultParagraphFont"/>
+    <w:link w:val="CommentText"/>
     <w:uiPriority w:val="99"/>
     <w:rsid w:val="005E0B25"/>
     <w:rPr>
@@ -7859,11 +8086,11 @@
       <w:sz w:val="16"/>
     </w:rPr>
   </w:style>
-  <w:style w:type="paragraph" w:styleId="af">
+  <w:style w:type="paragraph" w:styleId="CommentSubject">
     <w:name w:val="annotation subject"/>
-    <w:basedOn w:val="ae"/>
-    <w:next w:val="ae"/>
-    <w:link w:val="Char3"/>
+    <w:basedOn w:val="CommentText"/>
+    <w:next w:val="CommentText"/>
+    <w:link w:val="CommentSubjectChar"/>
     <w:uiPriority w:val="99"/>
     <w:semiHidden/>
     <w:unhideWhenUsed/>
@@ -7873,10 +8100,10 @@
       <w:bCs/>
     </w:rPr>
   </w:style>
-  <w:style w:type="character" w:customStyle="1" w:styleId="Char3">
-    <w:name w:val="메모 주제 Char"/>
-    <w:basedOn w:val="Char2"/>
-    <w:link w:val="af"/>
+  <w:style w:type="character" w:customStyle="1" w:styleId="CommentSubjectChar">
+    <w:name w:val="Comment Subject Char"/>
+    <w:basedOn w:val="CommentTextChar"/>
+    <w:link w:val="CommentSubject"/>
     <w:uiPriority w:val="99"/>
     <w:semiHidden/>
     <w:rsid w:val="005E0B25"/>
@@ -7887,9 +8114,9 @@
       <w:sz w:val="16"/>
     </w:rPr>
   </w:style>
-  <w:style w:type="paragraph" w:styleId="af0">
+  <w:style w:type="paragraph" w:styleId="NormalWeb">
     <w:name w:val="Normal (Web)"/>
-    <w:basedOn w:val="a"/>
+    <w:basedOn w:val="Normal"/>
     <w:uiPriority w:val="99"/>
     <w:semiHidden/>
     <w:unhideWhenUsed/>
@@ -7900,9 +8127,9 @@
       <w:szCs w:val="24"/>
     </w:rPr>
   </w:style>
-  <w:style w:type="character" w:styleId="af1">
+  <w:style w:type="character" w:styleId="UnresolvedMention">
     <w:name w:val="Unresolved Mention"/>
-    <w:basedOn w:val="a0"/>
+    <w:basedOn w:val="DefaultParagraphFont"/>
     <w:uiPriority w:val="99"/>
     <w:semiHidden/>
     <w:unhideWhenUsed/>

</xml_diff>

<commit_message>
feat: add ppt, it is almost done
</commit_message>
<xml_diff>
--- a/OOP_Project02_Team07.docx
+++ b/OOP_Project02_Team07.docx
@@ -757,7 +757,7 @@
               <w:jc w:val="center"/>
               <w:cnfStyle w:val="000000100000" w:firstRow="0" w:lastRow="0" w:firstColumn="0" w:lastColumn="0" w:oddVBand="0" w:evenVBand="0" w:oddHBand="1" w:evenHBand="0" w:firstRowFirstColumn="0" w:firstRowLastColumn="0" w:lastRowFirstColumn="0" w:lastRowLastColumn="0"/>
               <w:rPr>
-                <w:rFonts w:ascii="NanumGothic" w:hAnsi="NanumGothic" w:cs="Times New Roman" w:hint="eastAsia"/>
+                <w:rFonts w:ascii="NanumGothic" w:hAnsi="NanumGothic" w:cs="Times New Roman"/>
                 <w:sz w:val="22"/>
                 <w:szCs w:val="21"/>
               </w:rPr>
@@ -976,21 +976,7 @@
                 <w:rStyle w:val="Hyperlink"/>
                 <w:noProof/>
               </w:rPr>
-              <w:t>Summ</w:t>
-            </w:r>
-            <w:r>
-              <w:rPr>
-                <w:rStyle w:val="Hyperlink"/>
-                <w:noProof/>
-              </w:rPr>
-              <w:t>a</w:t>
-            </w:r>
-            <w:r>
-              <w:rPr>
-                <w:rStyle w:val="Hyperlink"/>
-                <w:noProof/>
-              </w:rPr>
-              <w:t>ry</w:t>
+              <w:t>Summary</w:t>
             </w:r>
             <w:r>
               <w:rPr>
@@ -1871,6 +1857,62 @@
           <w:highlight w:val="lightGray"/>
         </w:rPr>
       </w:pPr>
+    </w:p>
+    <w:p>
+      <w:pPr>
+        <w:widowControl/>
+        <w:wordWrap/>
+        <w:autoSpaceDE/>
+        <w:autoSpaceDN/>
+        <w:rPr>
+          <w:rFonts w:asciiTheme="majorHAnsi" w:hAnsiTheme="majorHAnsi" w:cstheme="majorBidi"/>
+          <w:b/>
+          <w:sz w:val="20"/>
+          <w:highlight w:val="lightGray"/>
+        </w:rPr>
+      </w:pPr>
+    </w:p>
+    <w:p>
+      <w:pPr>
+        <w:widowControl/>
+        <w:wordWrap/>
+        <w:autoSpaceDE/>
+        <w:autoSpaceDN/>
+        <w:rPr>
+          <w:rFonts w:asciiTheme="majorHAnsi" w:hAnsiTheme="majorHAnsi" w:cstheme="majorBidi"/>
+          <w:b/>
+          <w:sz w:val="20"/>
+          <w:highlight w:val="lightGray"/>
+        </w:rPr>
+      </w:pPr>
+    </w:p>
+    <w:p>
+      <w:pPr>
+        <w:widowControl/>
+        <w:wordWrap/>
+        <w:autoSpaceDE/>
+        <w:autoSpaceDN/>
+        <w:rPr>
+          <w:rFonts w:asciiTheme="majorHAnsi" w:hAnsiTheme="majorHAnsi" w:cstheme="majorBidi"/>
+          <w:b/>
+          <w:sz w:val="20"/>
+          <w:highlight w:val="lightGray"/>
+        </w:rPr>
+      </w:pPr>
+    </w:p>
+    <w:p>
+      <w:pPr>
+        <w:widowControl/>
+        <w:wordWrap/>
+        <w:autoSpaceDE/>
+        <w:autoSpaceDN/>
+        <w:rPr>
+          <w:rFonts w:asciiTheme="majorHAnsi" w:hAnsiTheme="majorHAnsi" w:cstheme="majorBidi"/>
+          <w:b/>
+          <w:sz w:val="20"/>
+          <w:highlight w:val="lightGray"/>
+        </w:rPr>
+      </w:pPr>
       <w:r>
         <w:rPr>
           <w:rFonts w:asciiTheme="majorHAnsi" w:hAnsiTheme="majorHAnsi" w:cstheme="majorBidi"/>
@@ -1901,22 +1943,6 @@
         <w:t>ummary</w:t>
       </w:r>
       <w:bookmarkEnd w:id="0"/>
-    </w:p>
-    <w:p>
-      <w:pPr>
-        <w:rPr>
-          <w:rFonts w:hint="eastAsia"/>
-        </w:rPr>
-      </w:pPr>
-      <w:r>
-        <w:t xml:space="preserve">Presentation speaker: </w:t>
-      </w:r>
-      <w:r>
-        <w:rPr>
-          <w:rFonts w:hint="eastAsia"/>
-        </w:rPr>
-        <w:t>이규성</w:t>
-      </w:r>
     </w:p>
     <w:p>
       <w:pPr>
@@ -1996,24 +2022,7 @@
           <w:sz w:val="18"/>
           <w:szCs w:val="24"/>
         </w:rPr>
-        <w:t>Description: This program can infinite integer calculation.</w:t>
-      </w:r>
-    </w:p>
-    <w:p>
-      <w:pPr>
-        <w:rPr>
-          <w:rFonts w:ascii="Pretendard Variable" w:eastAsia="Pretendard Variable" w:hAnsi="Pretendard Variable" w:cs="Helvetica"/>
-          <w:sz w:val="18"/>
-          <w:szCs w:val="24"/>
-        </w:rPr>
-      </w:pPr>
-      <w:r>
-        <w:rPr>
-          <w:rFonts w:ascii="Pretendard Variable" w:eastAsia="Pretendard Variable" w:hAnsi="Pretendard Variable" w:cs="Helvetica"/>
-          <w:sz w:val="18"/>
-          <w:szCs w:val="24"/>
-        </w:rPr>
-        <w:t>Feature:</w:t>
+        <w:t>구현된 기능: 본 라이브러리는 다음과 같은 기능을 제공한다.</w:t>
       </w:r>
     </w:p>
     <w:p>
@@ -2025,46 +2034,18 @@
         </w:numPr>
         <w:ind w:leftChars="0"/>
         <w:rPr>
-          <w:rFonts w:ascii="Pretendard Variable" w:eastAsia="Pretendard Variable" w:hAnsi="Pretendard Variable" w:cs="Helvetica" w:hint="eastAsia"/>
+          <w:rFonts w:ascii="Pretendard Variable" w:eastAsia="Pretendard Variable" w:hAnsi="Pretendard Variable" w:cs="Helvetica"/>
           <w:sz w:val="18"/>
           <w:szCs w:val="24"/>
         </w:rPr>
       </w:pPr>
-      <w:proofErr w:type="spellStart"/>
       <w:r>
         <w:rPr>
           <w:rFonts w:ascii="Pretendard Variable" w:eastAsia="Pretendard Variable" w:hAnsi="Pretendard Variable" w:cs="Helvetica"/>
           <w:sz w:val="18"/>
           <w:szCs w:val="24"/>
         </w:rPr>
-        <w:t>inf_int</w:t>
-      </w:r>
-      <w:proofErr w:type="spellEnd"/>
-      <w:r>
-        <w:rPr>
-          <w:rFonts w:ascii="Pretendard Variable" w:eastAsia="Pretendard Variable" w:hAnsi="Pretendard Variable" w:cs="Helvetica"/>
-          <w:sz w:val="18"/>
-          <w:szCs w:val="24"/>
-        </w:rPr>
-        <w:t xml:space="preserve"> can be made from normal int, string, and another </w:t>
-      </w:r>
-      <w:proofErr w:type="spellStart"/>
-      <w:r>
-        <w:rPr>
-          <w:rFonts w:ascii="Pretendard Variable" w:eastAsia="Pretendard Variable" w:hAnsi="Pretendard Variable" w:cs="Helvetica"/>
-          <w:sz w:val="18"/>
-          <w:szCs w:val="24"/>
-        </w:rPr>
-        <w:t>inf_int</w:t>
-      </w:r>
-      <w:proofErr w:type="spellEnd"/>
-      <w:r>
-        <w:rPr>
-          <w:rFonts w:ascii="Pretendard Variable" w:eastAsia="Pretendard Variable" w:hAnsi="Pretendard Variable" w:cs="Helvetica"/>
-          <w:sz w:val="18"/>
-          <w:szCs w:val="24"/>
-        </w:rPr>
-        <w:t xml:space="preserve"> instance.</w:t>
+        <w:t>정수, 문자열, 그리고 다른 무한 정수 객체로부터의 생성자 오버로딩</w:t>
       </w:r>
     </w:p>
     <w:p>
@@ -2087,18 +2068,18 @@
           <w:sz w:val="18"/>
           <w:szCs w:val="24"/>
         </w:rPr>
-        <w:t xml:space="preserve">Assignment overloading, copy constructor, </w:t>
-      </w:r>
-      <w:proofErr w:type="gramStart"/>
+        <w:t xml:space="preserve">대입, 복사 생성자, </w:t>
+      </w:r>
+      <w:proofErr w:type="spellStart"/>
       <w:r>
         <w:rPr>
           <w:rFonts w:ascii="Pretendard Variable" w:eastAsia="Pretendard Variable" w:hAnsi="Pretendard Variable" w:cs="Helvetica"/>
           <w:sz w:val="18"/>
           <w:szCs w:val="24"/>
         </w:rPr>
-        <w:t>destructor</w:t>
-      </w:r>
-      <w:proofErr w:type="gramEnd"/>
+        <w:t>소멸자</w:t>
+      </w:r>
+      <w:proofErr w:type="spellEnd"/>
     </w:p>
     <w:p>
       <w:pPr>
@@ -2120,43 +2101,7 @@
           <w:sz w:val="18"/>
           <w:szCs w:val="24"/>
         </w:rPr>
-        <w:t xml:space="preserve">Comparison operation between </w:t>
-      </w:r>
-      <w:proofErr w:type="spellStart"/>
-      <w:r>
-        <w:rPr>
-          <w:rFonts w:ascii="Pretendard Variable" w:eastAsia="Pretendard Variable" w:hAnsi="Pretendard Variable" w:cs="Helvetica"/>
-          <w:sz w:val="18"/>
-          <w:szCs w:val="24"/>
-        </w:rPr>
-        <w:t>inf_int</w:t>
-      </w:r>
-      <w:proofErr w:type="spellEnd"/>
-      <w:r>
-        <w:rPr>
-          <w:rFonts w:ascii="Pretendard Variable" w:eastAsia="Pretendard Variable" w:hAnsi="Pretendard Variable" w:cs="Helvetica"/>
-          <w:sz w:val="18"/>
-          <w:szCs w:val="24"/>
-        </w:rPr>
-        <w:t xml:space="preserve"> (==</w:t>
-      </w:r>
-      <w:proofErr w:type="gramStart"/>
-      <w:r>
-        <w:rPr>
-          <w:rFonts w:ascii="Pretendard Variable" w:eastAsia="Pretendard Variable" w:hAnsi="Pretendard Variable" w:cs="Helvetica"/>
-          <w:sz w:val="18"/>
-          <w:szCs w:val="24"/>
-        </w:rPr>
-        <w:t>, !</w:t>
-      </w:r>
-      <w:proofErr w:type="gramEnd"/>
-      <w:r>
-        <w:rPr>
-          <w:rFonts w:ascii="Pretendard Variable" w:eastAsia="Pretendard Variable" w:hAnsi="Pretendard Variable" w:cs="Helvetica"/>
-          <w:sz w:val="18"/>
-          <w:szCs w:val="24"/>
-        </w:rPr>
-        <w:t>=, &gt;, &lt;)</w:t>
+        <w:t>무한 정수 간의 비교 연산(==, !=, &gt;, &lt;)</w:t>
       </w:r>
     </w:p>
     <w:p>
@@ -2179,43 +2124,7 @@
           <w:sz w:val="18"/>
           <w:szCs w:val="24"/>
         </w:rPr>
-        <w:t xml:space="preserve">Three basic </w:t>
-      </w:r>
-      <w:proofErr w:type="gramStart"/>
-      <w:r>
-        <w:rPr>
-          <w:rFonts w:ascii="Pretendard Variable" w:eastAsia="Pretendard Variable" w:hAnsi="Pretendard Variable" w:cs="Helvetica"/>
-          <w:sz w:val="18"/>
-          <w:szCs w:val="24"/>
-        </w:rPr>
-        <w:t>operation</w:t>
-      </w:r>
-      <w:proofErr w:type="gramEnd"/>
-      <w:r>
-        <w:rPr>
-          <w:rFonts w:ascii="Pretendard Variable" w:eastAsia="Pretendard Variable" w:hAnsi="Pretendard Variable" w:cs="Helvetica"/>
-          <w:sz w:val="18"/>
-          <w:szCs w:val="24"/>
-        </w:rPr>
-        <w:t xml:space="preserve"> between </w:t>
-      </w:r>
-      <w:proofErr w:type="spellStart"/>
-      <w:r>
-        <w:rPr>
-          <w:rFonts w:ascii="Pretendard Variable" w:eastAsia="Pretendard Variable" w:hAnsi="Pretendard Variable" w:cs="Helvetica"/>
-          <w:sz w:val="18"/>
-          <w:szCs w:val="24"/>
-        </w:rPr>
-        <w:t>inf_int</w:t>
-      </w:r>
-      <w:proofErr w:type="spellEnd"/>
-      <w:r>
-        <w:rPr>
-          <w:rFonts w:ascii="Pretendard Variable" w:eastAsia="Pretendard Variable" w:hAnsi="Pretendard Variable" w:cs="Helvetica"/>
-          <w:sz w:val="18"/>
-          <w:szCs w:val="24"/>
-        </w:rPr>
-        <w:t xml:space="preserve"> (+, -, *)</w:t>
+        <w:t>무한 정수 간의 사칙연산(+, -, *)</w:t>
       </w:r>
     </w:p>
     <w:p>
@@ -2238,51 +2147,7 @@
           <w:sz w:val="18"/>
           <w:szCs w:val="24"/>
         </w:rPr>
-        <w:t xml:space="preserve">Calculation </w:t>
-      </w:r>
-      <w:proofErr w:type="spellStart"/>
-      <w:r>
-        <w:rPr>
-          <w:rFonts w:ascii="Pretendard Variable" w:eastAsia="Pretendard Variable" w:hAnsi="Pretendard Variable" w:cs="Helvetica"/>
-          <w:sz w:val="18"/>
-          <w:szCs w:val="24"/>
-        </w:rPr>
-        <w:t>absolue</w:t>
-      </w:r>
-      <w:proofErr w:type="spellEnd"/>
-      <w:r>
-        <w:rPr>
-          <w:rFonts w:ascii="Pretendard Variable" w:eastAsia="Pretendard Variable" w:hAnsi="Pretendard Variable" w:cs="Helvetica"/>
-          <w:sz w:val="18"/>
-          <w:szCs w:val="24"/>
-        </w:rPr>
-        <w:t xml:space="preserve"> value</w:t>
-      </w:r>
-      <w:r>
-        <w:rPr>
-          <w:rFonts w:ascii="Pretendard Variable" w:eastAsia="Pretendard Variable" w:hAnsi="Pretendard Variable" w:cs="Helvetica"/>
-          <w:sz w:val="18"/>
-          <w:szCs w:val="24"/>
-        </w:rPr>
-        <w:t xml:space="preserve"> (</w:t>
-      </w:r>
-      <w:proofErr w:type="gramStart"/>
-      <w:r>
-        <w:rPr>
-          <w:rFonts w:ascii="Pretendard Variable" w:eastAsia="Pretendard Variable" w:hAnsi="Pretendard Variable" w:cs="Helvetica"/>
-          <w:sz w:val="18"/>
-          <w:szCs w:val="24"/>
-        </w:rPr>
-        <w:t>abs(</w:t>
-      </w:r>
-      <w:proofErr w:type="gramEnd"/>
-      <w:r>
-        <w:rPr>
-          <w:rFonts w:ascii="Pretendard Variable" w:eastAsia="Pretendard Variable" w:hAnsi="Pretendard Variable" w:cs="Helvetica"/>
-          <w:sz w:val="18"/>
-          <w:szCs w:val="24"/>
-        </w:rPr>
-        <w:t>))</w:t>
+        <w:t>절댓값 계산</w:t>
       </w:r>
     </w:p>
     <w:p>
@@ -2294,28 +2159,18 @@
         </w:numPr>
         <w:ind w:leftChars="0"/>
         <w:rPr>
-          <w:rFonts w:ascii="Pretendard Variable" w:eastAsia="Pretendard Variable" w:hAnsi="Pretendard Variable" w:cs="Helvetica" w:hint="eastAsia"/>
+          <w:rFonts w:ascii="Pretendard Variable" w:eastAsia="Pretendard Variable" w:hAnsi="Pretendard Variable" w:cs="Helvetica"/>
           <w:sz w:val="18"/>
           <w:szCs w:val="24"/>
         </w:rPr>
       </w:pPr>
-      <w:proofErr w:type="spellStart"/>
       <w:r>
         <w:rPr>
           <w:rFonts w:ascii="Pretendard Variable" w:eastAsia="Pretendard Variable" w:hAnsi="Pretendard Variable" w:cs="Helvetica"/>
           <w:sz w:val="18"/>
           <w:szCs w:val="24"/>
         </w:rPr>
-        <w:t>inf_int</w:t>
-      </w:r>
-      <w:proofErr w:type="spellEnd"/>
-      <w:r>
-        <w:rPr>
-          <w:rFonts w:ascii="Pretendard Variable" w:eastAsia="Pretendard Variable" w:hAnsi="Pretendard Variable" w:cs="Helvetica"/>
-          <w:sz w:val="18"/>
-          <w:szCs w:val="24"/>
-        </w:rPr>
-        <w:t xml:space="preserve"> can be printed (&lt;&lt;)</w:t>
+        <w:t>무한 정수의 출력 스트림 처리</w:t>
       </w:r>
     </w:p>
     <w:p>
@@ -2675,8 +2530,103 @@
           <w:sz w:val="18"/>
           <w:szCs w:val="24"/>
         </w:rPr>
-        <w:lastRenderedPageBreak/>
         <w:t>Debian GNU/Linux 11 aarch64 (g++ 10.2.1)</w:t>
+      </w:r>
+    </w:p>
+    <w:p>
+      <w:pPr>
+        <w:numPr>
+          <w:ilvl w:val="0"/>
+          <w:numId w:val="26"/>
+        </w:numPr>
+        <w:rPr>
+          <w:rFonts w:ascii="Pretendard Variable" w:eastAsia="Pretendard Variable" w:hAnsi="Pretendard Variable" w:cs="Helvetica"/>
+          <w:sz w:val="18"/>
+          <w:szCs w:val="24"/>
+        </w:rPr>
+      </w:pPr>
+      <w:r>
+        <w:rPr>
+          <w:rFonts w:ascii="Pretendard Variable" w:eastAsia="Pretendard Variable" w:hAnsi="Pretendard Variable" w:cs="Helvetica"/>
+          <w:sz w:val="18"/>
+          <w:szCs w:val="24"/>
+        </w:rPr>
+        <w:t xml:space="preserve">if you want to execute on </w:t>
+      </w:r>
+      <w:proofErr w:type="gramStart"/>
+      <w:r>
+        <w:rPr>
+          <w:rFonts w:ascii="Pretendard Variable" w:eastAsia="Pretendard Variable" w:hAnsi="Pretendard Variable" w:cs="Helvetica"/>
+          <w:sz w:val="18"/>
+          <w:szCs w:val="24"/>
+        </w:rPr>
+        <w:t>macOS(</w:t>
+      </w:r>
+      <w:proofErr w:type="gramEnd"/>
+      <w:r>
+        <w:rPr>
+          <w:rFonts w:ascii="Pretendard Variable" w:eastAsia="Pretendard Variable" w:hAnsi="Pretendard Variable" w:cs="Helvetica"/>
+          <w:sz w:val="18"/>
+          <w:szCs w:val="24"/>
+        </w:rPr>
+        <w:t>using Intel CPU),</w:t>
+      </w:r>
+    </w:p>
+    <w:p>
+      <w:pPr>
+        <w:numPr>
+          <w:ilvl w:val="0"/>
+          <w:numId w:val="26"/>
+        </w:numPr>
+        <w:rPr>
+          <w:rFonts w:ascii="Pretendard Variable" w:eastAsia="Pretendard Variable" w:hAnsi="Pretendard Variable" w:cs="Helvetica"/>
+          <w:sz w:val="18"/>
+          <w:szCs w:val="24"/>
+        </w:rPr>
+      </w:pPr>
+      <w:r>
+        <w:rPr>
+          <w:rFonts w:ascii="Pretendard Variable" w:eastAsia="Pretendard Variable" w:hAnsi="Pretendard Variable" w:cs="Helvetica"/>
+          <w:sz w:val="18"/>
+          <w:szCs w:val="24"/>
+        </w:rPr>
+        <w:t>delete "-</w:t>
+      </w:r>
+      <w:proofErr w:type="spellStart"/>
+      <w:r>
+        <w:rPr>
+          <w:rFonts w:ascii="Pretendard Variable" w:eastAsia="Pretendard Variable" w:hAnsi="Pretendard Variable" w:cs="Helvetica"/>
+          <w:sz w:val="18"/>
+          <w:szCs w:val="24"/>
+        </w:rPr>
+        <w:t>fsanitize</w:t>
+      </w:r>
+      <w:proofErr w:type="spellEnd"/>
+      <w:r>
+        <w:rPr>
+          <w:rFonts w:ascii="Pretendard Variable" w:eastAsia="Pretendard Variable" w:hAnsi="Pretendard Variable" w:cs="Helvetica"/>
+          <w:sz w:val="18"/>
+          <w:szCs w:val="24"/>
+        </w:rPr>
+        <w:t>=address -g3" of (</w:t>
+      </w:r>
+      <w:proofErr w:type="spellStart"/>
+      <w:r>
+        <w:rPr>
+          <w:rFonts w:ascii="Pretendard Variable" w:eastAsia="Pretendard Variable" w:hAnsi="Pretendard Variable" w:cs="Helvetica"/>
+          <w:sz w:val="18"/>
+          <w:szCs w:val="24"/>
+        </w:rPr>
+        <w:t>Makefile</w:t>
+      </w:r>
+      <w:proofErr w:type="spellEnd"/>
+      <w:r>
+        <w:rPr>
+          <w:rFonts w:ascii="Pretendard Variable" w:eastAsia="Pretendard Variable" w:hAnsi="Pretendard Variable" w:cs="Helvetica"/>
+          <w:sz w:val="18"/>
+          <w:szCs w:val="24"/>
+        </w:rPr>
+        <w:t xml:space="preserve"> - CFLAG option)</w:t>
       </w:r>
     </w:p>
     <w:p>
@@ -2696,6 +2646,7 @@
       </w:pPr>
       <w:bookmarkStart w:id="5" w:name="_Toc150091582"/>
       <w:r>
+        <w:lastRenderedPageBreak/>
         <w:t xml:space="preserve">(c) </w:t>
       </w:r>
       <w:r>
@@ -2719,7 +2670,7 @@
         <w:rPr>
           <w:rFonts w:ascii="Pretendard Variable" w:eastAsia="Pretendard Variable" w:hAnsi="Pretendard Variable" w:cs="Helvetica"/>
         </w:rPr>
-        <w:t>Through the method of storing numbers in reverse order using a dynamically assigned array of characters, integers are stored and processed without limitation to the size of the numbers.</w:t>
+        <w:t>동적 할당된 문자 배열을 이용하여 숫자를 역순으로 저장하는 방식을 통해, 숫자의 크기에 제한 없이 정수를 저장하고 처리한다.</w:t>
       </w:r>
     </w:p>
     <w:p>
@@ -2730,23 +2681,15 @@
       </w:pPr>
       <w:r>
         <w:rPr>
-          <w:rFonts w:ascii="Pretendard Variable" w:eastAsia="Pretendard Variable" w:hAnsi="Pretendard Variable" w:cs="Helvetica"/>
-        </w:rPr>
-        <w:t xml:space="preserve">The algorithm was implanted to efficiently manage carry and borrow that can </w:t>
-      </w:r>
-      <w:proofErr w:type="spellStart"/>
-      <w:r>
-        <w:rPr>
-          <w:rFonts w:ascii="Pretendard Variable" w:eastAsia="Pretendard Variable" w:hAnsi="Pretendard Variable" w:cs="Helvetica"/>
-        </w:rPr>
-        <w:t>occer</w:t>
-      </w:r>
-      <w:proofErr w:type="spellEnd"/>
-      <w:r>
-        <w:rPr>
-          <w:rFonts w:ascii="Pretendard Variable" w:eastAsia="Pretendard Variable" w:hAnsi="Pretendard Variable" w:cs="Helvetica"/>
-        </w:rPr>
-        <w:t xml:space="preserve"> during calculation.</w:t>
+          <w:rFonts w:ascii="Pretendard Variable" w:eastAsia="Pretendard Variable" w:hAnsi="Pretendard Variable" w:cs="Helvetica" w:hint="eastAsia"/>
+        </w:rPr>
+        <w:t>연</w:t>
+      </w:r>
+      <w:r>
+        <w:rPr>
+          <w:rFonts w:ascii="Pretendard Variable" w:eastAsia="Pretendard Variable" w:hAnsi="Pretendard Variable" w:cs="Helvetica"/>
+        </w:rPr>
+        <w:t>산 시 발생할 수 있는 자리 올림(carry)과 자리 내림(borrow)을 효율적으로 관리하기 위한 알고리즘을 구현하였다.</w:t>
       </w:r>
     </w:p>
     <w:p>
@@ -2759,7 +2702,32 @@
         <w:rPr>
           <w:rFonts w:ascii="Pretendard Variable" w:eastAsia="Pretendard Variable" w:hAnsi="Pretendard Variable" w:cs="Helvetica"/>
         </w:rPr>
-        <w:t>Positive and negative numbers are accurately classified through sign processing, and the sign of the operation result is determined. Can also be calculated for many numbers and signs.</w:t>
+        <w:t>부호 처리를 통해 양수와 음수를 정확하게 구분하고, 연산 결과의 부호를 결정한다.</w:t>
+      </w:r>
+    </w:p>
+    <w:p>
+      <w:pPr>
+        <w:rPr>
+          <w:rFonts w:ascii="Pretendard Variable" w:eastAsia="Pretendard Variable" w:hAnsi="Pretendard Variable" w:cs="Helvetica"/>
+        </w:rPr>
+      </w:pPr>
+      <w:r>
+        <w:rPr>
+          <w:rFonts w:ascii="Pretendard Variable" w:eastAsia="Pretendard Variable" w:hAnsi="Pretendard Variable" w:cs="Helvetica" w:hint="eastAsia"/>
+        </w:rPr>
+        <w:t>여러 숫자와 부호에 대해서도</w:t>
+      </w:r>
+      <w:r>
+        <w:rPr>
+          <w:rFonts w:ascii="Pretendard Variable" w:eastAsia="Pretendard Variable" w:hAnsi="Pretendard Variable" w:cs="Helvetica"/>
+        </w:rPr>
+        <w:t xml:space="preserve"> </w:t>
+      </w:r>
+      <w:r>
+        <w:rPr>
+          <w:rFonts w:ascii="Pretendard Variable" w:eastAsia="Pretendard Variable" w:hAnsi="Pretendard Variable" w:cs="Helvetica" w:hint="eastAsia"/>
+        </w:rPr>
+        <w:t>연산할 수 있다.</w:t>
       </w:r>
     </w:p>
     <w:p>
@@ -2964,13 +2932,6 @@
         </w:rPr>
         <w:t>클래스 멤버 함수를 통해 데이터에 대한 접근과 조작의 제어를 향상시킨다.</w:t>
       </w:r>
-    </w:p>
-    <w:p>
-      <w:pPr>
-        <w:rPr>
-          <w:rFonts w:ascii="Pretendard Variable" w:eastAsia="Pretendard Variable" w:hAnsi="Pretendard Variable" w:cs="Helvetica"/>
-        </w:rPr>
-      </w:pPr>
     </w:p>
     <w:p>
       <w:pPr>
@@ -3050,6 +3011,7 @@
         <w:docPartUnique/>
       </w:docPartObj>
     </w:sdtPr>
+    <w:sdtEndPr/>
     <w:sdtContent>
       <w:p>
         <w:pPr>

</xml_diff>

<commit_message>
modi: docs, adding uml
</commit_message>
<xml_diff>
--- a/OOP_Project02_Team07.docx
+++ b/OOP_Project02_Team07.docx
@@ -4,15 +4,15 @@
   <w:body>
     <w:p>
       <w:pPr>
-        <w:pStyle w:val="a"/>
+        <w:pStyle w:val="a3"/>
         <w:tabs>
           <w:tab w:val="left" w:pos="2568"/>
         </w:tabs>
         <w:wordWrap/>
-        <w:spacing w:line="240" w:lineRule="auto"/>
+        <w:spacing w:line="360" w:lineRule="auto"/>
         <w:jc w:val="center"/>
         <w:rPr>
-          <w:rFonts w:ascii="NanumGothic" w:eastAsia="NanumGothic" w:hAnsi="NanumGothic" w:cs="Times New Roman"/>
+          <w:rFonts w:ascii="Helvetica" w:eastAsia="NanumGothic" w:hAnsi="Helvetica" w:cs="Helvetica"/>
           <w:sz w:val="36"/>
           <w:szCs w:val="36"/>
         </w:rPr>
@@ -20,22 +20,22 @@
     </w:p>
     <w:p>
       <w:pPr>
-        <w:pStyle w:val="a"/>
+        <w:pStyle w:val="a3"/>
         <w:tabs>
           <w:tab w:val="left" w:pos="2568"/>
         </w:tabs>
         <w:wordWrap/>
-        <w:spacing w:line="240" w:lineRule="auto"/>
+        <w:spacing w:line="360" w:lineRule="auto"/>
         <w:jc w:val="center"/>
         <w:rPr>
-          <w:rFonts w:ascii="NanumGothic" w:eastAsia="NanumGothic" w:hAnsi="NanumGothic" w:cs="Times New Roman"/>
+          <w:rFonts w:ascii="Helvetica" w:eastAsia="NanumGothic" w:hAnsi="Helvetica" w:cs="Helvetica"/>
           <w:sz w:val="36"/>
           <w:szCs w:val="36"/>
         </w:rPr>
       </w:pPr>
       <w:r>
         <w:rPr>
-          <w:rFonts w:ascii="NanumGothic" w:eastAsia="NanumGothic" w:hAnsi="NanumGothic" w:cs="Times New Roman"/>
+          <w:rFonts w:ascii="Helvetica" w:eastAsia="NanumGothic" w:hAnsi="Helvetica" w:cs="Helvetica"/>
           <w:sz w:val="36"/>
           <w:szCs w:val="36"/>
         </w:rPr>
@@ -44,15 +44,15 @@
     </w:p>
     <w:p>
       <w:pPr>
-        <w:pStyle w:val="a"/>
+        <w:pStyle w:val="a3"/>
         <w:tabs>
           <w:tab w:val="left" w:pos="2568"/>
         </w:tabs>
         <w:wordWrap/>
-        <w:spacing w:line="240" w:lineRule="auto"/>
+        <w:spacing w:line="360" w:lineRule="auto"/>
         <w:jc w:val="center"/>
         <w:rPr>
-          <w:rFonts w:ascii="NanumGothic" w:eastAsia="NanumGothic" w:hAnsi="NanumGothic" w:cs="Times New Roman"/>
+          <w:rFonts w:ascii="Helvetica" w:eastAsia="NanumGothic" w:hAnsi="Helvetica" w:cs="Helvetica"/>
           <w:b/>
           <w:bCs/>
           <w:sz w:val="52"/>
@@ -61,7 +61,7 @@
       </w:pPr>
       <w:r>
         <w:rPr>
-          <w:rFonts w:ascii="NanumGothic" w:eastAsia="NanumGothic" w:hAnsi="NanumGothic" w:cs="Times New Roman"/>
+          <w:rFonts w:ascii="Helvetica" w:eastAsia="NanumGothic" w:hAnsi="Helvetica" w:cs="Helvetica"/>
           <w:b/>
           <w:bCs/>
           <w:sz w:val="52"/>
@@ -71,7 +71,7 @@
       </w:r>
       <w:r>
         <w:rPr>
-          <w:rFonts w:ascii="NanumGothic" w:eastAsia="NanumGothic" w:hAnsi="NanumGothic" w:cs="Times New Roman"/>
+          <w:rFonts w:ascii="Helvetica" w:eastAsia="NanumGothic" w:hAnsi="Helvetica" w:cs="Helvetica"/>
           <w:b/>
           <w:bCs/>
           <w:sz w:val="52"/>
@@ -82,15 +82,15 @@
     </w:p>
     <w:p>
       <w:pPr>
-        <w:pStyle w:val="a"/>
+        <w:pStyle w:val="a3"/>
         <w:tabs>
           <w:tab w:val="left" w:pos="2568"/>
         </w:tabs>
         <w:wordWrap/>
-        <w:spacing w:line="240" w:lineRule="auto"/>
+        <w:spacing w:line="360" w:lineRule="auto"/>
         <w:jc w:val="center"/>
         <w:rPr>
-          <w:rFonts w:ascii="NanumGothic" w:eastAsia="NanumGothic" w:hAnsi="NanumGothic" w:cs="Times New Roman"/>
+          <w:rFonts w:ascii="Helvetica" w:eastAsia="NanumGothic" w:hAnsi="Helvetica" w:cs="Helvetica"/>
           <w:b/>
           <w:bCs/>
           <w:sz w:val="52"/>
@@ -100,7 +100,7 @@
     </w:p>
     <w:p>
       <w:pPr>
-        <w:pStyle w:val="a"/>
+        <w:pStyle w:val="a3"/>
         <w:tabs>
           <w:tab w:val="left" w:pos="2568"/>
         </w:tabs>
@@ -108,7 +108,7 @@
         <w:spacing w:line="360" w:lineRule="auto"/>
         <w:jc w:val="center"/>
         <w:rPr>
-          <w:rFonts w:ascii="NanumGothic" w:eastAsia="NanumGothic" w:hAnsi="NanumGothic" w:cs="Times New Roman"/>
+          <w:rFonts w:ascii="Helvetica" w:eastAsia="NanumGothic" w:hAnsi="Helvetica" w:cs="Helvetica"/>
           <w:b/>
           <w:bCs/>
           <w:sz w:val="32"/>
@@ -117,7 +117,7 @@
       </w:pPr>
       <w:r>
         <w:rPr>
-          <w:rFonts w:ascii="NanumGothic" w:eastAsia="NanumGothic" w:hAnsi="NanumGothic" w:cs="Times New Roman"/>
+          <w:rFonts w:ascii="Helvetica" w:eastAsia="NanumGothic" w:hAnsi="Helvetica" w:cs="Helvetica"/>
           <w:b/>
           <w:bCs/>
           <w:sz w:val="32"/>
@@ -128,15 +128,15 @@
     </w:p>
     <w:p>
       <w:pPr>
-        <w:pStyle w:val="a"/>
+        <w:pStyle w:val="a3"/>
         <w:tabs>
           <w:tab w:val="left" w:pos="2568"/>
         </w:tabs>
         <w:wordWrap/>
-        <w:spacing w:line="240" w:lineRule="auto"/>
+        <w:spacing w:line="360" w:lineRule="auto"/>
         <w:jc w:val="center"/>
         <w:rPr>
-          <w:rFonts w:ascii="NanumGothic" w:eastAsia="NanumGothic" w:hAnsi="NanumGothic" w:cs="Times New Roman"/>
+          <w:rFonts w:ascii="Helvetica" w:eastAsia="NanumGothic" w:hAnsi="Helvetica" w:cs="Helvetica"/>
           <w:b/>
           <w:bCs/>
           <w:sz w:val="38"/>
@@ -145,33 +145,23 @@
       </w:pPr>
       <w:r>
         <w:rPr>
-          <w:rFonts w:ascii="NanumGothic" w:eastAsia="NanumGothic" w:hAnsi="NanumGothic" w:cs="Times New Roman"/>
+          <w:rFonts w:ascii="Helvetica" w:eastAsia="NanumGothic" w:hAnsi="Helvetica" w:cs="Helvetica"/>
           <w:b/>
           <w:bCs/>
           <w:sz w:val="38"/>
           <w:szCs w:val="38"/>
         </w:rPr>
-        <w:t>OOP</w:t>
-      </w:r>
-      <w:r>
-        <w:rPr>
-          <w:rFonts w:ascii="NanumGothic" w:eastAsia="NanumGothic" w:hAnsi="NanumGothic" w:cs="Times New Roman"/>
-          <w:b/>
-          <w:bCs/>
-          <w:sz w:val="38"/>
-          <w:szCs w:val="38"/>
-        </w:rPr>
-        <w:t xml:space="preserve"> Project02</w:t>
+        <w:t>OOP Project02</w:t>
       </w:r>
     </w:p>
     <w:p>
       <w:pPr>
-        <w:pStyle w:val="a"/>
+        <w:pStyle w:val="a3"/>
         <w:wordWrap/>
-        <w:spacing w:line="240" w:lineRule="auto"/>
+        <w:spacing w:line="360" w:lineRule="auto"/>
         <w:jc w:val="center"/>
         <w:rPr>
-          <w:rFonts w:ascii="NanumGothic" w:eastAsia="NanumGothic" w:hAnsi="NanumGothic" w:cs="Times New Roman"/>
+          <w:rFonts w:ascii="Helvetica" w:eastAsia="NanumGothic" w:hAnsi="Helvetica" w:cs="Helvetica"/>
           <w:sz w:val="24"/>
           <w:szCs w:val="24"/>
         </w:rPr>
@@ -179,10 +169,11 @@
     </w:p>
     <w:p>
       <w:pPr>
-        <w:pStyle w:val="a"/>
+        <w:pStyle w:val="a3"/>
+        <w:spacing w:line="360" w:lineRule="auto"/>
         <w:jc w:val="center"/>
         <w:rPr>
-          <w:rFonts w:ascii="NanumGothic" w:eastAsia="NanumGothic" w:hAnsi="NanumGothic" w:cs="Times New Roman"/>
+          <w:rFonts w:ascii="Helvetica" w:eastAsia="NanumGothic" w:hAnsi="Helvetica" w:cs="Helvetica"/>
           <w:sz w:val="24"/>
           <w:szCs w:val="24"/>
         </w:rPr>
@@ -190,10 +181,11 @@
     </w:p>
     <w:p>
       <w:pPr>
-        <w:pStyle w:val="a"/>
+        <w:pStyle w:val="a3"/>
+        <w:spacing w:line="360" w:lineRule="auto"/>
         <w:jc w:val="center"/>
         <w:rPr>
-          <w:rFonts w:ascii="NanumGothic" w:eastAsia="NanumGothic" w:hAnsi="NanumGothic" w:cs="Times New Roman"/>
+          <w:rFonts w:ascii="Helvetica" w:eastAsia="NanumGothic" w:hAnsi="Helvetica" w:cs="Helvetica"/>
           <w:sz w:val="24"/>
           <w:szCs w:val="24"/>
         </w:rPr>
@@ -201,10 +193,11 @@
     </w:p>
     <w:p>
       <w:pPr>
-        <w:pStyle w:val="a"/>
+        <w:pStyle w:val="a3"/>
+        <w:spacing w:line="360" w:lineRule="auto"/>
         <w:jc w:val="center"/>
         <w:rPr>
-          <w:rFonts w:ascii="NanumGothic" w:eastAsia="NanumGothic" w:hAnsi="NanumGothic" w:cs="Times New Roman"/>
+          <w:rFonts w:ascii="Helvetica" w:eastAsia="NanumGothic" w:hAnsi="Helvetica" w:cs="Helvetica"/>
           <w:sz w:val="24"/>
           <w:szCs w:val="24"/>
         </w:rPr>
@@ -212,9 +205,10 @@
     </w:p>
     <w:p>
       <w:pPr>
-        <w:pStyle w:val="a"/>
-        <w:rPr>
-          <w:rFonts w:ascii="NanumGothic" w:eastAsia="NanumGothic" w:hAnsi="NanumGothic" w:cs="Times New Roman"/>
+        <w:pStyle w:val="a3"/>
+        <w:spacing w:line="360" w:lineRule="auto"/>
+        <w:rPr>
+          <w:rFonts w:ascii="Helvetica" w:eastAsia="NanumGothic" w:hAnsi="Helvetica" w:cs="Helvetica"/>
           <w:sz w:val="21"/>
           <w:szCs w:val="21"/>
         </w:rPr>
@@ -222,7 +216,7 @@
     </w:p>
     <w:tbl>
       <w:tblPr>
-        <w:tblStyle w:val="GridTable2"/>
+        <w:tblStyle w:val="20"/>
         <w:tblW w:w="9057" w:type="dxa"/>
         <w:tblLook w:val="04A0" w:firstRow="1" w:lastRow="0" w:firstColumn="1" w:lastColumn="0" w:noHBand="0" w:noVBand="1"/>
       </w:tblPr>
@@ -246,8 +240,9 @@
               <w:wordWrap/>
               <w:autoSpaceDE/>
               <w:autoSpaceDN/>
-              <w:rPr>
-                <w:rFonts w:ascii="NanumGothic" w:hAnsi="NanumGothic" w:cs="Times New Roman"/>
+              <w:spacing w:line="360" w:lineRule="auto"/>
+              <w:rPr>
+                <w:rFonts w:ascii="Helvetica" w:hAnsi="Helvetica" w:cs="Helvetica"/>
                 <w:b w:val="0"/>
                 <w:bCs w:val="0"/>
                 <w:sz w:val="18"/>
@@ -266,9 +261,10 @@
               <w:wordWrap/>
               <w:autoSpaceDE/>
               <w:autoSpaceDN/>
+              <w:spacing w:line="360" w:lineRule="auto"/>
               <w:cnfStyle w:val="100000000000" w:firstRow="1" w:lastRow="0" w:firstColumn="0" w:lastColumn="0" w:oddVBand="0" w:evenVBand="0" w:oddHBand="0" w:evenHBand="0" w:firstRowFirstColumn="0" w:firstRowLastColumn="0" w:lastRowFirstColumn="0" w:lastRowLastColumn="0"/>
               <w:rPr>
-                <w:rFonts w:ascii="NanumGothic" w:hAnsi="NanumGothic" w:cs="Times New Roman"/>
+                <w:rFonts w:ascii="Helvetica" w:hAnsi="Helvetica" w:cs="Helvetica"/>
                 <w:b w:val="0"/>
                 <w:bCs w:val="0"/>
                 <w:sz w:val="18"/>
@@ -297,7 +293,7 @@
               <w:autoSpaceDN/>
               <w:jc w:val="center"/>
               <w:rPr>
-                <w:rFonts w:ascii="NanumGothic" w:hAnsi="NanumGothic" w:cs="Times New Roman"/>
+                <w:rFonts w:ascii="Helvetica" w:hAnsi="Helvetica" w:cs="Helvetica"/>
                 <w:b w:val="0"/>
                 <w:bCs w:val="0"/>
                 <w:sz w:val="22"/>
@@ -306,27 +302,17 @@
             </w:pPr>
             <w:r>
               <w:rPr>
-                <w:rFonts w:ascii="NanumGothic" w:hAnsi="NanumGothic" w:cs="Times New Roman" w:hint="eastAsia"/>
+                <w:rFonts w:ascii="Helvetica" w:hAnsi="Helvetica" w:cs="Helvetica"/>
                 <w:b w:val="0"/>
                 <w:bCs w:val="0"/>
                 <w:sz w:val="22"/>
                 <w:szCs w:val="21"/>
               </w:rPr>
-              <w:t>S</w:t>
-            </w:r>
-            <w:r>
-              <w:rPr>
-                <w:rFonts w:ascii="NanumGothic" w:hAnsi="NanumGothic" w:cs="Times New Roman"/>
-                <w:b w:val="0"/>
-                <w:bCs w:val="0"/>
-                <w:sz w:val="22"/>
-                <w:szCs w:val="21"/>
-              </w:rPr>
-              <w:t>ubje</w:t>
-            </w:r>
-            <w:r>
-              <w:rPr>
-                <w:rFonts w:ascii="NanumGothic" w:hAnsi="NanumGothic" w:cs="Times New Roman"/>
+              <w:t>Subje</w:t>
+            </w:r>
+            <w:r>
+              <w:rPr>
+                <w:rFonts w:ascii="Helvetica" w:hAnsi="Helvetica" w:cs="Helvetica"/>
                 <w:b w:val="0"/>
                 <w:bCs w:val="0"/>
                 <w:sz w:val="22"/>
@@ -350,26 +336,18 @@
               <w:jc w:val="center"/>
               <w:cnfStyle w:val="000000100000" w:firstRow="0" w:lastRow="0" w:firstColumn="0" w:lastColumn="0" w:oddVBand="0" w:evenVBand="0" w:oddHBand="1" w:evenHBand="0" w:firstRowFirstColumn="0" w:firstRowLastColumn="0" w:lastRowFirstColumn="0" w:lastRowLastColumn="0"/>
               <w:rPr>
-                <w:rFonts w:ascii="NanumGothic" w:hAnsi="NanumGothic" w:cs="Times New Roman"/>
+                <w:rFonts w:ascii="Helvetica" w:hAnsi="Helvetica" w:cs="Helvetica"/>
                 <w:sz w:val="22"/>
                 <w:szCs w:val="21"/>
               </w:rPr>
             </w:pPr>
             <w:r>
               <w:rPr>
-                <w:rFonts w:ascii="NanumGothic" w:hAnsi="NanumGothic" w:cs="Times New Roman" w:hint="eastAsia"/>
+                <w:rFonts w:ascii="Helvetica" w:hAnsi="Helvetica" w:cs="Helvetica"/>
                 <w:sz w:val="22"/>
                 <w:szCs w:val="21"/>
               </w:rPr>
-              <w:t>O</w:t>
-            </w:r>
-            <w:r>
-              <w:rPr>
-                <w:rFonts w:ascii="NanumGothic" w:hAnsi="NanumGothic" w:cs="Times New Roman"/>
-                <w:sz w:val="22"/>
-                <w:szCs w:val="21"/>
-              </w:rPr>
-              <w:t>bject Oriented Programming</w:t>
+              <w:t>Object Oriented Programming</w:t>
             </w:r>
           </w:p>
         </w:tc>
@@ -393,7 +371,7 @@
               <w:contextualSpacing/>
               <w:jc w:val="center"/>
               <w:rPr>
-                <w:rFonts w:ascii="NanumGothic" w:hAnsi="NanumGothic" w:cs="Times New Roman"/>
+                <w:rFonts w:ascii="Helvetica" w:hAnsi="Helvetica" w:cs="Helvetica"/>
                 <w:b w:val="0"/>
                 <w:bCs w:val="0"/>
                 <w:sz w:val="22"/>
@@ -402,23 +380,13 @@
             </w:pPr>
             <w:r>
               <w:rPr>
-                <w:rFonts w:ascii="NanumGothic" w:hAnsi="NanumGothic" w:cs="Times New Roman" w:hint="eastAsia"/>
+                <w:rFonts w:ascii="Helvetica" w:hAnsi="Helvetica" w:cs="Helvetica"/>
                 <w:b w:val="0"/>
                 <w:bCs w:val="0"/>
                 <w:sz w:val="22"/>
                 <w:szCs w:val="21"/>
               </w:rPr>
-              <w:t>P</w:t>
-            </w:r>
-            <w:r>
-              <w:rPr>
-                <w:rFonts w:ascii="NanumGothic" w:hAnsi="NanumGothic" w:cs="Times New Roman"/>
-                <w:b w:val="0"/>
-                <w:bCs w:val="0"/>
-                <w:sz w:val="22"/>
-                <w:szCs w:val="21"/>
-              </w:rPr>
-              <w:t>rofessor</w:t>
+              <w:t>Professor</w:t>
             </w:r>
           </w:p>
         </w:tc>
@@ -437,70 +405,46 @@
               <w:jc w:val="center"/>
               <w:cnfStyle w:val="000000000000" w:firstRow="0" w:lastRow="0" w:firstColumn="0" w:lastColumn="0" w:oddVBand="0" w:evenVBand="0" w:oddHBand="0" w:evenHBand="0" w:firstRowFirstColumn="0" w:firstRowLastColumn="0" w:lastRowFirstColumn="0" w:lastRowLastColumn="0"/>
               <w:rPr>
-                <w:rFonts w:ascii="NanumGothic" w:hAnsi="NanumGothic" w:cs="Times New Roman"/>
+                <w:rFonts w:ascii="Helvetica" w:hAnsi="Helvetica" w:cs="Helvetica"/>
                 <w:sz w:val="22"/>
                 <w:szCs w:val="21"/>
               </w:rPr>
             </w:pPr>
             <w:r>
               <w:rPr>
-                <w:rFonts w:ascii="NanumGothic" w:hAnsi="NanumGothic" w:cs="Times New Roman" w:hint="eastAsia"/>
+                <w:rFonts w:ascii="Helvetica" w:hAnsi="Helvetica" w:cs="Helvetica"/>
                 <w:sz w:val="22"/>
                 <w:szCs w:val="21"/>
               </w:rPr>
-              <w:t>B</w:t>
-            </w:r>
-            <w:r>
-              <w:rPr>
-                <w:rFonts w:ascii="NanumGothic" w:hAnsi="NanumGothic" w:cs="Times New Roman"/>
+              <w:t>Bong</w:t>
+            </w:r>
+            <w:r>
+              <w:rPr>
+                <w:rFonts w:ascii="Helvetica" w:hAnsi="Helvetica" w:cs="Helvetica"/>
                 <w:sz w:val="22"/>
                 <w:szCs w:val="21"/>
               </w:rPr>
-              <w:t>ong</w:t>
-            </w:r>
-            <w:r>
-              <w:rPr>
-                <w:rFonts w:ascii="NanumGothic" w:hAnsi="NanumGothic" w:cs="Times New Roman"/>
+              <w:t xml:space="preserve">-Soo </w:t>
+            </w:r>
+            <w:r>
+              <w:rPr>
+                <w:rFonts w:ascii="Helvetica" w:hAnsi="Helvetica" w:cs="Helvetica"/>
                 <w:sz w:val="22"/>
                 <w:szCs w:val="21"/>
               </w:rPr>
-              <w:t>-</w:t>
-            </w:r>
-            <w:r>
-              <w:rPr>
-                <w:rFonts w:ascii="NanumGothic" w:hAnsi="NanumGothic" w:cs="Times New Roman" w:hint="eastAsia"/>
+              <w:t>So</w:t>
+            </w:r>
+            <w:r>
+              <w:rPr>
+                <w:rFonts w:ascii="Helvetica" w:hAnsi="Helvetica" w:cs="Helvetica"/>
                 <w:sz w:val="22"/>
                 <w:szCs w:val="21"/>
               </w:rPr>
-              <w:t>S</w:t>
-            </w:r>
-            <w:r>
-              <w:rPr>
-                <w:rFonts w:ascii="NanumGothic" w:hAnsi="NanumGothic" w:cs="Times New Roman"/>
-                <w:sz w:val="22"/>
-                <w:szCs w:val="21"/>
-              </w:rPr>
-              <w:t xml:space="preserve">oo </w:t>
-            </w:r>
-            <w:r>
-              <w:rPr>
-                <w:rFonts w:ascii="NanumGothic" w:hAnsi="NanumGothic" w:cs="Times New Roman"/>
-                <w:sz w:val="22"/>
-                <w:szCs w:val="21"/>
-              </w:rPr>
-              <w:t>So</w:t>
-            </w:r>
-            <w:r>
-              <w:rPr>
-                <w:rFonts w:ascii="NanumGothic" w:hAnsi="NanumGothic" w:cs="Times New Roman"/>
-                <w:sz w:val="22"/>
-                <w:szCs w:val="21"/>
-              </w:rPr>
               <w:t>h</w:t>
             </w:r>
             <w:r>
               <w:rPr>
-                <w:rFonts w:ascii="NanumGothic" w:hAnsi="NanumGothic" w:cs="Times New Roman"/>
+                <w:rFonts w:ascii="Helvetica" w:hAnsi="Helvetica" w:cs="Helvetica"/>
                 <w:sz w:val="22"/>
                 <w:szCs w:val="21"/>
               </w:rPr>
@@ -529,7 +473,7 @@
               <w:contextualSpacing/>
               <w:jc w:val="center"/>
               <w:rPr>
-                <w:rFonts w:ascii="NanumGothic" w:hAnsi="NanumGothic" w:cs="Times New Roman"/>
+                <w:rFonts w:ascii="Helvetica" w:hAnsi="Helvetica" w:cs="Helvetica"/>
                 <w:b w:val="0"/>
                 <w:bCs w:val="0"/>
                 <w:sz w:val="22"/>
@@ -538,23 +482,13 @@
             </w:pPr>
             <w:r>
               <w:rPr>
-                <w:rFonts w:ascii="NanumGothic" w:hAnsi="NanumGothic" w:cs="Times New Roman" w:hint="eastAsia"/>
+                <w:rFonts w:ascii="Helvetica" w:hAnsi="Helvetica" w:cs="Helvetica"/>
                 <w:b w:val="0"/>
                 <w:bCs w:val="0"/>
                 <w:sz w:val="22"/>
                 <w:szCs w:val="21"/>
               </w:rPr>
-              <w:t>M</w:t>
-            </w:r>
-            <w:r>
-              <w:rPr>
-                <w:rFonts w:ascii="NanumGothic" w:hAnsi="NanumGothic" w:cs="Times New Roman"/>
-                <w:b w:val="0"/>
-                <w:bCs w:val="0"/>
-                <w:sz w:val="22"/>
-                <w:szCs w:val="21"/>
-              </w:rPr>
-              <w:t>ajor</w:t>
+              <w:t>Major</w:t>
             </w:r>
           </w:p>
         </w:tc>
@@ -573,26 +507,18 @@
               <w:jc w:val="center"/>
               <w:cnfStyle w:val="000000100000" w:firstRow="0" w:lastRow="0" w:firstColumn="0" w:lastColumn="0" w:oddVBand="0" w:evenVBand="0" w:oddHBand="1" w:evenHBand="0" w:firstRowFirstColumn="0" w:firstRowLastColumn="0" w:lastRowFirstColumn="0" w:lastRowLastColumn="0"/>
               <w:rPr>
-                <w:rFonts w:ascii="NanumGothic" w:hAnsi="NanumGothic" w:cs="Times New Roman"/>
+                <w:rFonts w:ascii="Helvetica" w:hAnsi="Helvetica" w:cs="Helvetica"/>
                 <w:sz w:val="22"/>
                 <w:szCs w:val="21"/>
               </w:rPr>
             </w:pPr>
             <w:r>
               <w:rPr>
-                <w:rFonts w:ascii="NanumGothic" w:hAnsi="NanumGothic" w:cs="Times New Roman" w:hint="eastAsia"/>
+                <w:rFonts w:ascii="Helvetica" w:hAnsi="Helvetica" w:cs="Helvetica"/>
                 <w:sz w:val="22"/>
                 <w:szCs w:val="21"/>
               </w:rPr>
-              <w:t>C</w:t>
-            </w:r>
-            <w:r>
-              <w:rPr>
-                <w:rFonts w:ascii="NanumGothic" w:hAnsi="NanumGothic" w:cs="Times New Roman"/>
-                <w:sz w:val="22"/>
-                <w:szCs w:val="21"/>
-              </w:rPr>
-              <w:t>omputer Science and Engineering</w:t>
+              <w:t>Computer Science and Engineering</w:t>
             </w:r>
           </w:p>
         </w:tc>
@@ -616,7 +542,7 @@
               <w:contextualSpacing/>
               <w:jc w:val="center"/>
               <w:rPr>
-                <w:rFonts w:ascii="NanumGothic" w:hAnsi="NanumGothic" w:cs="Times New Roman"/>
+                <w:rFonts w:ascii="Helvetica" w:hAnsi="Helvetica" w:cs="Helvetica"/>
                 <w:b w:val="0"/>
                 <w:bCs w:val="0"/>
                 <w:sz w:val="22"/>
@@ -625,23 +551,13 @@
             </w:pPr>
             <w:r>
               <w:rPr>
-                <w:rFonts w:ascii="NanumGothic" w:hAnsi="NanumGothic" w:cs="Times New Roman" w:hint="eastAsia"/>
+                <w:rFonts w:ascii="Helvetica" w:hAnsi="Helvetica" w:cs="Helvetica"/>
                 <w:b w:val="0"/>
                 <w:bCs w:val="0"/>
                 <w:sz w:val="22"/>
                 <w:szCs w:val="21"/>
               </w:rPr>
-              <w:t>T</w:t>
-            </w:r>
-            <w:r>
-              <w:rPr>
-                <w:rFonts w:ascii="NanumGothic" w:hAnsi="NanumGothic" w:cs="Times New Roman"/>
-                <w:b w:val="0"/>
-                <w:bCs w:val="0"/>
-                <w:sz w:val="22"/>
-                <w:szCs w:val="21"/>
-              </w:rPr>
-              <w:t>eam</w:t>
+              <w:t>Team</w:t>
             </w:r>
           </w:p>
         </w:tc>
@@ -660,14 +576,14 @@
               <w:jc w:val="center"/>
               <w:cnfStyle w:val="000000000000" w:firstRow="0" w:lastRow="0" w:firstColumn="0" w:lastColumn="0" w:oddVBand="0" w:evenVBand="0" w:oddHBand="0" w:evenHBand="0" w:firstRowFirstColumn="0" w:firstRowLastColumn="0" w:lastRowFirstColumn="0" w:lastRowLastColumn="0"/>
               <w:rPr>
-                <w:rFonts w:ascii="NanumGothic" w:hAnsi="NanumGothic" w:cs="Times New Roman"/>
+                <w:rFonts w:ascii="Helvetica" w:hAnsi="Helvetica" w:cs="Helvetica"/>
                 <w:sz w:val="22"/>
                 <w:szCs w:val="21"/>
               </w:rPr>
             </w:pPr>
             <w:r>
               <w:rPr>
-                <w:rFonts w:ascii="NanumGothic" w:hAnsi="NanumGothic" w:cs="Times New Roman"/>
+                <w:rFonts w:ascii="Helvetica" w:hAnsi="Helvetica" w:cs="Helvetica"/>
                 <w:sz w:val="22"/>
                 <w:szCs w:val="21"/>
               </w:rPr>
@@ -675,7 +591,7 @@
             </w:r>
             <w:r>
               <w:rPr>
-                <w:rFonts w:ascii="NanumGothic" w:hAnsi="NanumGothic" w:cs="Times New Roman"/>
+                <w:rFonts w:ascii="Helvetica" w:hAnsi="Helvetica" w:cs="Helvetica"/>
                 <w:sz w:val="22"/>
                 <w:szCs w:val="21"/>
               </w:rPr>
@@ -683,7 +599,7 @@
             </w:r>
             <w:r>
               <w:rPr>
-                <w:rFonts w:ascii="NanumGothic" w:hAnsi="NanumGothic" w:cs="Times New Roman"/>
+                <w:rFonts w:ascii="Helvetica" w:hAnsi="Helvetica" w:cs="Helvetica"/>
                 <w:sz w:val="22"/>
                 <w:szCs w:val="21"/>
               </w:rPr>
@@ -712,7 +628,7 @@
               <w:contextualSpacing/>
               <w:jc w:val="center"/>
               <w:rPr>
-                <w:rFonts w:ascii="NanumGothic" w:hAnsi="NanumGothic" w:cs="Times New Roman"/>
+                <w:rFonts w:ascii="Helvetica" w:hAnsi="Helvetica" w:cs="Helvetica"/>
                 <w:b w:val="0"/>
                 <w:bCs w:val="0"/>
                 <w:sz w:val="22"/>
@@ -721,23 +637,13 @@
             </w:pPr>
             <w:r>
               <w:rPr>
-                <w:rFonts w:ascii="NanumGothic" w:hAnsi="NanumGothic" w:cs="Times New Roman" w:hint="eastAsia"/>
+                <w:rFonts w:ascii="Helvetica" w:hAnsi="Helvetica" w:cs="Helvetica"/>
                 <w:b w:val="0"/>
                 <w:bCs w:val="0"/>
                 <w:sz w:val="22"/>
                 <w:szCs w:val="21"/>
               </w:rPr>
-              <w:t>M</w:t>
-            </w:r>
-            <w:r>
-              <w:rPr>
-                <w:rFonts w:ascii="NanumGothic" w:hAnsi="NanumGothic" w:cs="Times New Roman"/>
-                <w:b w:val="0"/>
-                <w:bCs w:val="0"/>
-                <w:sz w:val="22"/>
-                <w:szCs w:val="21"/>
-              </w:rPr>
-              <w:t>embers</w:t>
+              <w:t>Members</w:t>
             </w:r>
           </w:p>
         </w:tc>
@@ -752,35 +658,27 @@
               <w:wordWrap/>
               <w:autoSpaceDE/>
               <w:autoSpaceDN/>
-              <w:spacing w:line="360" w:lineRule="auto"/>
+              <w:spacing w:line="276" w:lineRule="auto"/>
               <w:contextualSpacing/>
               <w:jc w:val="center"/>
               <w:cnfStyle w:val="000000100000" w:firstRow="0" w:lastRow="0" w:firstColumn="0" w:lastColumn="0" w:oddVBand="0" w:evenVBand="0" w:oddHBand="1" w:evenHBand="0" w:firstRowFirstColumn="0" w:firstRowLastColumn="0" w:lastRowFirstColumn="0" w:lastRowLastColumn="0"/>
               <w:rPr>
-                <w:rFonts w:ascii="NanumGothic" w:hAnsi="NanumGothic" w:cs="Times New Roman"/>
+                <w:rFonts w:ascii="Helvetica" w:hAnsi="Helvetica" w:cs="Helvetica"/>
                 <w:sz w:val="22"/>
                 <w:szCs w:val="21"/>
               </w:rPr>
             </w:pPr>
             <w:r>
               <w:rPr>
-                <w:rFonts w:ascii="NanumGothic" w:hAnsi="NanumGothic" w:cs="Times New Roman" w:hint="eastAsia"/>
+                <w:rFonts w:ascii="Helvetica" w:hAnsi="Helvetica" w:cs="Helvetica"/>
                 <w:sz w:val="22"/>
                 <w:szCs w:val="21"/>
               </w:rPr>
-              <w:t>2</w:t>
-            </w:r>
-            <w:r>
-              <w:rPr>
-                <w:rFonts w:ascii="NanumGothic" w:hAnsi="NanumGothic" w:cs="Times New Roman"/>
-                <w:sz w:val="22"/>
-                <w:szCs w:val="21"/>
-              </w:rPr>
-              <w:t xml:space="preserve">0204946 </w:t>
-            </w:r>
-            <w:r>
-              <w:rPr>
-                <w:rFonts w:ascii="NanumGothic" w:hAnsi="NanumGothic" w:cs="Times New Roman"/>
+              <w:t xml:space="preserve">20204946 </w:t>
+            </w:r>
+            <w:r>
+              <w:rPr>
+                <w:rFonts w:ascii="Helvetica" w:hAnsi="Helvetica" w:cs="Helvetica"/>
                 <w:sz w:val="22"/>
                 <w:szCs w:val="21"/>
               </w:rPr>
@@ -793,36 +691,28 @@
               <w:wordWrap/>
               <w:autoSpaceDE/>
               <w:autoSpaceDN/>
-              <w:spacing w:line="360" w:lineRule="auto"/>
+              <w:spacing w:line="276" w:lineRule="auto"/>
               <w:contextualSpacing/>
               <w:jc w:val="center"/>
               <w:cnfStyle w:val="000000100000" w:firstRow="0" w:lastRow="0" w:firstColumn="0" w:lastColumn="0" w:oddVBand="0" w:evenVBand="0" w:oddHBand="1" w:evenHBand="0" w:firstRowFirstColumn="0" w:firstRowLastColumn="0" w:lastRowFirstColumn="0" w:lastRowLastColumn="0"/>
               <w:rPr>
-                <w:rFonts w:ascii="NanumGothic" w:hAnsi="NanumGothic" w:cs="Times New Roman"/>
+                <w:rFonts w:ascii="Helvetica" w:hAnsi="Helvetica" w:cs="Helvetica"/>
                 <w:sz w:val="22"/>
                 <w:szCs w:val="21"/>
               </w:rPr>
             </w:pPr>
             <w:r>
               <w:rPr>
-                <w:rFonts w:ascii="NanumGothic" w:hAnsi="NanumGothic" w:cs="Times New Roman" w:hint="eastAsia"/>
+                <w:rFonts w:ascii="Helvetica" w:hAnsi="Helvetica" w:cs="Helvetica"/>
                 <w:sz w:val="22"/>
                 <w:szCs w:val="21"/>
               </w:rPr>
-              <w:t>2</w:t>
-            </w:r>
-            <w:r>
-              <w:rPr>
-                <w:rFonts w:ascii="NanumGothic" w:hAnsi="NanumGothic" w:cs="Times New Roman"/>
-                <w:sz w:val="22"/>
-                <w:szCs w:val="21"/>
-              </w:rPr>
-              <w:t xml:space="preserve">0203436 </w:t>
+              <w:t xml:space="preserve">20203436 </w:t>
             </w:r>
             <w:proofErr w:type="spellStart"/>
             <w:r>
               <w:rPr>
-                <w:rFonts w:ascii="NanumGothic" w:hAnsi="NanumGothic" w:cs="Times New Roman" w:hint="eastAsia"/>
+                <w:rFonts w:ascii="Helvetica" w:hAnsi="Helvetica" w:cs="Helvetica"/>
                 <w:sz w:val="22"/>
                 <w:szCs w:val="21"/>
               </w:rPr>
@@ -836,12 +726,12 @@
               <w:wordWrap/>
               <w:autoSpaceDE/>
               <w:autoSpaceDN/>
-              <w:spacing w:line="360" w:lineRule="auto"/>
+              <w:spacing w:line="276" w:lineRule="auto"/>
               <w:contextualSpacing/>
               <w:jc w:val="center"/>
               <w:cnfStyle w:val="000000100000" w:firstRow="0" w:lastRow="0" w:firstColumn="0" w:lastColumn="0" w:oddVBand="0" w:evenVBand="0" w:oddHBand="1" w:evenHBand="0" w:firstRowFirstColumn="0" w:firstRowLastColumn="0" w:lastRowFirstColumn="0" w:lastRowLastColumn="0"/>
               <w:rPr>
-                <w:rFonts w:ascii="NanumGothic" w:hAnsi="NanumGothic" w:cs="Times New Roman"/>
+                <w:rFonts w:ascii="Helvetica" w:hAnsi="Helvetica" w:cs="Helvetica"/>
                 <w:b/>
                 <w:bCs/>
                 <w:sz w:val="22"/>
@@ -850,23 +740,15 @@
             </w:pPr>
             <w:r>
               <w:rPr>
-                <w:rFonts w:ascii="NanumGothic" w:hAnsi="NanumGothic" w:cs="Times New Roman" w:hint="eastAsia"/>
+                <w:rFonts w:ascii="Helvetica" w:hAnsi="Helvetica" w:cs="Helvetica"/>
                 <w:sz w:val="22"/>
                 <w:szCs w:val="21"/>
               </w:rPr>
-              <w:t>2</w:t>
-            </w:r>
-            <w:r>
-              <w:rPr>
-                <w:rFonts w:ascii="NanumGothic" w:hAnsi="NanumGothic" w:cs="Times New Roman"/>
-                <w:sz w:val="22"/>
-                <w:szCs w:val="21"/>
-              </w:rPr>
-              <w:t xml:space="preserve">0203458 </w:t>
-            </w:r>
-            <w:r>
-              <w:rPr>
-                <w:rFonts w:ascii="NanumGothic" w:hAnsi="NanumGothic" w:cs="Times New Roman" w:hint="eastAsia"/>
+              <w:t xml:space="preserve">20203458 </w:t>
+            </w:r>
+            <w:r>
+              <w:rPr>
+                <w:rFonts w:ascii="Helvetica" w:hAnsi="Helvetica" w:cs="Helvetica"/>
                 <w:sz w:val="22"/>
                 <w:szCs w:val="21"/>
               </w:rPr>
@@ -876,10 +758,18 @@
         </w:tc>
       </w:tr>
     </w:tbl>
+    <w:p>
+      <w:pPr>
+        <w:spacing w:line="360" w:lineRule="auto"/>
+        <w:rPr>
+          <w:lang w:val="ko-KR"/>
+        </w:rPr>
+      </w:pPr>
+    </w:p>
     <w:sdt>
       <w:sdtPr>
         <w:rPr>
-          <w:rFonts w:asciiTheme="minorHAnsi" w:eastAsia="NanumGothic" w:hAnsiTheme="minorHAnsi" w:cstheme="minorBidi"/>
+          <w:rFonts w:ascii="Helvetica" w:eastAsia="NanumGothic" w:hAnsi="Helvetica" w:cs="Helvetica"/>
           <w:bCs w:val="0"/>
           <w:color w:val="auto"/>
           <w:kern w:val="2"/>
@@ -901,24 +791,23 @@
       <w:sdtContent>
         <w:p>
           <w:pPr>
-            <w:pStyle w:val="TOCHeading"/>
+            <w:pStyle w:val="TOC"/>
+            <w:spacing w:line="360" w:lineRule="auto"/>
+            <w:rPr>
+              <w:rFonts w:ascii="Helvetica" w:hAnsi="Helvetica" w:cs="Helvetica"/>
+            </w:rPr>
           </w:pPr>
           <w:proofErr w:type="spellStart"/>
           <w:r>
             <w:rPr>
-              <w:rFonts w:hint="eastAsia"/>
+              <w:rFonts w:ascii="Helvetica" w:hAnsi="Helvetica" w:cs="Helvetica"/>
               <w:lang w:val="ko-KR"/>
             </w:rPr>
-            <w:t>C</w:t>
+            <w:t>Content</w:t>
           </w:r>
           <w:r>
             <w:rPr>
-              <w:lang w:val="ko-KR"/>
-            </w:rPr>
-            <w:t>ontent</w:t>
-          </w:r>
-          <w:r>
-            <w:rPr>
+              <w:rFonts w:ascii="Helvetica" w:hAnsi="Helvetica" w:cs="Helvetica"/>
               <w:lang w:val="ko-KR"/>
             </w:rPr>
             <w:t>s</w:t>
@@ -927,11 +816,11 @@
         </w:p>
         <w:p>
           <w:pPr>
-            <w:pStyle w:val="TOC2"/>
+            <w:pStyle w:val="21"/>
             <w:tabs>
-              <w:tab w:val="left" w:pos="600"/>
               <w:tab w:val="right" w:leader="dot" w:pos="9016"/>
             </w:tabs>
+            <w:spacing w:line="360" w:lineRule="auto"/>
             <w:rPr>
               <w:rFonts w:eastAsiaTheme="minorEastAsia"/>
               <w:i w:val="0"/>
@@ -943,61 +832,52 @@
             </w:rPr>
           </w:pPr>
           <w:r>
+            <w:rPr>
+              <w:rFonts w:ascii="Helvetica" w:hAnsi="Helvetica" w:cs="Helvetica"/>
+            </w:rPr>
             <w:fldChar w:fldCharType="begin"/>
           </w:r>
           <w:r>
+            <w:rPr>
+              <w:rFonts w:ascii="Helvetica" w:hAnsi="Helvetica" w:cs="Helvetica"/>
+            </w:rPr>
             <w:instrText xml:space="preserve"> TOC \o "1-3" \h \z \u </w:instrText>
           </w:r>
           <w:r>
+            <w:rPr>
+              <w:rFonts w:ascii="Helvetica" w:hAnsi="Helvetica" w:cs="Helvetica"/>
+            </w:rPr>
             <w:fldChar w:fldCharType="separate"/>
           </w:r>
-          <w:hyperlink w:anchor="_Toc150091577" w:history="1">
-            <w:r>
-              <w:rPr>
-                <w:rStyle w:val="Hyperlink"/>
-                <w:noProof/>
-              </w:rPr>
-              <w:t>(a)</w:t>
-            </w:r>
-            <w:r>
-              <w:rPr>
-                <w:rFonts w:eastAsiaTheme="minorEastAsia"/>
-                <w:i w:val="0"/>
-                <w:iCs w:val="0"/>
-                <w:noProof/>
-                <w:sz w:val="20"/>
-                <w:szCs w:val="22"/>
-                <w14:ligatures w14:val="standardContextual"/>
+          <w:hyperlink w:anchor="_Toc150097191" w:history="1">
+            <w:r>
+              <w:rPr>
+                <w:rStyle w:val="a7"/>
+                <w:rFonts w:ascii="Helvetica" w:hAnsi="Helvetica" w:cs="Helvetica"/>
+                <w:noProof/>
+              </w:rPr>
+              <w:t>(a) Summary</w:t>
+            </w:r>
+            <w:r>
+              <w:rPr>
+                <w:noProof/>
+                <w:webHidden/>
               </w:rPr>
               <w:tab/>
             </w:r>
             <w:r>
               <w:rPr>
-                <w:rStyle w:val="Hyperlink"/>
-                <w:noProof/>
-              </w:rPr>
-              <w:t>Summary</w:t>
-            </w:r>
-            <w:r>
-              <w:rPr>
                 <w:noProof/>
                 <w:webHidden/>
               </w:rPr>
-              <w:tab/>
+              <w:fldChar w:fldCharType="begin"/>
             </w:r>
             <w:r>
               <w:rPr>
                 <w:noProof/>
                 <w:webHidden/>
               </w:rPr>
-              <w:fldChar w:fldCharType="begin"/>
-            </w:r>
-            <w:r>
-              <w:rPr>
-                <w:noProof/>
-                <w:webHidden/>
-              </w:rPr>
-              <w:instrText xml:space="preserve"> PAGEREF _Toc150091577 \h </w:instrText>
+              <w:instrText xml:space="preserve"> PAGEREF _Toc150097191 \h </w:instrText>
             </w:r>
             <w:r>
               <w:rPr>
@@ -1030,10 +910,11 @@
         </w:p>
         <w:p>
           <w:pPr>
-            <w:pStyle w:val="TOC2"/>
+            <w:pStyle w:val="21"/>
             <w:tabs>
               <w:tab w:val="right" w:leader="dot" w:pos="9016"/>
             </w:tabs>
+            <w:spacing w:line="360" w:lineRule="auto"/>
             <w:rPr>
               <w:rFonts w:eastAsiaTheme="minorEastAsia"/>
               <w:i w:val="0"/>
@@ -1044,10 +925,11 @@
               <w14:ligatures w14:val="standardContextual"/>
             </w:rPr>
           </w:pPr>
-          <w:hyperlink w:anchor="_Toc150091578" w:history="1">
-            <w:r>
-              <w:rPr>
-                <w:rStyle w:val="Hyperlink"/>
+          <w:hyperlink w:anchor="_Toc150097192" w:history="1">
+            <w:r>
+              <w:rPr>
+                <w:rStyle w:val="a7"/>
+                <w:rFonts w:ascii="Helvetica" w:hAnsi="Helvetica" w:cs="Helvetica"/>
                 <w:noProof/>
               </w:rPr>
               <w:t>(b) Build and Run</w:t>
@@ -1071,7 +953,7 @@
                 <w:noProof/>
                 <w:webHidden/>
               </w:rPr>
-              <w:instrText xml:space="preserve"> PAGEREF _Toc150091578 \h </w:instrText>
+              <w:instrText xml:space="preserve"> PAGEREF _Toc150097192 \h </w:instrText>
             </w:r>
             <w:r>
               <w:rPr>
@@ -1104,10 +986,11 @@
         </w:p>
         <w:p>
           <w:pPr>
-            <w:pStyle w:val="TOC3"/>
+            <w:pStyle w:val="30"/>
             <w:tabs>
               <w:tab w:val="right" w:leader="dot" w:pos="9016"/>
             </w:tabs>
+            <w:spacing w:line="360" w:lineRule="auto"/>
             <w:rPr>
               <w:rFonts w:eastAsiaTheme="minorEastAsia"/>
               <w:noProof/>
@@ -1116,10 +999,11 @@
               <w14:ligatures w14:val="standardContextual"/>
             </w:rPr>
           </w:pPr>
-          <w:hyperlink w:anchor="_Toc150091579" w:history="1">
-            <w:r>
-              <w:rPr>
-                <w:rStyle w:val="Hyperlink"/>
+          <w:hyperlink w:anchor="_Toc150097193" w:history="1">
+            <w:r>
+              <w:rPr>
+                <w:rStyle w:val="a7"/>
+                <w:rFonts w:ascii="Helvetica" w:hAnsi="Helvetica" w:cs="Helvetica"/>
                 <w:noProof/>
               </w:rPr>
               <w:t>Build</w:t>
@@ -1143,7 +1027,7 @@
                 <w:noProof/>
                 <w:webHidden/>
               </w:rPr>
-              <w:instrText xml:space="preserve"> PAGEREF _Toc150091579 \h </w:instrText>
+              <w:instrText xml:space="preserve"> PAGEREF _Toc150097193 \h </w:instrText>
             </w:r>
             <w:r>
               <w:rPr>
@@ -1176,10 +1060,11 @@
         </w:p>
         <w:p>
           <w:pPr>
-            <w:pStyle w:val="TOC3"/>
+            <w:pStyle w:val="30"/>
             <w:tabs>
               <w:tab w:val="right" w:leader="dot" w:pos="9016"/>
             </w:tabs>
+            <w:spacing w:line="360" w:lineRule="auto"/>
             <w:rPr>
               <w:rFonts w:eastAsiaTheme="minorEastAsia"/>
               <w:noProof/>
@@ -1188,10 +1073,11 @@
               <w14:ligatures w14:val="standardContextual"/>
             </w:rPr>
           </w:pPr>
-          <w:hyperlink w:anchor="_Toc150091580" w:history="1">
-            <w:r>
-              <w:rPr>
-                <w:rStyle w:val="Hyperlink"/>
+          <w:hyperlink w:anchor="_Toc150097194" w:history="1">
+            <w:r>
+              <w:rPr>
+                <w:rStyle w:val="a7"/>
+                <w:rFonts w:ascii="Helvetica" w:hAnsi="Helvetica" w:cs="Helvetica"/>
                 <w:noProof/>
               </w:rPr>
               <w:t>Run</w:t>
@@ -1215,7 +1101,7 @@
                 <w:noProof/>
                 <w:webHidden/>
               </w:rPr>
-              <w:instrText xml:space="preserve"> PAGEREF _Toc150091580 \h </w:instrText>
+              <w:instrText xml:space="preserve"> PAGEREF _Toc150097194 \h </w:instrText>
             </w:r>
             <w:r>
               <w:rPr>
@@ -1248,10 +1134,11 @@
         </w:p>
         <w:p>
           <w:pPr>
-            <w:pStyle w:val="TOC3"/>
+            <w:pStyle w:val="30"/>
             <w:tabs>
               <w:tab w:val="right" w:leader="dot" w:pos="9016"/>
             </w:tabs>
+            <w:spacing w:line="360" w:lineRule="auto"/>
             <w:rPr>
               <w:rFonts w:eastAsiaTheme="minorEastAsia"/>
               <w:noProof/>
@@ -1260,10 +1147,11 @@
               <w14:ligatures w14:val="standardContextual"/>
             </w:rPr>
           </w:pPr>
-          <w:hyperlink w:anchor="_Toc150091581" w:history="1">
-            <w:r>
-              <w:rPr>
-                <w:rStyle w:val="Hyperlink"/>
+          <w:hyperlink w:anchor="_Toc150097195" w:history="1">
+            <w:r>
+              <w:rPr>
+                <w:rStyle w:val="a7"/>
+                <w:rFonts w:ascii="Helvetica" w:hAnsi="Helvetica" w:cs="Helvetica"/>
                 <w:noProof/>
               </w:rPr>
               <w:t>Test environment</w:t>
@@ -1287,7 +1175,7 @@
                 <w:noProof/>
                 <w:webHidden/>
               </w:rPr>
-              <w:instrText xml:space="preserve"> PAGEREF _Toc150091581 \h </w:instrText>
+              <w:instrText xml:space="preserve"> PAGEREF _Toc150097195 \h </w:instrText>
             </w:r>
             <w:r>
               <w:rPr>
@@ -1320,10 +1208,11 @@
         </w:p>
         <w:p>
           <w:pPr>
-            <w:pStyle w:val="TOC2"/>
+            <w:pStyle w:val="21"/>
             <w:tabs>
               <w:tab w:val="right" w:leader="dot" w:pos="9016"/>
             </w:tabs>
+            <w:spacing w:line="360" w:lineRule="auto"/>
             <w:rPr>
               <w:rFonts w:eastAsiaTheme="minorEastAsia"/>
               <w:i w:val="0"/>
@@ -1334,10 +1223,11 @@
               <w14:ligatures w14:val="standardContextual"/>
             </w:rPr>
           </w:pPr>
-          <w:hyperlink w:anchor="_Toc150091582" w:history="1">
-            <w:r>
-              <w:rPr>
-                <w:rStyle w:val="Hyperlink"/>
+          <w:hyperlink w:anchor="_Toc150097196" w:history="1">
+            <w:r>
+              <w:rPr>
+                <w:rStyle w:val="a7"/>
+                <w:rFonts w:ascii="Helvetica" w:hAnsi="Helvetica" w:cs="Helvetica"/>
                 <w:noProof/>
               </w:rPr>
               <w:t>(c) Important Functionality</w:t>
@@ -1361,7 +1251,7 @@
                 <w:noProof/>
                 <w:webHidden/>
               </w:rPr>
-              <w:instrText xml:space="preserve"> PAGEREF _Toc150091582 \h </w:instrText>
+              <w:instrText xml:space="preserve"> PAGEREF _Toc150097196 \h </w:instrText>
             </w:r>
             <w:r>
               <w:rPr>
@@ -1381,7 +1271,7 @@
                 <w:noProof/>
                 <w:webHidden/>
               </w:rPr>
-              <w:t>- 4 -</w:t>
+              <w:t>- 3 -</w:t>
             </w:r>
             <w:r>
               <w:rPr>
@@ -1394,10 +1284,11 @@
         </w:p>
         <w:p>
           <w:pPr>
-            <w:pStyle w:val="TOC2"/>
+            <w:pStyle w:val="21"/>
             <w:tabs>
               <w:tab w:val="right" w:leader="dot" w:pos="9016"/>
             </w:tabs>
+            <w:spacing w:line="360" w:lineRule="auto"/>
             <w:rPr>
               <w:rFonts w:eastAsiaTheme="minorEastAsia"/>
               <w:i w:val="0"/>
@@ -1408,10 +1299,11 @@
               <w14:ligatures w14:val="standardContextual"/>
             </w:rPr>
           </w:pPr>
-          <w:hyperlink w:anchor="_Toc150091583" w:history="1">
-            <w:r>
-              <w:rPr>
-                <w:rStyle w:val="Hyperlink"/>
+          <w:hyperlink w:anchor="_Toc150097197" w:history="1">
+            <w:r>
+              <w:rPr>
+                <w:rStyle w:val="a7"/>
+                <w:rFonts w:ascii="Helvetica" w:hAnsi="Helvetica" w:cs="Helvetica"/>
                 <w:noProof/>
               </w:rPr>
               <w:t>(d) how you implemented (important implementation issues)</w:t>
@@ -1435,7 +1327,7 @@
                 <w:noProof/>
                 <w:webHidden/>
               </w:rPr>
-              <w:instrText xml:space="preserve"> PAGEREF _Toc150091583 \h </w:instrText>
+              <w:instrText xml:space="preserve"> PAGEREF _Toc150097197 \h </w:instrText>
             </w:r>
             <w:r>
               <w:rPr>
@@ -1468,10 +1360,159 @@
         </w:p>
         <w:p>
           <w:pPr>
-            <w:pStyle w:val="TOC2"/>
+            <w:pStyle w:val="30"/>
             <w:tabs>
               <w:tab w:val="right" w:leader="dot" w:pos="9016"/>
             </w:tabs>
+            <w:spacing w:line="360" w:lineRule="auto"/>
+            <w:rPr>
+              <w:rFonts w:eastAsiaTheme="minorEastAsia"/>
+              <w:noProof/>
+              <w:sz w:val="20"/>
+              <w:szCs w:val="22"/>
+              <w14:ligatures w14:val="standardContextual"/>
+            </w:rPr>
+          </w:pPr>
+          <w:hyperlink w:anchor="_Toc150097198" w:history="1">
+            <w:r>
+              <w:rPr>
+                <w:rStyle w:val="a7"/>
+                <w:rFonts w:ascii="Helvetica" w:hAnsi="Helvetica" w:cs="Helvetica"/>
+                <w:noProof/>
+              </w:rPr>
+              <w:t>inf_int class</w:t>
+            </w:r>
+            <w:r>
+              <w:rPr>
+                <w:noProof/>
+                <w:webHidden/>
+              </w:rPr>
+              <w:tab/>
+            </w:r>
+            <w:r>
+              <w:rPr>
+                <w:noProof/>
+                <w:webHidden/>
+              </w:rPr>
+              <w:fldChar w:fldCharType="begin"/>
+            </w:r>
+            <w:r>
+              <w:rPr>
+                <w:noProof/>
+                <w:webHidden/>
+              </w:rPr>
+              <w:instrText xml:space="preserve"> PAGEREF _Toc150097198 \h </w:instrText>
+            </w:r>
+            <w:r>
+              <w:rPr>
+                <w:noProof/>
+                <w:webHidden/>
+              </w:rPr>
+            </w:r>
+            <w:r>
+              <w:rPr>
+                <w:noProof/>
+                <w:webHidden/>
+              </w:rPr>
+              <w:fldChar w:fldCharType="separate"/>
+            </w:r>
+            <w:r>
+              <w:rPr>
+                <w:noProof/>
+                <w:webHidden/>
+              </w:rPr>
+              <w:t>- 4 -</w:t>
+            </w:r>
+            <w:r>
+              <w:rPr>
+                <w:noProof/>
+                <w:webHidden/>
+              </w:rPr>
+              <w:fldChar w:fldCharType="end"/>
+            </w:r>
+          </w:hyperlink>
+        </w:p>
+        <w:p>
+          <w:pPr>
+            <w:pStyle w:val="30"/>
+            <w:tabs>
+              <w:tab w:val="right" w:leader="dot" w:pos="9016"/>
+            </w:tabs>
+            <w:spacing w:line="360" w:lineRule="auto"/>
+            <w:rPr>
+              <w:rFonts w:eastAsiaTheme="minorEastAsia"/>
+              <w:noProof/>
+              <w:sz w:val="20"/>
+              <w:szCs w:val="22"/>
+              <w14:ligatures w14:val="standardContextual"/>
+            </w:rPr>
+          </w:pPr>
+          <w:hyperlink w:anchor="_Toc150097199" w:history="1">
+            <w:r>
+              <w:rPr>
+                <w:rStyle w:val="a7"/>
+                <w:rFonts w:ascii="Helvetica" w:hAnsi="Helvetica" w:cs="Helvetica"/>
+                <w:noProof/>
+              </w:rPr>
+              <w:t>calculator class</w:t>
+            </w:r>
+            <w:r>
+              <w:rPr>
+                <w:noProof/>
+                <w:webHidden/>
+              </w:rPr>
+              <w:tab/>
+            </w:r>
+            <w:r>
+              <w:rPr>
+                <w:noProof/>
+                <w:webHidden/>
+              </w:rPr>
+              <w:fldChar w:fldCharType="begin"/>
+            </w:r>
+            <w:r>
+              <w:rPr>
+                <w:noProof/>
+                <w:webHidden/>
+              </w:rPr>
+              <w:instrText xml:space="preserve"> PAGEREF _Toc150097199 \h </w:instrText>
+            </w:r>
+            <w:r>
+              <w:rPr>
+                <w:noProof/>
+                <w:webHidden/>
+              </w:rPr>
+            </w:r>
+            <w:r>
+              <w:rPr>
+                <w:noProof/>
+                <w:webHidden/>
+              </w:rPr>
+              <w:fldChar w:fldCharType="separate"/>
+            </w:r>
+            <w:r>
+              <w:rPr>
+                <w:noProof/>
+                <w:webHidden/>
+              </w:rPr>
+              <w:t>- 4 -</w:t>
+            </w:r>
+            <w:r>
+              <w:rPr>
+                <w:noProof/>
+                <w:webHidden/>
+              </w:rPr>
+              <w:fldChar w:fldCharType="end"/>
+            </w:r>
+          </w:hyperlink>
+        </w:p>
+        <w:p>
+          <w:pPr>
+            <w:pStyle w:val="21"/>
+            <w:tabs>
+              <w:tab w:val="right" w:leader="dot" w:pos="9016"/>
+            </w:tabs>
+            <w:spacing w:line="360" w:lineRule="auto"/>
             <w:rPr>
               <w:rFonts w:eastAsiaTheme="minorEastAsia"/>
               <w:i w:val="0"/>
@@ -1482,10 +1523,11 @@
               <w14:ligatures w14:val="standardContextual"/>
             </w:rPr>
           </w:pPr>
-          <w:hyperlink w:anchor="_Toc150091584" w:history="1">
-            <w:r>
-              <w:rPr>
-                <w:rStyle w:val="Hyperlink"/>
+          <w:hyperlink w:anchor="_Toc150097200" w:history="1">
+            <w:r>
+              <w:rPr>
+                <w:rStyle w:val="a7"/>
+                <w:rFonts w:ascii="Helvetica" w:hAnsi="Helvetica" w:cs="Helvetica"/>
                 <w:noProof/>
               </w:rPr>
               <w:t>(e) the result of SW system design</w:t>
@@ -1509,7 +1551,7 @@
                 <w:noProof/>
                 <w:webHidden/>
               </w:rPr>
-              <w:instrText xml:space="preserve"> PAGEREF _Toc150091584 \h </w:instrText>
+              <w:instrText xml:space="preserve"> PAGEREF _Toc150097200 \h </w:instrText>
             </w:r>
             <w:r>
               <w:rPr>
@@ -1529,7 +1571,7 @@
                 <w:noProof/>
                 <w:webHidden/>
               </w:rPr>
-              <w:t>- 4 -</w:t>
+              <w:t>- 5 -</w:t>
             </w:r>
             <w:r>
               <w:rPr>
@@ -1542,10 +1584,11 @@
         </w:p>
         <w:p>
           <w:pPr>
-            <w:pStyle w:val="TOC2"/>
+            <w:pStyle w:val="21"/>
             <w:tabs>
               <w:tab w:val="right" w:leader="dot" w:pos="9016"/>
             </w:tabs>
+            <w:spacing w:line="360" w:lineRule="auto"/>
             <w:rPr>
               <w:rFonts w:eastAsiaTheme="minorEastAsia"/>
               <w:i w:val="0"/>
@@ -1556,10 +1599,11 @@
               <w14:ligatures w14:val="standardContextual"/>
             </w:rPr>
           </w:pPr>
-          <w:hyperlink w:anchor="_Toc150091585" w:history="1">
-            <w:r>
-              <w:rPr>
-                <w:rStyle w:val="Hyperlink"/>
+          <w:hyperlink w:anchor="_Toc150097201" w:history="1">
+            <w:r>
+              <w:rPr>
+                <w:rStyle w:val="a7"/>
+                <w:rFonts w:ascii="Helvetica" w:hAnsi="Helvetica" w:cs="Helvetica"/>
                 <w:noProof/>
               </w:rPr>
               <w:t>(f) execution results</w:t>
@@ -1583,7 +1627,7 @@
                 <w:noProof/>
                 <w:webHidden/>
               </w:rPr>
-              <w:instrText xml:space="preserve"> PAGEREF _Toc150091585 \h </w:instrText>
+              <w:instrText xml:space="preserve"> PAGEREF _Toc150097201 \h </w:instrText>
             </w:r>
             <w:r>
               <w:rPr>
@@ -1603,7 +1647,7 @@
                 <w:noProof/>
                 <w:webHidden/>
               </w:rPr>
-              <w:t>- 4 -</w:t>
+              <w:t>- 6 -</w:t>
             </w:r>
             <w:r>
               <w:rPr>
@@ -1616,10 +1660,11 @@
         </w:p>
         <w:p>
           <w:pPr>
-            <w:pStyle w:val="TOC2"/>
+            <w:pStyle w:val="21"/>
             <w:tabs>
               <w:tab w:val="right" w:leader="dot" w:pos="9016"/>
             </w:tabs>
+            <w:spacing w:line="360" w:lineRule="auto"/>
             <w:rPr>
               <w:rFonts w:eastAsiaTheme="minorEastAsia"/>
               <w:i w:val="0"/>
@@ -1630,10 +1675,11 @@
               <w14:ligatures w14:val="standardContextual"/>
             </w:rPr>
           </w:pPr>
-          <w:hyperlink w:anchor="_Toc150091586" w:history="1">
-            <w:r>
-              <w:rPr>
-                <w:rStyle w:val="Hyperlink"/>
+          <w:hyperlink w:anchor="_Toc150097202" w:history="1">
+            <w:r>
+              <w:rPr>
+                <w:rStyle w:val="a7"/>
+                <w:rFonts w:ascii="Helvetica" w:hAnsi="Helvetica" w:cs="Helvetica"/>
                 <w:noProof/>
               </w:rPr>
               <w:t>(g) Appling object oriented concepts and Learning things</w:t>
@@ -1657,7 +1703,7 @@
                 <w:noProof/>
                 <w:webHidden/>
               </w:rPr>
-              <w:instrText xml:space="preserve"> PAGEREF _Toc150091586 \h </w:instrText>
+              <w:instrText xml:space="preserve"> PAGEREF _Toc150097202 \h </w:instrText>
             </w:r>
             <w:r>
               <w:rPr>
@@ -1677,7 +1723,7 @@
                 <w:noProof/>
                 <w:webHidden/>
               </w:rPr>
-              <w:t>- 4 -</w:t>
+              <w:t>- 6 -</w:t>
             </w:r>
             <w:r>
               <w:rPr>
@@ -1690,10 +1736,11 @@
         </w:p>
         <w:p>
           <w:pPr>
-            <w:pStyle w:val="TOC2"/>
+            <w:pStyle w:val="21"/>
             <w:tabs>
               <w:tab w:val="right" w:leader="dot" w:pos="9016"/>
             </w:tabs>
+            <w:spacing w:line="360" w:lineRule="auto"/>
             <w:rPr>
               <w:rFonts w:eastAsiaTheme="minorEastAsia"/>
               <w:i w:val="0"/>
@@ -1704,13 +1751,14 @@
               <w14:ligatures w14:val="standardContextual"/>
             </w:rPr>
           </w:pPr>
-          <w:hyperlink w:anchor="_Toc150091587" w:history="1">
-            <w:r>
-              <w:rPr>
-                <w:rStyle w:val="Hyperlink"/>
-                <w:noProof/>
-              </w:rPr>
-              <w:t>(h)  Conclusion</w:t>
+          <w:hyperlink w:anchor="_Toc150097203" w:history="1">
+            <w:r>
+              <w:rPr>
+                <w:rStyle w:val="a7"/>
+                <w:rFonts w:ascii="Helvetica" w:hAnsi="Helvetica" w:cs="Helvetica"/>
+                <w:noProof/>
+              </w:rPr>
+              <w:t>(h) Conclusion</w:t>
             </w:r>
             <w:r>
               <w:rPr>
@@ -1731,7 +1779,7 @@
                 <w:noProof/>
                 <w:webHidden/>
               </w:rPr>
-              <w:instrText xml:space="preserve"> PAGEREF _Toc150091587 \h </w:instrText>
+              <w:instrText xml:space="preserve"> PAGEREF _Toc150097203 \h </w:instrText>
             </w:r>
             <w:r>
               <w:rPr>
@@ -1751,7 +1799,7 @@
                 <w:noProof/>
                 <w:webHidden/>
               </w:rPr>
-              <w:t>- 4 -</w:t>
+              <w:t>- 7 -</w:t>
             </w:r>
             <w:r>
               <w:rPr>
@@ -1763,8 +1811,15 @@
           </w:hyperlink>
         </w:p>
         <w:p>
+          <w:pPr>
+            <w:spacing w:line="360" w:lineRule="auto"/>
+            <w:rPr>
+              <w:rFonts w:ascii="Helvetica" w:hAnsi="Helvetica" w:cs="Helvetica"/>
+            </w:rPr>
+          </w:pPr>
           <w:r>
             <w:rPr>
+              <w:rFonts w:ascii="Helvetica" w:hAnsi="Helvetica" w:cs="Helvetica"/>
               <w:b/>
               <w:bCs/>
               <w:lang w:val="ko-KR"/>
@@ -1780,8 +1835,9 @@
         <w:wordWrap/>
         <w:autoSpaceDE/>
         <w:autoSpaceDN/>
-        <w:rPr>
-          <w:rFonts w:asciiTheme="majorHAnsi" w:hAnsiTheme="majorHAnsi" w:cstheme="majorBidi"/>
+        <w:spacing w:line="360" w:lineRule="auto"/>
+        <w:rPr>
+          <w:rFonts w:ascii="Helvetica" w:hAnsi="Helvetica" w:cs="Helvetica"/>
           <w:b/>
           <w:sz w:val="20"/>
           <w:highlight w:val="lightGray"/>
@@ -1794,8 +1850,9 @@
         <w:wordWrap/>
         <w:autoSpaceDE/>
         <w:autoSpaceDN/>
-        <w:rPr>
-          <w:rFonts w:asciiTheme="majorHAnsi" w:hAnsiTheme="majorHAnsi" w:cstheme="majorBidi"/>
+        <w:spacing w:line="360" w:lineRule="auto"/>
+        <w:rPr>
+          <w:rFonts w:ascii="Helvetica" w:hAnsi="Helvetica" w:cs="Helvetica"/>
           <w:b/>
           <w:sz w:val="20"/>
           <w:highlight w:val="lightGray"/>
@@ -1808,8 +1865,9 @@
         <w:wordWrap/>
         <w:autoSpaceDE/>
         <w:autoSpaceDN/>
-        <w:rPr>
-          <w:rFonts w:asciiTheme="majorHAnsi" w:hAnsiTheme="majorHAnsi" w:cstheme="majorBidi"/>
+        <w:spacing w:line="360" w:lineRule="auto"/>
+        <w:rPr>
+          <w:rFonts w:ascii="Helvetica" w:hAnsi="Helvetica" w:cs="Helvetica"/>
           <w:b/>
           <w:sz w:val="20"/>
           <w:highlight w:val="lightGray"/>
@@ -1822,8 +1880,9 @@
         <w:wordWrap/>
         <w:autoSpaceDE/>
         <w:autoSpaceDN/>
-        <w:rPr>
-          <w:rFonts w:asciiTheme="majorHAnsi" w:hAnsiTheme="majorHAnsi" w:cstheme="majorBidi"/>
+        <w:spacing w:line="360" w:lineRule="auto"/>
+        <w:rPr>
+          <w:rFonts w:ascii="Helvetica" w:hAnsi="Helvetica" w:cs="Helvetica"/>
           <w:b/>
           <w:sz w:val="20"/>
           <w:highlight w:val="lightGray"/>
@@ -1836,8 +1895,9 @@
         <w:wordWrap/>
         <w:autoSpaceDE/>
         <w:autoSpaceDN/>
-        <w:rPr>
-          <w:rFonts w:asciiTheme="majorHAnsi" w:hAnsiTheme="majorHAnsi" w:cstheme="majorBidi"/>
+        <w:spacing w:line="360" w:lineRule="auto"/>
+        <w:rPr>
+          <w:rFonts w:ascii="Helvetica" w:hAnsi="Helvetica" w:cs="Helvetica"/>
           <w:b/>
           <w:sz w:val="20"/>
           <w:highlight w:val="lightGray"/>
@@ -1850,109 +1910,80 @@
         <w:wordWrap/>
         <w:autoSpaceDE/>
         <w:autoSpaceDN/>
-        <w:rPr>
-          <w:rFonts w:asciiTheme="majorHAnsi" w:hAnsiTheme="majorHAnsi" w:cstheme="majorBidi"/>
+        <w:spacing w:line="360" w:lineRule="auto"/>
+        <w:rPr>
+          <w:rFonts w:ascii="Helvetica" w:hAnsi="Helvetica" w:cs="Helvetica"/>
           <w:b/>
           <w:sz w:val="20"/>
           <w:highlight w:val="lightGray"/>
         </w:rPr>
       </w:pPr>
-    </w:p>
-    <w:p>
-      <w:pPr>
-        <w:widowControl/>
-        <w:wordWrap/>
-        <w:autoSpaceDE/>
-        <w:autoSpaceDN/>
-        <w:rPr>
-          <w:rFonts w:asciiTheme="majorHAnsi" w:hAnsiTheme="majorHAnsi" w:cstheme="majorBidi"/>
+      <w:r>
+        <w:rPr>
+          <w:rFonts w:ascii="Helvetica" w:hAnsi="Helvetica" w:cs="Helvetica"/>
           <w:b/>
           <w:sz w:val="20"/>
           <w:highlight w:val="lightGray"/>
         </w:rPr>
-      </w:pPr>
+        <w:br w:type="page"/>
+      </w:r>
     </w:p>
     <w:p>
       <w:pPr>
-        <w:widowControl/>
-        <w:wordWrap/>
-        <w:autoSpaceDE/>
-        <w:autoSpaceDN/>
-        <w:rPr>
-          <w:rFonts w:asciiTheme="majorHAnsi" w:hAnsiTheme="majorHAnsi" w:cstheme="majorBidi"/>
-          <w:b/>
-          <w:sz w:val="20"/>
-          <w:highlight w:val="lightGray"/>
-        </w:rPr>
-      </w:pPr>
-    </w:p>
-    <w:p>
-      <w:pPr>
-        <w:widowControl/>
-        <w:wordWrap/>
-        <w:autoSpaceDE/>
-        <w:autoSpaceDN/>
-        <w:rPr>
-          <w:rFonts w:asciiTheme="majorHAnsi" w:hAnsiTheme="majorHAnsi" w:cstheme="majorBidi"/>
-          <w:b/>
-          <w:sz w:val="20"/>
-          <w:highlight w:val="lightGray"/>
-        </w:rPr>
-      </w:pPr>
-    </w:p>
-    <w:p>
-      <w:pPr>
-        <w:widowControl/>
-        <w:wordWrap/>
-        <w:autoSpaceDE/>
-        <w:autoSpaceDN/>
-        <w:rPr>
-          <w:rFonts w:asciiTheme="majorHAnsi" w:hAnsiTheme="majorHAnsi" w:cstheme="majorBidi"/>
-          <w:b/>
-          <w:sz w:val="20"/>
-          <w:highlight w:val="lightGray"/>
-        </w:rPr>
-      </w:pPr>
-      <w:r>
-        <w:rPr>
-          <w:rFonts w:asciiTheme="majorHAnsi" w:hAnsiTheme="majorHAnsi" w:cstheme="majorBidi"/>
-          <w:b/>
-          <w:sz w:val="20"/>
-          <w:highlight w:val="lightGray"/>
-        </w:rPr>
-        <w:br w:type="page"/>
-      </w:r>
-    </w:p>
-    <w:p>
-      <w:pPr>
-        <w:pStyle w:val="Heading2"/>
-        <w:numPr>
-          <w:ilvl w:val="0"/>
-          <w:numId w:val="32"/>
-        </w:numPr>
-      </w:pPr>
-      <w:bookmarkStart w:id="0" w:name="_Toc150091577"/>
-      <w:r>
-        <w:rPr>
-          <w:rFonts w:hint="eastAsia"/>
+        <w:pStyle w:val="2"/>
+        <w:spacing w:line="360" w:lineRule="auto"/>
+        <w:rPr>
+          <w:rFonts w:ascii="Helvetica" w:hAnsi="Helvetica" w:cs="Helvetica"/>
+        </w:rPr>
+      </w:pPr>
+      <w:bookmarkStart w:id="0" w:name="_Toc150097191"/>
+      <w:r>
+        <w:rPr>
+          <w:rFonts w:ascii="Helvetica" w:hAnsi="Helvetica" w:cs="Helvetica"/>
         </w:rPr>
         <w:lastRenderedPageBreak/>
-        <w:t>S</w:t>
-      </w:r>
-      <w:r>
-        <w:t>ummary</w:t>
+        <w:t xml:space="preserve">(a) </w:t>
+      </w:r>
+      <w:r>
+        <w:rPr>
+          <w:rFonts w:ascii="Helvetica" w:hAnsi="Helvetica" w:cs="Helvetica"/>
+        </w:rPr>
+        <w:t>Summary</w:t>
       </w:r>
       <w:bookmarkEnd w:id="0"/>
     </w:p>
     <w:p>
       <w:pPr>
-        <w:rPr>
+        <w:spacing w:line="360" w:lineRule="auto"/>
+        <w:rPr>
+          <w:rFonts w:ascii="Helvetica" w:hAnsi="Helvetica" w:cs="Helvetica"/>
+        </w:rPr>
+      </w:pPr>
+      <w:r>
+        <w:rPr>
+          <w:rFonts w:ascii="Helvetica" w:hAnsi="Helvetica" w:cs="Helvetica"/>
+        </w:rPr>
+        <w:t xml:space="preserve">Presentation speaker: </w:t>
+      </w:r>
+      <w:r>
+        <w:rPr>
+          <w:rFonts w:ascii="Helvetica" w:hAnsi="Helvetica" w:cs="Helvetica"/>
+        </w:rPr>
+        <w:t>이규성</w:t>
+      </w:r>
+    </w:p>
+    <w:p>
+      <w:pPr>
+        <w:spacing w:line="360" w:lineRule="auto"/>
+        <w:rPr>
+          <w:rFonts w:ascii="Helvetica" w:hAnsi="Helvetica" w:cs="Helvetica"/>
           <w:sz w:val="18"/>
           <w:szCs w:val="24"/>
         </w:rPr>
       </w:pPr>
       <w:r>
         <w:rPr>
+          <w:rFonts w:ascii="Helvetica" w:hAnsi="Helvetica" w:cs="Helvetica"/>
           <w:sz w:val="18"/>
           <w:szCs w:val="24"/>
         </w:rPr>
@@ -1961,6 +1992,7 @@
       <w:proofErr w:type="spellStart"/>
       <w:r>
         <w:rPr>
+          <w:rFonts w:ascii="Helvetica" w:hAnsi="Helvetica" w:cs="Helvetica"/>
           <w:sz w:val="18"/>
           <w:szCs w:val="24"/>
         </w:rPr>
@@ -1969,6 +2001,7 @@
       <w:proofErr w:type="spellEnd"/>
       <w:r>
         <w:rPr>
+          <w:rFonts w:ascii="Helvetica" w:hAnsi="Helvetica" w:cs="Helvetica"/>
           <w:sz w:val="18"/>
           <w:szCs w:val="24"/>
         </w:rPr>
@@ -1977,6 +2010,7 @@
       <w:proofErr w:type="gramStart"/>
       <w:r>
         <w:rPr>
+          <w:rFonts w:ascii="Helvetica" w:hAnsi="Helvetica" w:cs="Helvetica"/>
           <w:sz w:val="18"/>
           <w:szCs w:val="24"/>
         </w:rPr>
@@ -1985,6 +2019,7 @@
       <w:proofErr w:type="gramEnd"/>
       <w:r>
         <w:rPr>
+          <w:rFonts w:ascii="Helvetica" w:hAnsi="Helvetica" w:cs="Helvetica"/>
           <w:sz w:val="18"/>
           <w:szCs w:val="24"/>
         </w:rPr>
@@ -1993,7 +2028,8 @@
       <w:hyperlink r:id="rId8" w:history="1">
         <w:r>
           <w:rPr>
-            <w:rStyle w:val="Hyperlink"/>
+            <w:rStyle w:val="a7"/>
+            <w:rFonts w:ascii="Helvetica" w:hAnsi="Helvetica" w:cs="Helvetica"/>
             <w:sz w:val="18"/>
             <w:szCs w:val="24"/>
           </w:rPr>
@@ -2002,6 +2038,7 @@
       </w:hyperlink>
       <w:r>
         <w:rPr>
+          <w:rFonts w:ascii="Helvetica" w:hAnsi="Helvetica" w:cs="Helvetica"/>
           <w:sz w:val="18"/>
           <w:szCs w:val="24"/>
         </w:rPr>
@@ -2010,205 +2047,396 @@
     </w:p>
     <w:p>
       <w:pPr>
-        <w:rPr>
-          <w:rFonts w:ascii="Pretendard Variable" w:eastAsia="Pretendard Variable" w:hAnsi="Pretendard Variable" w:cs="Helvetica"/>
+        <w:spacing w:line="360" w:lineRule="auto"/>
+        <w:rPr>
+          <w:rFonts w:ascii="Helvetica" w:eastAsia="Pretendard Variable" w:hAnsi="Helvetica" w:cs="Helvetica"/>
           <w:sz w:val="18"/>
           <w:szCs w:val="24"/>
         </w:rPr>
       </w:pPr>
       <w:r>
         <w:rPr>
-          <w:rFonts w:ascii="Pretendard Variable" w:eastAsia="Pretendard Variable" w:hAnsi="Pretendard Variable" w:cs="Helvetica"/>
+          <w:rFonts w:ascii="Helvetica" w:eastAsia="Pretendard Variable" w:hAnsi="Helvetica" w:cs="Helvetica"/>
           <w:sz w:val="18"/>
           <w:szCs w:val="24"/>
         </w:rPr>
-        <w:t>구현된 기능: 본 라이브러리는 다음과 같은 기능을 제공한다.</w:t>
+        <w:t>Description: This program can infinite integer calculation.</w:t>
       </w:r>
     </w:p>
     <w:p>
       <w:pPr>
-        <w:pStyle w:val="ListParagraph"/>
+        <w:spacing w:line="360" w:lineRule="auto"/>
+        <w:rPr>
+          <w:rFonts w:ascii="Helvetica" w:eastAsia="Pretendard Variable" w:hAnsi="Helvetica" w:cs="Helvetica"/>
+          <w:sz w:val="18"/>
+          <w:szCs w:val="24"/>
+        </w:rPr>
+      </w:pPr>
+      <w:r>
+        <w:rPr>
+          <w:rFonts w:ascii="Helvetica" w:eastAsia="Pretendard Variable" w:hAnsi="Helvetica" w:cs="Helvetica"/>
+          <w:sz w:val="18"/>
+          <w:szCs w:val="24"/>
+        </w:rPr>
+        <w:t>Feature:</w:t>
+      </w:r>
+    </w:p>
+    <w:p>
+      <w:pPr>
+        <w:pStyle w:val="aa"/>
         <w:numPr>
           <w:ilvl w:val="0"/>
           <w:numId w:val="34"/>
         </w:numPr>
+        <w:spacing w:line="360" w:lineRule="auto"/>
         <w:ind w:leftChars="0"/>
         <w:rPr>
-          <w:rFonts w:ascii="Pretendard Variable" w:eastAsia="Pretendard Variable" w:hAnsi="Pretendard Variable" w:cs="Helvetica"/>
+          <w:rFonts w:ascii="Helvetica" w:eastAsia="Pretendard Variable" w:hAnsi="Helvetica" w:cs="Helvetica"/>
           <w:sz w:val="18"/>
           <w:szCs w:val="24"/>
         </w:rPr>
       </w:pPr>
-      <w:r>
-        <w:rPr>
-          <w:rFonts w:ascii="Pretendard Variable" w:eastAsia="Pretendard Variable" w:hAnsi="Pretendard Variable" w:cs="Helvetica"/>
+      <w:proofErr w:type="spellStart"/>
+      <w:r>
+        <w:rPr>
+          <w:rFonts w:ascii="Helvetica" w:eastAsia="Pretendard Variable" w:hAnsi="Helvetica" w:cs="Helvetica"/>
           <w:sz w:val="18"/>
           <w:szCs w:val="24"/>
         </w:rPr>
-        <w:t>정수, 문자열, 그리고 다른 무한 정수 객체로부터의 생성자 오버로딩</w:t>
+        <w:t>inf_int</w:t>
+      </w:r>
+      <w:proofErr w:type="spellEnd"/>
+      <w:r>
+        <w:rPr>
+          <w:rFonts w:ascii="Helvetica" w:eastAsia="Pretendard Variable" w:hAnsi="Helvetica" w:cs="Helvetica"/>
+          <w:sz w:val="18"/>
+          <w:szCs w:val="24"/>
+        </w:rPr>
+        <w:t xml:space="preserve"> can be made from normal int, string, and another </w:t>
+      </w:r>
+      <w:proofErr w:type="spellStart"/>
+      <w:r>
+        <w:rPr>
+          <w:rFonts w:ascii="Helvetica" w:eastAsia="Pretendard Variable" w:hAnsi="Helvetica" w:cs="Helvetica"/>
+          <w:sz w:val="18"/>
+          <w:szCs w:val="24"/>
+        </w:rPr>
+        <w:t>inf_int</w:t>
+      </w:r>
+      <w:proofErr w:type="spellEnd"/>
+      <w:r>
+        <w:rPr>
+          <w:rFonts w:ascii="Helvetica" w:eastAsia="Pretendard Variable" w:hAnsi="Helvetica" w:cs="Helvetica"/>
+          <w:sz w:val="18"/>
+          <w:szCs w:val="24"/>
+        </w:rPr>
+        <w:t xml:space="preserve"> instance.</w:t>
       </w:r>
     </w:p>
     <w:p>
       <w:pPr>
-        <w:pStyle w:val="ListParagraph"/>
+        <w:pStyle w:val="aa"/>
         <w:numPr>
           <w:ilvl w:val="0"/>
           <w:numId w:val="34"/>
         </w:numPr>
+        <w:spacing w:line="360" w:lineRule="auto"/>
         <w:ind w:leftChars="0"/>
         <w:rPr>
-          <w:rFonts w:ascii="Pretendard Variable" w:eastAsia="Pretendard Variable" w:hAnsi="Pretendard Variable" w:cs="Helvetica"/>
+          <w:rFonts w:ascii="Helvetica" w:eastAsia="Pretendard Variable" w:hAnsi="Helvetica" w:cs="Helvetica"/>
           <w:sz w:val="18"/>
           <w:szCs w:val="24"/>
         </w:rPr>
       </w:pPr>
       <w:r>
         <w:rPr>
-          <w:rFonts w:ascii="Pretendard Variable" w:eastAsia="Pretendard Variable" w:hAnsi="Pretendard Variable" w:cs="Helvetica"/>
+          <w:rFonts w:ascii="Helvetica" w:eastAsia="Pretendard Variable" w:hAnsi="Helvetica" w:cs="Helvetica"/>
           <w:sz w:val="18"/>
           <w:szCs w:val="24"/>
         </w:rPr>
-        <w:t xml:space="preserve">대입, 복사 생성자, </w:t>
-      </w:r>
-      <w:proofErr w:type="spellStart"/>
-      <w:r>
-        <w:rPr>
-          <w:rFonts w:ascii="Pretendard Variable" w:eastAsia="Pretendard Variable" w:hAnsi="Pretendard Variable" w:cs="Helvetica"/>
+        <w:t xml:space="preserve">Assignment overloading, copy constructor, </w:t>
+      </w:r>
+      <w:proofErr w:type="gramStart"/>
+      <w:r>
+        <w:rPr>
+          <w:rFonts w:ascii="Helvetica" w:eastAsia="Pretendard Variable" w:hAnsi="Helvetica" w:cs="Helvetica"/>
           <w:sz w:val="18"/>
           <w:szCs w:val="24"/>
         </w:rPr>
-        <w:t>소멸자</w:t>
-      </w:r>
-      <w:proofErr w:type="spellEnd"/>
+        <w:t>destructor</w:t>
+      </w:r>
+      <w:proofErr w:type="gramEnd"/>
     </w:p>
     <w:p>
       <w:pPr>
-        <w:pStyle w:val="ListParagraph"/>
+        <w:pStyle w:val="aa"/>
         <w:numPr>
           <w:ilvl w:val="0"/>
           <w:numId w:val="34"/>
         </w:numPr>
+        <w:spacing w:line="360" w:lineRule="auto"/>
         <w:ind w:leftChars="0"/>
         <w:rPr>
-          <w:rFonts w:ascii="Pretendard Variable" w:eastAsia="Pretendard Variable" w:hAnsi="Pretendard Variable" w:cs="Helvetica"/>
+          <w:rFonts w:ascii="Helvetica" w:eastAsia="Pretendard Variable" w:hAnsi="Helvetica" w:cs="Helvetica"/>
           <w:sz w:val="18"/>
           <w:szCs w:val="24"/>
         </w:rPr>
       </w:pPr>
       <w:r>
         <w:rPr>
-          <w:rFonts w:ascii="Pretendard Variable" w:eastAsia="Pretendard Variable" w:hAnsi="Pretendard Variable" w:cs="Helvetica"/>
+          <w:rFonts w:ascii="Helvetica" w:eastAsia="Pretendard Variable" w:hAnsi="Helvetica" w:cs="Helvetica"/>
           <w:sz w:val="18"/>
           <w:szCs w:val="24"/>
         </w:rPr>
-        <w:t>무한 정수 간의 비교 연산(==, !=, &gt;, &lt;)</w:t>
+        <w:t xml:space="preserve">Comparison operation between </w:t>
+      </w:r>
+      <w:proofErr w:type="spellStart"/>
+      <w:r>
+        <w:rPr>
+          <w:rFonts w:ascii="Helvetica" w:eastAsia="Pretendard Variable" w:hAnsi="Helvetica" w:cs="Helvetica"/>
+          <w:sz w:val="18"/>
+          <w:szCs w:val="24"/>
+        </w:rPr>
+        <w:t>inf_int</w:t>
+      </w:r>
+      <w:proofErr w:type="spellEnd"/>
+      <w:r>
+        <w:rPr>
+          <w:rFonts w:ascii="Helvetica" w:eastAsia="Pretendard Variable" w:hAnsi="Helvetica" w:cs="Helvetica"/>
+          <w:sz w:val="18"/>
+          <w:szCs w:val="24"/>
+        </w:rPr>
+        <w:t xml:space="preserve"> (==</w:t>
+      </w:r>
+      <w:proofErr w:type="gramStart"/>
+      <w:r>
+        <w:rPr>
+          <w:rFonts w:ascii="Helvetica" w:eastAsia="Pretendard Variable" w:hAnsi="Helvetica" w:cs="Helvetica"/>
+          <w:sz w:val="18"/>
+          <w:szCs w:val="24"/>
+        </w:rPr>
+        <w:t>, !</w:t>
+      </w:r>
+      <w:proofErr w:type="gramEnd"/>
+      <w:r>
+        <w:rPr>
+          <w:rFonts w:ascii="Helvetica" w:eastAsia="Pretendard Variable" w:hAnsi="Helvetica" w:cs="Helvetica"/>
+          <w:sz w:val="18"/>
+          <w:szCs w:val="24"/>
+        </w:rPr>
+        <w:t>=, &gt;, &lt;)</w:t>
       </w:r>
     </w:p>
     <w:p>
       <w:pPr>
-        <w:pStyle w:val="ListParagraph"/>
+        <w:pStyle w:val="aa"/>
         <w:numPr>
           <w:ilvl w:val="0"/>
           <w:numId w:val="34"/>
         </w:numPr>
+        <w:spacing w:line="360" w:lineRule="auto"/>
         <w:ind w:leftChars="0"/>
         <w:rPr>
-          <w:rFonts w:ascii="Pretendard Variable" w:eastAsia="Pretendard Variable" w:hAnsi="Pretendard Variable" w:cs="Helvetica"/>
+          <w:rFonts w:ascii="Helvetica" w:eastAsia="Pretendard Variable" w:hAnsi="Helvetica" w:cs="Helvetica"/>
           <w:sz w:val="18"/>
           <w:szCs w:val="24"/>
         </w:rPr>
       </w:pPr>
       <w:r>
         <w:rPr>
-          <w:rFonts w:ascii="Pretendard Variable" w:eastAsia="Pretendard Variable" w:hAnsi="Pretendard Variable" w:cs="Helvetica"/>
+          <w:rFonts w:ascii="Helvetica" w:eastAsia="Pretendard Variable" w:hAnsi="Helvetica" w:cs="Helvetica"/>
           <w:sz w:val="18"/>
           <w:szCs w:val="24"/>
         </w:rPr>
-        <w:t>무한 정수 간의 사칙연산(+, -, *)</w:t>
+        <w:t xml:space="preserve">Three basic </w:t>
+      </w:r>
+      <w:proofErr w:type="gramStart"/>
+      <w:r>
+        <w:rPr>
+          <w:rFonts w:ascii="Helvetica" w:eastAsia="Pretendard Variable" w:hAnsi="Helvetica" w:cs="Helvetica"/>
+          <w:sz w:val="18"/>
+          <w:szCs w:val="24"/>
+        </w:rPr>
+        <w:t>operation</w:t>
+      </w:r>
+      <w:proofErr w:type="gramEnd"/>
+      <w:r>
+        <w:rPr>
+          <w:rFonts w:ascii="Helvetica" w:eastAsia="Pretendard Variable" w:hAnsi="Helvetica" w:cs="Helvetica"/>
+          <w:sz w:val="18"/>
+          <w:szCs w:val="24"/>
+        </w:rPr>
+        <w:t xml:space="preserve"> between </w:t>
+      </w:r>
+      <w:proofErr w:type="spellStart"/>
+      <w:r>
+        <w:rPr>
+          <w:rFonts w:ascii="Helvetica" w:eastAsia="Pretendard Variable" w:hAnsi="Helvetica" w:cs="Helvetica"/>
+          <w:sz w:val="18"/>
+          <w:szCs w:val="24"/>
+        </w:rPr>
+        <w:t>inf_int</w:t>
+      </w:r>
+      <w:proofErr w:type="spellEnd"/>
+      <w:r>
+        <w:rPr>
+          <w:rFonts w:ascii="Helvetica" w:eastAsia="Pretendard Variable" w:hAnsi="Helvetica" w:cs="Helvetica"/>
+          <w:sz w:val="18"/>
+          <w:szCs w:val="24"/>
+        </w:rPr>
+        <w:t xml:space="preserve"> (+, -, *)</w:t>
       </w:r>
     </w:p>
     <w:p>
       <w:pPr>
-        <w:pStyle w:val="ListParagraph"/>
+        <w:pStyle w:val="aa"/>
         <w:numPr>
           <w:ilvl w:val="0"/>
           <w:numId w:val="34"/>
         </w:numPr>
+        <w:spacing w:line="360" w:lineRule="auto"/>
         <w:ind w:leftChars="0"/>
         <w:rPr>
-          <w:rFonts w:ascii="Pretendard Variable" w:eastAsia="Pretendard Variable" w:hAnsi="Pretendard Variable" w:cs="Helvetica"/>
+          <w:rFonts w:ascii="Helvetica" w:eastAsia="Pretendard Variable" w:hAnsi="Helvetica" w:cs="Helvetica"/>
           <w:sz w:val="18"/>
           <w:szCs w:val="24"/>
         </w:rPr>
       </w:pPr>
       <w:r>
         <w:rPr>
-          <w:rFonts w:ascii="Pretendard Variable" w:eastAsia="Pretendard Variable" w:hAnsi="Pretendard Variable" w:cs="Helvetica"/>
+          <w:rFonts w:ascii="Helvetica" w:eastAsia="Pretendard Variable" w:hAnsi="Helvetica" w:cs="Helvetica"/>
           <w:sz w:val="18"/>
           <w:szCs w:val="24"/>
         </w:rPr>
-        <w:t>절댓값 계산</w:t>
+        <w:t xml:space="preserve">Calculation </w:t>
+      </w:r>
+      <w:proofErr w:type="spellStart"/>
+      <w:r>
+        <w:rPr>
+          <w:rFonts w:ascii="Helvetica" w:eastAsia="Pretendard Variable" w:hAnsi="Helvetica" w:cs="Helvetica"/>
+          <w:sz w:val="18"/>
+          <w:szCs w:val="24"/>
+        </w:rPr>
+        <w:t>absolue</w:t>
+      </w:r>
+      <w:proofErr w:type="spellEnd"/>
+      <w:r>
+        <w:rPr>
+          <w:rFonts w:ascii="Helvetica" w:eastAsia="Pretendard Variable" w:hAnsi="Helvetica" w:cs="Helvetica"/>
+          <w:sz w:val="18"/>
+          <w:szCs w:val="24"/>
+        </w:rPr>
+        <w:t xml:space="preserve"> value</w:t>
+      </w:r>
+      <w:r>
+        <w:rPr>
+          <w:rFonts w:ascii="Helvetica" w:eastAsia="Pretendard Variable" w:hAnsi="Helvetica" w:cs="Helvetica"/>
+          <w:sz w:val="18"/>
+          <w:szCs w:val="24"/>
+        </w:rPr>
+        <w:t xml:space="preserve"> (</w:t>
+      </w:r>
+      <w:proofErr w:type="gramStart"/>
+      <w:r>
+        <w:rPr>
+          <w:rFonts w:ascii="Helvetica" w:eastAsia="Pretendard Variable" w:hAnsi="Helvetica" w:cs="Helvetica"/>
+          <w:sz w:val="18"/>
+          <w:szCs w:val="24"/>
+        </w:rPr>
+        <w:t>abs(</w:t>
+      </w:r>
+      <w:proofErr w:type="gramEnd"/>
+      <w:r>
+        <w:rPr>
+          <w:rFonts w:ascii="Helvetica" w:eastAsia="Pretendard Variable" w:hAnsi="Helvetica" w:cs="Helvetica"/>
+          <w:sz w:val="18"/>
+          <w:szCs w:val="24"/>
+        </w:rPr>
+        <w:t>))</w:t>
       </w:r>
     </w:p>
     <w:p>
       <w:pPr>
-        <w:pStyle w:val="ListParagraph"/>
+        <w:pStyle w:val="aa"/>
         <w:numPr>
           <w:ilvl w:val="0"/>
           <w:numId w:val="34"/>
         </w:numPr>
+        <w:spacing w:line="360" w:lineRule="auto"/>
         <w:ind w:leftChars="0"/>
         <w:rPr>
-          <w:rFonts w:ascii="Pretendard Variable" w:eastAsia="Pretendard Variable" w:hAnsi="Pretendard Variable" w:cs="Helvetica"/>
+          <w:rFonts w:ascii="Helvetica" w:eastAsia="Pretendard Variable" w:hAnsi="Helvetica" w:cs="Helvetica"/>
           <w:sz w:val="18"/>
           <w:szCs w:val="24"/>
         </w:rPr>
       </w:pPr>
-      <w:r>
-        <w:rPr>
-          <w:rFonts w:ascii="Pretendard Variable" w:eastAsia="Pretendard Variable" w:hAnsi="Pretendard Variable" w:cs="Helvetica"/>
+      <w:proofErr w:type="spellStart"/>
+      <w:r>
+        <w:rPr>
+          <w:rFonts w:ascii="Helvetica" w:eastAsia="Pretendard Variable" w:hAnsi="Helvetica" w:cs="Helvetica"/>
           <w:sz w:val="18"/>
           <w:szCs w:val="24"/>
         </w:rPr>
-        <w:t>무한 정수의 출력 스트림 처리</w:t>
+        <w:t>inf_int</w:t>
+      </w:r>
+      <w:proofErr w:type="spellEnd"/>
+      <w:r>
+        <w:rPr>
+          <w:rFonts w:ascii="Helvetica" w:eastAsia="Pretendard Variable" w:hAnsi="Helvetica" w:cs="Helvetica"/>
+          <w:sz w:val="18"/>
+          <w:szCs w:val="24"/>
+        </w:rPr>
+        <w:t xml:space="preserve"> can be printed (&lt;&lt;)</w:t>
       </w:r>
     </w:p>
     <w:p>
       <w:pPr>
-        <w:pStyle w:val="Heading2"/>
-      </w:pPr>
-      <w:bookmarkStart w:id="1" w:name="_Toc150091578"/>
-      <w:r>
-        <w:t xml:space="preserve">(b) </w:t>
-      </w:r>
-      <w:r>
-        <w:t>Build and Run</w:t>
+        <w:pStyle w:val="2"/>
+        <w:spacing w:line="360" w:lineRule="auto"/>
+        <w:rPr>
+          <w:rFonts w:ascii="Helvetica" w:hAnsi="Helvetica" w:cs="Helvetica"/>
+        </w:rPr>
+      </w:pPr>
+      <w:bookmarkStart w:id="1" w:name="_Toc150097192"/>
+      <w:r>
+        <w:rPr>
+          <w:rFonts w:ascii="Helvetica" w:hAnsi="Helvetica" w:cs="Helvetica"/>
+        </w:rPr>
+        <w:t>(b) Build and Run</w:t>
       </w:r>
       <w:bookmarkEnd w:id="1"/>
     </w:p>
     <w:p>
       <w:pPr>
-        <w:pStyle w:val="Heading3"/>
+        <w:pStyle w:val="3"/>
+        <w:spacing w:line="360" w:lineRule="auto"/>
         <w:ind w:left="488" w:right="150" w:hanging="338"/>
-      </w:pPr>
-      <w:bookmarkStart w:id="2" w:name="_Toc150091579"/>
-      <w:r>
+        <w:rPr>
+          <w:rFonts w:ascii="Helvetica" w:hAnsi="Helvetica" w:cs="Helvetica"/>
+        </w:rPr>
+      </w:pPr>
+      <w:bookmarkStart w:id="2" w:name="_Toc150097193"/>
+      <w:r>
+        <w:rPr>
+          <w:rFonts w:ascii="Helvetica" w:hAnsi="Helvetica" w:cs="Helvetica"/>
+        </w:rPr>
         <w:t>Build</w:t>
       </w:r>
       <w:bookmarkEnd w:id="2"/>
     </w:p>
     <w:p>
       <w:pPr>
+        <w:spacing w:line="360" w:lineRule="auto"/>
         <w:ind w:firstLine="800"/>
         <w:rPr>
-          <w:rFonts w:ascii="Pretendard Variable" w:eastAsia="Pretendard Variable" w:hAnsi="Pretendard Variable" w:cs="Helvetica"/>
+          <w:rFonts w:ascii="Helvetica" w:eastAsia="Pretendard Variable" w:hAnsi="Helvetica" w:cs="Helvetica"/>
           <w:sz w:val="18"/>
           <w:szCs w:val="24"/>
         </w:rPr>
       </w:pPr>
       <w:r>
         <w:rPr>
-          <w:rFonts w:ascii="Pretendard Variable" w:eastAsia="Pretendard Variable" w:hAnsi="Pretendard Variable" w:cs="Helvetica"/>
+          <w:rFonts w:ascii="Helvetica" w:eastAsia="Pretendard Variable" w:hAnsi="Helvetica" w:cs="Helvetica"/>
           <w:sz w:val="18"/>
           <w:szCs w:val="24"/>
         </w:rPr>
@@ -2217,20 +2445,28 @@
     </w:p>
     <w:p>
       <w:pPr>
-        <w:pStyle w:val="Heading3"/>
+        <w:pStyle w:val="3"/>
+        <w:spacing w:line="360" w:lineRule="auto"/>
         <w:ind w:left="488" w:right="150" w:hanging="338"/>
-      </w:pPr>
-      <w:bookmarkStart w:id="3" w:name="_Toc150091580"/>
-      <w:r>
+        <w:rPr>
+          <w:rFonts w:ascii="Helvetica" w:hAnsi="Helvetica" w:cs="Helvetica"/>
+        </w:rPr>
+      </w:pPr>
+      <w:bookmarkStart w:id="3" w:name="_Toc150097194"/>
+      <w:r>
+        <w:rPr>
+          <w:rFonts w:ascii="Helvetica" w:hAnsi="Helvetica" w:cs="Helvetica"/>
+        </w:rPr>
         <w:t>Run</w:t>
       </w:r>
       <w:bookmarkEnd w:id="3"/>
     </w:p>
     <w:p>
       <w:pPr>
+        <w:spacing w:line="360" w:lineRule="auto"/>
         <w:ind w:firstLine="800"/>
         <w:rPr>
-          <w:rFonts w:ascii="Pretendard Variable" w:eastAsia="Pretendard Variable" w:hAnsi="Pretendard Variable" w:cs="Helvetica"/>
+          <w:rFonts w:ascii="Helvetica" w:eastAsia="Pretendard Variable" w:hAnsi="Helvetica" w:cs="Helvetica"/>
           <w:sz w:val="18"/>
           <w:szCs w:val="24"/>
         </w:rPr>
@@ -2238,7 +2474,7 @@
       <w:proofErr w:type="gramStart"/>
       <w:r>
         <w:rPr>
-          <w:rFonts w:ascii="Pretendard Variable" w:eastAsia="Pretendard Variable" w:hAnsi="Pretendard Variable" w:cs="Helvetica"/>
+          <w:rFonts w:ascii="Helvetica" w:eastAsia="Pretendard Variable" w:hAnsi="Helvetica" w:cs="Helvetica"/>
           <w:sz w:val="18"/>
           <w:szCs w:val="24"/>
         </w:rPr>
@@ -2247,7 +2483,7 @@
       <w:proofErr w:type="gramEnd"/>
       <w:r>
         <w:rPr>
-          <w:rFonts w:ascii="Pretendard Variable" w:eastAsia="Pretendard Variable" w:hAnsi="Pretendard Variable" w:cs="Helvetica"/>
+          <w:rFonts w:ascii="Helvetica" w:eastAsia="Pretendard Variable" w:hAnsi="Helvetica" w:cs="Helvetica"/>
           <w:sz w:val="18"/>
           <w:szCs w:val="24"/>
         </w:rPr>
@@ -2256,7 +2492,7 @@
       <w:proofErr w:type="spellStart"/>
       <w:r>
         <w:rPr>
-          <w:rFonts w:ascii="Pretendard Variable" w:eastAsia="Pretendard Variable" w:hAnsi="Pretendard Variable" w:cs="Helvetica"/>
+          <w:rFonts w:ascii="Helvetica" w:eastAsia="Pretendard Variable" w:hAnsi="Helvetica" w:cs="Helvetica"/>
           <w:sz w:val="18"/>
           <w:szCs w:val="24"/>
         </w:rPr>
@@ -2265,7 +2501,7 @@
       <w:proofErr w:type="spellEnd"/>
       <w:r>
         <w:rPr>
-          <w:rFonts w:ascii="Pretendard Variable" w:eastAsia="Pretendard Variable" w:hAnsi="Pretendard Variable" w:cs="Helvetica"/>
+          <w:rFonts w:ascii="Helvetica" w:eastAsia="Pretendard Variable" w:hAnsi="Helvetica" w:cs="Helvetica"/>
           <w:sz w:val="18"/>
           <w:szCs w:val="24"/>
         </w:rPr>
@@ -2274,9 +2510,10 @@
     </w:p>
     <w:p>
       <w:pPr>
+        <w:spacing w:line="360" w:lineRule="auto"/>
         <w:ind w:firstLine="800"/>
         <w:rPr>
-          <w:rFonts w:ascii="Pretendard Variable" w:eastAsia="Pretendard Variable" w:hAnsi="Pretendard Variable" w:cs="Helvetica"/>
+          <w:rFonts w:ascii="Helvetica" w:eastAsia="Pretendard Variable" w:hAnsi="Helvetica" w:cs="Helvetica"/>
           <w:sz w:val="18"/>
           <w:szCs w:val="24"/>
         </w:rPr>
@@ -2284,7 +2521,7 @@
       <w:proofErr w:type="gramStart"/>
       <w:r>
         <w:rPr>
-          <w:rFonts w:ascii="Pretendard Variable" w:eastAsia="Pretendard Variable" w:hAnsi="Pretendard Variable" w:cs="Helvetica"/>
+          <w:rFonts w:ascii="Helvetica" w:eastAsia="Pretendard Variable" w:hAnsi="Helvetica" w:cs="Helvetica"/>
           <w:sz w:val="18"/>
           <w:szCs w:val="24"/>
         </w:rPr>
@@ -2293,7 +2530,7 @@
       <w:proofErr w:type="gramEnd"/>
       <w:r>
         <w:rPr>
-          <w:rFonts w:ascii="Pretendard Variable" w:eastAsia="Pretendard Variable" w:hAnsi="Pretendard Variable" w:cs="Helvetica"/>
+          <w:rFonts w:ascii="Helvetica" w:eastAsia="Pretendard Variable" w:hAnsi="Helvetica" w:cs="Helvetica"/>
           <w:sz w:val="18"/>
           <w:szCs w:val="24"/>
         </w:rPr>
@@ -2302,7 +2539,7 @@
       <w:proofErr w:type="spellStart"/>
       <w:r>
         <w:rPr>
-          <w:rFonts w:ascii="Pretendard Variable" w:eastAsia="Pretendard Variable" w:hAnsi="Pretendard Variable" w:cs="Helvetica"/>
+          <w:rFonts w:ascii="Helvetica" w:eastAsia="Pretendard Variable" w:hAnsi="Helvetica" w:cs="Helvetica"/>
           <w:sz w:val="18"/>
           <w:szCs w:val="24"/>
         </w:rPr>
@@ -2311,7 +2548,7 @@
       <w:proofErr w:type="spellEnd"/>
       <w:r>
         <w:rPr>
-          <w:rFonts w:ascii="Pretendard Variable" w:eastAsia="Pretendard Variable" w:hAnsi="Pretendard Variable" w:cs="Helvetica"/>
+          <w:rFonts w:ascii="Helvetica" w:eastAsia="Pretendard Variable" w:hAnsi="Helvetica" w:cs="Helvetica"/>
           <w:sz w:val="18"/>
           <w:szCs w:val="24"/>
         </w:rPr>
@@ -2320,9 +2557,10 @@
     </w:p>
     <w:p>
       <w:pPr>
+        <w:spacing w:line="360" w:lineRule="auto"/>
         <w:ind w:firstLine="800"/>
         <w:rPr>
-          <w:rFonts w:ascii="Pretendard Variable" w:eastAsia="Pretendard Variable" w:hAnsi="Pretendard Variable" w:cs="Helvetica"/>
+          <w:rFonts w:ascii="Helvetica" w:eastAsia="Pretendard Variable" w:hAnsi="Helvetica" w:cs="Helvetica"/>
           <w:sz w:val="18"/>
           <w:szCs w:val="24"/>
         </w:rPr>
@@ -2330,7 +2568,7 @@
       <w:proofErr w:type="gramStart"/>
       <w:r>
         <w:rPr>
-          <w:rFonts w:ascii="Pretendard Variable" w:eastAsia="Pretendard Variable" w:hAnsi="Pretendard Variable" w:cs="Helvetica"/>
+          <w:rFonts w:ascii="Helvetica" w:eastAsia="Pretendard Variable" w:hAnsi="Helvetica" w:cs="Helvetica"/>
           <w:sz w:val="18"/>
           <w:szCs w:val="24"/>
         </w:rPr>
@@ -2339,7 +2577,7 @@
       <w:proofErr w:type="gramEnd"/>
       <w:r>
         <w:rPr>
-          <w:rFonts w:ascii="Pretendard Variable" w:eastAsia="Pretendard Variable" w:hAnsi="Pretendard Variable" w:cs="Helvetica"/>
+          <w:rFonts w:ascii="Helvetica" w:eastAsia="Pretendard Variable" w:hAnsi="Helvetica" w:cs="Helvetica"/>
           <w:sz w:val="18"/>
           <w:szCs w:val="24"/>
         </w:rPr>
@@ -2348,7 +2586,7 @@
       <w:proofErr w:type="spellStart"/>
       <w:r>
         <w:rPr>
-          <w:rFonts w:ascii="Pretendard Variable" w:eastAsia="Pretendard Variable" w:hAnsi="Pretendard Variable" w:cs="Helvetica"/>
+          <w:rFonts w:ascii="Helvetica" w:eastAsia="Pretendard Variable" w:hAnsi="Helvetica" w:cs="Helvetica"/>
           <w:sz w:val="18"/>
           <w:szCs w:val="24"/>
         </w:rPr>
@@ -2358,16 +2596,17 @@
     </w:p>
     <w:p>
       <w:pPr>
+        <w:spacing w:line="360" w:lineRule="auto"/>
         <w:ind w:firstLine="800"/>
         <w:rPr>
-          <w:rFonts w:ascii="Pretendard Variable" w:eastAsia="Pretendard Variable" w:hAnsi="Pretendard Variable" w:cs="Helvetica"/>
+          <w:rFonts w:ascii="Helvetica" w:eastAsia="Pretendard Variable" w:hAnsi="Helvetica" w:cs="Helvetica"/>
           <w:sz w:val="18"/>
           <w:szCs w:val="24"/>
         </w:rPr>
       </w:pPr>
       <w:r>
         <w:rPr>
-          <w:rFonts w:ascii="Pretendard Variable" w:eastAsia="Pretendard Variable" w:hAnsi="Pretendard Variable" w:cs="Helvetica"/>
+          <w:rFonts w:ascii="Helvetica" w:eastAsia="Pretendard Variable" w:hAnsi="Helvetica" w:cs="Helvetica"/>
           <w:sz w:val="18"/>
           <w:szCs w:val="24"/>
         </w:rPr>
@@ -2376,16 +2615,17 @@
     </w:p>
     <w:p>
       <w:pPr>
+        <w:spacing w:line="360" w:lineRule="auto"/>
         <w:ind w:firstLine="800"/>
         <w:rPr>
-          <w:rFonts w:ascii="Pretendard Variable" w:eastAsia="Pretendard Variable" w:hAnsi="Pretendard Variable" w:cs="Helvetica"/>
+          <w:rFonts w:ascii="Helvetica" w:eastAsia="Pretendard Variable" w:hAnsi="Helvetica" w:cs="Helvetica"/>
           <w:sz w:val="18"/>
           <w:szCs w:val="24"/>
         </w:rPr>
       </w:pPr>
       <w:r>
         <w:rPr>
-          <w:rFonts w:ascii="Pretendard Variable" w:eastAsia="Pretendard Variable" w:hAnsi="Pretendard Variable" w:cs="Helvetica"/>
+          <w:rFonts w:ascii="Helvetica" w:eastAsia="Pretendard Variable" w:hAnsi="Helvetica" w:cs="Helvetica"/>
           <w:sz w:val="18"/>
           <w:szCs w:val="24"/>
         </w:rPr>
@@ -2394,16 +2634,17 @@
     </w:p>
     <w:p>
       <w:pPr>
+        <w:spacing w:line="360" w:lineRule="auto"/>
         <w:ind w:firstLine="800"/>
         <w:rPr>
-          <w:rFonts w:ascii="Pretendard Variable" w:eastAsia="Pretendard Variable" w:hAnsi="Pretendard Variable" w:cs="Helvetica"/>
+          <w:rFonts w:ascii="Helvetica" w:eastAsia="Pretendard Variable" w:hAnsi="Helvetica" w:cs="Helvetica"/>
           <w:sz w:val="18"/>
           <w:szCs w:val="24"/>
         </w:rPr>
       </w:pPr>
       <w:r>
         <w:rPr>
-          <w:rFonts w:ascii="Pretendard Variable" w:eastAsia="Pretendard Variable" w:hAnsi="Pretendard Variable" w:cs="Helvetica"/>
+          <w:rFonts w:ascii="Helvetica" w:eastAsia="Pretendard Variable" w:hAnsi="Helvetica" w:cs="Helvetica"/>
           <w:sz w:val="18"/>
           <w:szCs w:val="24"/>
         </w:rPr>
@@ -2412,16 +2653,17 @@
     </w:p>
     <w:p>
       <w:pPr>
+        <w:spacing w:line="360" w:lineRule="auto"/>
         <w:ind w:firstLine="800"/>
         <w:rPr>
-          <w:rFonts w:ascii="Pretendard Variable" w:eastAsia="Pretendard Variable" w:hAnsi="Pretendard Variable" w:cs="Helvetica"/>
+          <w:rFonts w:ascii="Helvetica" w:eastAsia="Pretendard Variable" w:hAnsi="Helvetica" w:cs="Helvetica"/>
           <w:sz w:val="18"/>
           <w:szCs w:val="24"/>
         </w:rPr>
       </w:pPr>
       <w:r>
         <w:rPr>
-          <w:rFonts w:ascii="Pretendard Variable" w:eastAsia="Pretendard Variable" w:hAnsi="Pretendard Variable" w:cs="Helvetica"/>
+          <w:rFonts w:ascii="Helvetica" w:eastAsia="Pretendard Variable" w:hAnsi="Helvetica" w:cs="Helvetica"/>
           <w:sz w:val="18"/>
           <w:szCs w:val="24"/>
         </w:rPr>
@@ -2430,16 +2672,17 @@
     </w:p>
     <w:p>
       <w:pPr>
+        <w:spacing w:line="360" w:lineRule="auto"/>
         <w:ind w:firstLine="800"/>
         <w:rPr>
-          <w:rFonts w:ascii="Pretendard Variable" w:eastAsia="Pretendard Variable" w:hAnsi="Pretendard Variable" w:cs="Helvetica"/>
+          <w:rFonts w:ascii="Helvetica" w:eastAsia="Pretendard Variable" w:hAnsi="Helvetica" w:cs="Helvetica"/>
           <w:sz w:val="18"/>
           <w:szCs w:val="24"/>
         </w:rPr>
       </w:pPr>
       <w:r>
         <w:rPr>
-          <w:rFonts w:ascii="Pretendard Variable" w:eastAsia="Pretendard Variable" w:hAnsi="Pretendard Variable" w:cs="Helvetica"/>
+          <w:rFonts w:ascii="Helvetica" w:eastAsia="Pretendard Variable" w:hAnsi="Helvetica" w:cs="Helvetica"/>
           <w:sz w:val="18"/>
           <w:szCs w:val="24"/>
         </w:rPr>
@@ -2447,32 +2690,25 @@
       </w:r>
       <w:r>
         <w:rPr>
-          <w:rFonts w:ascii="Pretendard Variable" w:eastAsia="Pretendard Variable" w:hAnsi="Pretendard Variable" w:cs="Helvetica" w:hint="eastAsia"/>
+          <w:rFonts w:ascii="Helvetica" w:eastAsia="Pretendard Variable" w:hAnsi="Helvetica" w:cs="Helvetica"/>
           <w:sz w:val="18"/>
           <w:szCs w:val="24"/>
         </w:rPr>
-        <w:t>C</w:t>
-      </w:r>
-      <w:r>
-        <w:rPr>
-          <w:rFonts w:ascii="Pretendard Variable" w:eastAsia="Pretendard Variable" w:hAnsi="Pretendard Variable" w:cs="Helvetica"/>
-          <w:sz w:val="18"/>
-          <w:szCs w:val="24"/>
-        </w:rPr>
-        <w:t xml:space="preserve"> (terminating)</w:t>
+        <w:t>C (terminating)</w:t>
       </w:r>
     </w:p>
     <w:p>
       <w:pPr>
-        <w:rPr>
-          <w:rFonts w:ascii="Pretendard Variable" w:eastAsia="Pretendard Variable" w:hAnsi="Pretendard Variable" w:cs="Helvetica"/>
+        <w:spacing w:line="360" w:lineRule="auto"/>
+        <w:rPr>
+          <w:rFonts w:ascii="Helvetica" w:eastAsia="Pretendard Variable" w:hAnsi="Helvetica" w:cs="Helvetica"/>
           <w:sz w:val="18"/>
           <w:szCs w:val="24"/>
         </w:rPr>
       </w:pPr>
       <w:r>
         <w:rPr>
-          <w:rFonts w:ascii="Pretendard Variable" w:eastAsia="Pretendard Variable" w:hAnsi="Pretendard Variable" w:cs="Helvetica"/>
+          <w:rFonts w:ascii="Helvetica" w:eastAsia="Pretendard Variable" w:hAnsi="Helvetica" w:cs="Helvetica"/>
           <w:sz w:val="18"/>
           <w:szCs w:val="24"/>
         </w:rPr>
@@ -2482,11 +2718,18 @@
     </w:p>
     <w:p>
       <w:pPr>
-        <w:pStyle w:val="Heading3"/>
+        <w:pStyle w:val="3"/>
+        <w:spacing w:line="360" w:lineRule="auto"/>
         <w:ind w:left="488" w:right="150" w:hanging="338"/>
-      </w:pPr>
-      <w:bookmarkStart w:id="4" w:name="_Toc150091581"/>
-      <w:r>
+        <w:rPr>
+          <w:rFonts w:ascii="Helvetica" w:hAnsi="Helvetica" w:cs="Helvetica"/>
+        </w:rPr>
+      </w:pPr>
+      <w:bookmarkStart w:id="4" w:name="_Toc150097195"/>
+      <w:r>
+        <w:rPr>
+          <w:rFonts w:ascii="Helvetica" w:hAnsi="Helvetica" w:cs="Helvetica"/>
+        </w:rPr>
         <w:t>Test environment</w:t>
       </w:r>
       <w:bookmarkEnd w:id="4"/>
@@ -2497,15 +2740,16 @@
           <w:ilvl w:val="0"/>
           <w:numId w:val="26"/>
         </w:numPr>
-        <w:rPr>
-          <w:rFonts w:ascii="Pretendard Variable" w:eastAsia="Pretendard Variable" w:hAnsi="Pretendard Variable" w:cs="Helvetica"/>
+        <w:spacing w:line="360" w:lineRule="auto"/>
+        <w:rPr>
+          <w:rFonts w:ascii="Helvetica" w:eastAsia="Pretendard Variable" w:hAnsi="Helvetica" w:cs="Helvetica"/>
           <w:sz w:val="18"/>
           <w:szCs w:val="24"/>
         </w:rPr>
       </w:pPr>
       <w:r>
         <w:rPr>
-          <w:rFonts w:ascii="Pretendard Variable" w:eastAsia="Pretendard Variable" w:hAnsi="Pretendard Variable" w:cs="Helvetica"/>
+          <w:rFonts w:ascii="Helvetica" w:eastAsia="Pretendard Variable" w:hAnsi="Helvetica" w:cs="Helvetica"/>
           <w:sz w:val="18"/>
           <w:szCs w:val="24"/>
         </w:rPr>
@@ -2518,115 +2762,20 @@
           <w:ilvl w:val="0"/>
           <w:numId w:val="26"/>
         </w:numPr>
-        <w:rPr>
-          <w:rFonts w:ascii="Pretendard Variable" w:eastAsia="Pretendard Variable" w:hAnsi="Pretendard Variable" w:cs="Helvetica"/>
+        <w:spacing w:line="360" w:lineRule="auto"/>
+        <w:rPr>
+          <w:rFonts w:ascii="Helvetica" w:eastAsia="Pretendard Variable" w:hAnsi="Helvetica" w:cs="Helvetica"/>
           <w:sz w:val="18"/>
           <w:szCs w:val="24"/>
         </w:rPr>
       </w:pPr>
       <w:r>
         <w:rPr>
-          <w:rFonts w:ascii="Pretendard Variable" w:eastAsia="Pretendard Variable" w:hAnsi="Pretendard Variable" w:cs="Helvetica"/>
+          <w:rFonts w:ascii="Helvetica" w:eastAsia="Pretendard Variable" w:hAnsi="Helvetica" w:cs="Helvetica"/>
           <w:sz w:val="18"/>
           <w:szCs w:val="24"/>
         </w:rPr>
         <w:t>Debian GNU/Linux 11 aarch64 (g++ 10.2.1)</w:t>
-      </w:r>
-    </w:p>
-    <w:p>
-      <w:pPr>
-        <w:numPr>
-          <w:ilvl w:val="0"/>
-          <w:numId w:val="26"/>
-        </w:numPr>
-        <w:rPr>
-          <w:rFonts w:ascii="Pretendard Variable" w:eastAsia="Pretendard Variable" w:hAnsi="Pretendard Variable" w:cs="Helvetica"/>
-          <w:sz w:val="18"/>
-          <w:szCs w:val="24"/>
-        </w:rPr>
-      </w:pPr>
-      <w:r>
-        <w:rPr>
-          <w:rFonts w:ascii="Pretendard Variable" w:eastAsia="Pretendard Variable" w:hAnsi="Pretendard Variable" w:cs="Helvetica"/>
-          <w:sz w:val="18"/>
-          <w:szCs w:val="24"/>
-        </w:rPr>
-        <w:t xml:space="preserve">if you want to execute on </w:t>
-      </w:r>
-      <w:proofErr w:type="gramStart"/>
-      <w:r>
-        <w:rPr>
-          <w:rFonts w:ascii="Pretendard Variable" w:eastAsia="Pretendard Variable" w:hAnsi="Pretendard Variable" w:cs="Helvetica"/>
-          <w:sz w:val="18"/>
-          <w:szCs w:val="24"/>
-        </w:rPr>
-        <w:t>macOS(</w:t>
-      </w:r>
-      <w:proofErr w:type="gramEnd"/>
-      <w:r>
-        <w:rPr>
-          <w:rFonts w:ascii="Pretendard Variable" w:eastAsia="Pretendard Variable" w:hAnsi="Pretendard Variable" w:cs="Helvetica"/>
-          <w:sz w:val="18"/>
-          <w:szCs w:val="24"/>
-        </w:rPr>
-        <w:t>using Intel CPU),</w:t>
-      </w:r>
-    </w:p>
-    <w:p>
-      <w:pPr>
-        <w:numPr>
-          <w:ilvl w:val="0"/>
-          <w:numId w:val="26"/>
-        </w:numPr>
-        <w:rPr>
-          <w:rFonts w:ascii="Pretendard Variable" w:eastAsia="Pretendard Variable" w:hAnsi="Pretendard Variable" w:cs="Helvetica"/>
-          <w:sz w:val="18"/>
-          <w:szCs w:val="24"/>
-        </w:rPr>
-      </w:pPr>
-      <w:r>
-        <w:rPr>
-          <w:rFonts w:ascii="Pretendard Variable" w:eastAsia="Pretendard Variable" w:hAnsi="Pretendard Variable" w:cs="Helvetica"/>
-          <w:sz w:val="18"/>
-          <w:szCs w:val="24"/>
-        </w:rPr>
-        <w:t>delete "-</w:t>
-      </w:r>
-      <w:proofErr w:type="spellStart"/>
-      <w:r>
-        <w:rPr>
-          <w:rFonts w:ascii="Pretendard Variable" w:eastAsia="Pretendard Variable" w:hAnsi="Pretendard Variable" w:cs="Helvetica"/>
-          <w:sz w:val="18"/>
-          <w:szCs w:val="24"/>
-        </w:rPr>
-        <w:t>fsanitize</w:t>
-      </w:r>
-      <w:proofErr w:type="spellEnd"/>
-      <w:r>
-        <w:rPr>
-          <w:rFonts w:ascii="Pretendard Variable" w:eastAsia="Pretendard Variable" w:hAnsi="Pretendard Variable" w:cs="Helvetica"/>
-          <w:sz w:val="18"/>
-          <w:szCs w:val="24"/>
-        </w:rPr>
-        <w:t>=address -g3" of (</w:t>
-      </w:r>
-      <w:proofErr w:type="spellStart"/>
-      <w:r>
-        <w:rPr>
-          <w:rFonts w:ascii="Pretendard Variable" w:eastAsia="Pretendard Variable" w:hAnsi="Pretendard Variable" w:cs="Helvetica"/>
-          <w:sz w:val="18"/>
-          <w:szCs w:val="24"/>
-        </w:rPr>
-        <w:t>Makefile</w:t>
-      </w:r>
-      <w:proofErr w:type="spellEnd"/>
-      <w:r>
-        <w:rPr>
-          <w:rFonts w:ascii="Pretendard Variable" w:eastAsia="Pretendard Variable" w:hAnsi="Pretendard Variable" w:cs="Helvetica"/>
-          <w:sz w:val="18"/>
-          <w:szCs w:val="24"/>
-        </w:rPr>
-        <w:t xml:space="preserve"> - CFLAG option)</w:t>
       </w:r>
     </w:p>
     <w:p>
@@ -2635,330 +2784,905 @@
         <w:wordWrap/>
         <w:autoSpaceDE/>
         <w:autoSpaceDN/>
-        <w:rPr>
-          <w:rFonts w:ascii="Pretendard Variable" w:eastAsia="Pretendard Variable" w:hAnsi="Pretendard Variable" w:cs="Helvetica"/>
+        <w:spacing w:line="360" w:lineRule="auto"/>
+        <w:rPr>
+          <w:rFonts w:ascii="Helvetica" w:eastAsia="Pretendard Variable" w:hAnsi="Helvetica" w:cs="Helvetica"/>
         </w:rPr>
       </w:pPr>
     </w:p>
     <w:p>
       <w:pPr>
-        <w:pStyle w:val="Heading2"/>
-      </w:pPr>
-      <w:bookmarkStart w:id="5" w:name="_Toc150091582"/>
-      <w:r>
-        <w:lastRenderedPageBreak/>
-        <w:t xml:space="preserve">(c) </w:t>
-      </w:r>
-      <w:r>
-        <w:rPr>
-          <w:rFonts w:hint="eastAsia"/>
-        </w:rPr>
-        <w:t>I</w:t>
-      </w:r>
-      <w:r>
-        <w:t>mportant Functionality</w:t>
+        <w:pStyle w:val="2"/>
+        <w:spacing w:line="360" w:lineRule="auto"/>
+        <w:rPr>
+          <w:rFonts w:ascii="Helvetica" w:hAnsi="Helvetica" w:cs="Helvetica"/>
+        </w:rPr>
+      </w:pPr>
+      <w:bookmarkStart w:id="5" w:name="_Toc150097196"/>
+      <w:r>
+        <w:rPr>
+          <w:rFonts w:ascii="Helvetica" w:hAnsi="Helvetica" w:cs="Helvetica"/>
+        </w:rPr>
+        <w:t>(c) Important Functionality</w:t>
       </w:r>
       <w:bookmarkEnd w:id="5"/>
     </w:p>
     <w:p>
       <w:pPr>
-        <w:rPr>
-          <w:rFonts w:ascii="Pretendard Variable" w:eastAsia="Pretendard Variable" w:hAnsi="Pretendard Variable" w:cs="Helvetica"/>
-        </w:rPr>
-      </w:pPr>
-      <w:r>
-        <w:rPr>
-          <w:rFonts w:ascii="Pretendard Variable" w:eastAsia="Pretendard Variable" w:hAnsi="Pretendard Variable" w:cs="Helvetica"/>
-        </w:rPr>
-        <w:t>동적 할당된 문자 배열을 이용하여 숫자를 역순으로 저장하는 방식을 통해, 숫자의 크기에 제한 없이 정수를 저장하고 처리한다.</w:t>
+        <w:spacing w:line="360" w:lineRule="auto"/>
+        <w:rPr>
+          <w:rFonts w:ascii="Helvetica" w:eastAsia="Pretendard Variable" w:hAnsi="Helvetica" w:cs="Helvetica"/>
+        </w:rPr>
+      </w:pPr>
+      <w:r>
+        <w:rPr>
+          <w:rFonts w:ascii="Helvetica" w:eastAsia="Pretendard Variable" w:hAnsi="Helvetica" w:cs="Helvetica"/>
+        </w:rPr>
+        <w:t>Through the method of storing numbers in reverse order using a dynamically assigned array of characters, integers are stored and processed without limitation to the size of the numbers.</w:t>
       </w:r>
     </w:p>
     <w:p>
       <w:pPr>
-        <w:rPr>
-          <w:rFonts w:ascii="Pretendard Variable" w:eastAsia="Pretendard Variable" w:hAnsi="Pretendard Variable" w:cs="Helvetica"/>
-        </w:rPr>
-      </w:pPr>
-      <w:r>
-        <w:rPr>
-          <w:rFonts w:ascii="Pretendard Variable" w:eastAsia="Pretendard Variable" w:hAnsi="Pretendard Variable" w:cs="Helvetica" w:hint="eastAsia"/>
-        </w:rPr>
-        <w:t>연</w:t>
-      </w:r>
-      <w:r>
-        <w:rPr>
-          <w:rFonts w:ascii="Pretendard Variable" w:eastAsia="Pretendard Variable" w:hAnsi="Pretendard Variable" w:cs="Helvetica"/>
-        </w:rPr>
-        <w:t>산 시 발생할 수 있는 자리 올림(carry)과 자리 내림(borrow)을 효율적으로 관리하기 위한 알고리즘을 구현하였다.</w:t>
+        <w:spacing w:line="360" w:lineRule="auto"/>
+        <w:rPr>
+          <w:rFonts w:ascii="Helvetica" w:eastAsia="Pretendard Variable" w:hAnsi="Helvetica" w:cs="Helvetica"/>
+        </w:rPr>
+      </w:pPr>
+      <w:r>
+        <w:rPr>
+          <w:rFonts w:ascii="Helvetica" w:eastAsia="Pretendard Variable" w:hAnsi="Helvetica" w:cs="Helvetica"/>
+        </w:rPr>
+        <w:t>The algorithm was implanted to efficiently manage carry and borrow that can occ</w:t>
+      </w:r>
+      <w:r>
+        <w:rPr>
+          <w:rFonts w:ascii="Helvetica" w:eastAsia="Pretendard Variable" w:hAnsi="Helvetica" w:cs="Helvetica"/>
+        </w:rPr>
+        <w:t>u</w:t>
+      </w:r>
+      <w:r>
+        <w:rPr>
+          <w:rFonts w:ascii="Helvetica" w:eastAsia="Pretendard Variable" w:hAnsi="Helvetica" w:cs="Helvetica"/>
+        </w:rPr>
+        <w:t>r during calculation.</w:t>
       </w:r>
     </w:p>
     <w:p>
       <w:pPr>
-        <w:rPr>
-          <w:rFonts w:ascii="Pretendard Variable" w:eastAsia="Pretendard Variable" w:hAnsi="Pretendard Variable" w:cs="Helvetica"/>
-        </w:rPr>
-      </w:pPr>
-      <w:r>
-        <w:rPr>
-          <w:rFonts w:ascii="Pretendard Variable" w:eastAsia="Pretendard Variable" w:hAnsi="Pretendard Variable" w:cs="Helvetica"/>
-        </w:rPr>
-        <w:t>부호 처리를 통해 양수와 음수를 정확하게 구분하고, 연산 결과의 부호를 결정한다.</w:t>
+        <w:spacing w:line="360" w:lineRule="auto"/>
+        <w:rPr>
+          <w:rFonts w:ascii="Helvetica" w:eastAsia="Pretendard Variable" w:hAnsi="Helvetica" w:cs="Helvetica"/>
+        </w:rPr>
+      </w:pPr>
+      <w:r>
+        <w:rPr>
+          <w:rFonts w:ascii="Helvetica" w:eastAsia="Pretendard Variable" w:hAnsi="Helvetica" w:cs="Helvetica"/>
+        </w:rPr>
+        <w:t>Positive and negative numbers are accurately classified through sign processing, and the sign of the operation result is determined. Can also be calculated for many numbers and signs.</w:t>
       </w:r>
     </w:p>
     <w:p>
       <w:pPr>
-        <w:rPr>
-          <w:rFonts w:ascii="Pretendard Variable" w:eastAsia="Pretendard Variable" w:hAnsi="Pretendard Variable" w:cs="Helvetica"/>
-        </w:rPr>
-      </w:pPr>
-      <w:r>
-        <w:rPr>
-          <w:rFonts w:ascii="Pretendard Variable" w:eastAsia="Pretendard Variable" w:hAnsi="Pretendard Variable" w:cs="Helvetica" w:hint="eastAsia"/>
-        </w:rPr>
-        <w:t>여러 숫자와 부호에 대해서도</w:t>
-      </w:r>
-      <w:r>
-        <w:rPr>
-          <w:rFonts w:ascii="Pretendard Variable" w:eastAsia="Pretendard Variable" w:hAnsi="Pretendard Variable" w:cs="Helvetica"/>
-        </w:rPr>
-        <w:t xml:space="preserve"> </w:t>
-      </w:r>
-      <w:r>
-        <w:rPr>
-          <w:rFonts w:ascii="Pretendard Variable" w:eastAsia="Pretendard Variable" w:hAnsi="Pretendard Variable" w:cs="Helvetica" w:hint="eastAsia"/>
-        </w:rPr>
-        <w:t>연산할 수 있다.</w:t>
-      </w:r>
+        <w:spacing w:line="360" w:lineRule="auto"/>
+        <w:rPr>
+          <w:rFonts w:ascii="Helvetica" w:eastAsia="Pretendard Variable" w:hAnsi="Helvetica" w:cs="Helvetica"/>
+        </w:rPr>
+      </w:pPr>
     </w:p>
     <w:p>
       <w:pPr>
-        <w:rPr>
-          <w:rFonts w:ascii="Pretendard Variable" w:eastAsia="Pretendard Variable" w:hAnsi="Pretendard Variable" w:cs="Helvetica"/>
-        </w:rPr>
-      </w:pPr>
+        <w:pStyle w:val="2"/>
+        <w:spacing w:line="360" w:lineRule="auto"/>
+        <w:rPr>
+          <w:rFonts w:ascii="Helvetica" w:hAnsi="Helvetica" w:cs="Helvetica"/>
+        </w:rPr>
+      </w:pPr>
+      <w:bookmarkStart w:id="6" w:name="_Toc150097197"/>
+      <w:r>
+        <w:rPr>
+          <w:rFonts w:ascii="Helvetica" w:hAnsi="Helvetica" w:cs="Helvetica"/>
+        </w:rPr>
+        <w:t>(d) how you implemented (important implementation issues)</w:t>
+      </w:r>
+      <w:bookmarkEnd w:id="6"/>
     </w:p>
     <w:p>
       <w:pPr>
-        <w:pStyle w:val="Heading2"/>
-      </w:pPr>
-      <w:bookmarkStart w:id="6" w:name="_Toc150091583"/>
-      <w:r>
-        <w:t>(d) how you implemented (important implementation issues)</w:t>
-      </w:r>
-      <w:bookmarkEnd w:id="6"/>
-    </w:p>
-    <w:p/>
-    <w:p/>
-    <w:p>
-      <w:pPr>
-        <w:pStyle w:val="Heading2"/>
-      </w:pPr>
-      <w:bookmarkStart w:id="7" w:name="_Toc150091584"/>
-      <w:r>
-        <w:t>(e) the result of SW system design</w:t>
+        <w:pStyle w:val="3"/>
+        <w:spacing w:line="360" w:lineRule="auto"/>
+        <w:ind w:left="488" w:right="150" w:hanging="338"/>
+        <w:rPr>
+          <w:rFonts w:ascii="Helvetica" w:hAnsi="Helvetica" w:cs="Helvetica"/>
+        </w:rPr>
+      </w:pPr>
+      <w:bookmarkStart w:id="7" w:name="_Toc150097198"/>
+      <w:proofErr w:type="spellStart"/>
+      <w:r>
+        <w:rPr>
+          <w:rFonts w:ascii="Helvetica" w:hAnsi="Helvetica" w:cs="Helvetica"/>
+        </w:rPr>
+        <w:t>inf_int</w:t>
+      </w:r>
+      <w:proofErr w:type="spellEnd"/>
+      <w:r>
+        <w:rPr>
+          <w:rFonts w:ascii="Helvetica" w:hAnsi="Helvetica" w:cs="Helvetica"/>
+        </w:rPr>
+        <w:t xml:space="preserve"> class</w:t>
       </w:r>
       <w:bookmarkEnd w:id="7"/>
-      <w:r>
-        <w:t xml:space="preserve"> </w:t>
-      </w:r>
     </w:p>
     <w:p>
       <w:pPr>
-        <w:rPr>
-          <w:rFonts w:ascii="Pretendard Variable" w:eastAsia="Pretendard Variable" w:hAnsi="Pretendard Variable" w:cs="Helvetica"/>
-        </w:rPr>
-      </w:pPr>
-      <w:r>
-        <w:rPr>
-          <w:rFonts w:ascii="Pretendard Variable" w:eastAsia="Pretendard Variable" w:hAnsi="Pretendard Variable" w:cs="Helvetica"/>
-        </w:rPr>
-        <w:t>UML</w:t>
-      </w:r>
+        <w:spacing w:line="360" w:lineRule="auto"/>
+        <w:rPr>
+          <w:rFonts w:ascii="Helvetica" w:hAnsi="Helvetica" w:cs="Helvetica"/>
+        </w:rPr>
+      </w:pPr>
+      <w:r>
+        <w:rPr>
+          <w:rFonts w:ascii="Helvetica" w:hAnsi="Helvetica" w:cs="Helvetica"/>
+        </w:rPr>
+        <w:t xml:space="preserve">We </w:t>
+      </w:r>
+      <w:r>
+        <w:rPr>
+          <w:rFonts w:ascii="Helvetica" w:hAnsi="Helvetica" w:cs="Helvetica"/>
+        </w:rPr>
+        <w:t xml:space="preserve">classify </w:t>
+      </w:r>
+      <w:proofErr w:type="gramStart"/>
+      <w:r>
+        <w:rPr>
+          <w:rFonts w:ascii="Helvetica" w:hAnsi="Helvetica" w:cs="Helvetica"/>
+        </w:rPr>
+        <w:t>cases</w:t>
+      </w:r>
+      <w:proofErr w:type="gramEnd"/>
     </w:p>
     <w:p>
       <w:pPr>
-        <w:rPr>
-          <w:rFonts w:ascii="Pretendard Variable" w:eastAsia="Pretendard Variable" w:hAnsi="Pretendard Variable" w:cs="Helvetica"/>
-        </w:rPr>
-      </w:pPr>
+        <w:pStyle w:val="aa"/>
+        <w:numPr>
+          <w:ilvl w:val="0"/>
+          <w:numId w:val="34"/>
+        </w:numPr>
+        <w:spacing w:line="360" w:lineRule="auto"/>
+        <w:ind w:leftChars="0"/>
+        <w:rPr>
+          <w:rFonts w:ascii="Helvetica" w:hAnsi="Helvetica" w:cs="Helvetica"/>
+        </w:rPr>
+      </w:pPr>
+      <w:r>
+        <w:rPr>
+          <w:rFonts w:ascii="Helvetica" w:hAnsi="Helvetica" w:cs="Helvetica"/>
+        </w:rPr>
+        <w:t>positive number + positive number</w:t>
+      </w:r>
     </w:p>
     <w:p>
       <w:pPr>
-        <w:pStyle w:val="Heading2"/>
-      </w:pPr>
-      <w:bookmarkStart w:id="8" w:name="_Toc150091585"/>
-      <w:r>
-        <w:t>(f) execution results</w:t>
+        <w:pStyle w:val="aa"/>
+        <w:numPr>
+          <w:ilvl w:val="0"/>
+          <w:numId w:val="34"/>
+        </w:numPr>
+        <w:spacing w:line="360" w:lineRule="auto"/>
+        <w:ind w:leftChars="0"/>
+        <w:rPr>
+          <w:rFonts w:ascii="Helvetica" w:hAnsi="Helvetica" w:cs="Helvetica"/>
+        </w:rPr>
+      </w:pPr>
+      <w:r>
+        <w:rPr>
+          <w:rFonts w:ascii="Helvetica" w:hAnsi="Helvetica" w:cs="Helvetica"/>
+        </w:rPr>
+        <w:t>positive number + negative number</w:t>
+      </w:r>
+    </w:p>
+    <w:p>
+      <w:pPr>
+        <w:pStyle w:val="aa"/>
+        <w:numPr>
+          <w:ilvl w:val="0"/>
+          <w:numId w:val="34"/>
+        </w:numPr>
+        <w:spacing w:line="360" w:lineRule="auto"/>
+        <w:ind w:leftChars="0"/>
+        <w:rPr>
+          <w:rFonts w:ascii="Helvetica" w:hAnsi="Helvetica" w:cs="Helvetica"/>
+        </w:rPr>
+      </w:pPr>
+      <w:r>
+        <w:rPr>
+          <w:rFonts w:ascii="Helvetica" w:hAnsi="Helvetica" w:cs="Helvetica"/>
+        </w:rPr>
+        <w:t>negative number + positive number</w:t>
+      </w:r>
+    </w:p>
+    <w:p>
+      <w:pPr>
+        <w:pStyle w:val="aa"/>
+        <w:numPr>
+          <w:ilvl w:val="0"/>
+          <w:numId w:val="34"/>
+        </w:numPr>
+        <w:spacing w:line="360" w:lineRule="auto"/>
+        <w:ind w:leftChars="0"/>
+        <w:rPr>
+          <w:rFonts w:ascii="Helvetica" w:hAnsi="Helvetica" w:cs="Helvetica"/>
+        </w:rPr>
+      </w:pPr>
+      <w:r>
+        <w:rPr>
+          <w:rFonts w:ascii="Helvetica" w:hAnsi="Helvetica" w:cs="Helvetica"/>
+        </w:rPr>
+        <w:t>negative number + negative number</w:t>
+      </w:r>
+    </w:p>
+    <w:p>
+      <w:pPr>
+        <w:spacing w:line="360" w:lineRule="auto"/>
+        <w:rPr>
+          <w:rFonts w:ascii="Helvetica" w:hAnsi="Helvetica" w:cs="Helvetica"/>
+        </w:rPr>
+      </w:pPr>
+      <w:r>
+        <w:rPr>
+          <w:rFonts w:ascii="Helvetica" w:hAnsi="Helvetica" w:cs="Helvetica"/>
+          <w:noProof/>
+        </w:rPr>
+        <w:drawing>
+          <wp:inline distT="0" distB="0" distL="0" distR="0" wp14:anchorId="5EE4E868" wp14:editId="0E2F6309">
+            <wp:extent cx="3381555" cy="1831270"/>
+            <wp:effectExtent l="0" t="0" r="0" b="0"/>
+            <wp:docPr id="1522052044" name="Picture 3" descr="A piece of paper with writing on it&#10;&#10;Description automatically generated"/>
+            <wp:cNvGraphicFramePr>
+              <a:graphicFrameLocks xmlns:a="http://schemas.openxmlformats.org/drawingml/2006/main" noChangeAspect="1"/>
+            </wp:cNvGraphicFramePr>
+            <a:graphic xmlns:a="http://schemas.openxmlformats.org/drawingml/2006/main">
+              <a:graphicData uri="http://schemas.openxmlformats.org/drawingml/2006/picture">
+                <pic:pic xmlns:pic="http://schemas.openxmlformats.org/drawingml/2006/picture">
+                  <pic:nvPicPr>
+                    <pic:cNvPr id="1522052044" name="Picture 3" descr="A piece of paper with writing on it&#10;&#10;Description automatically generated"/>
+                    <pic:cNvPicPr/>
+                  </pic:nvPicPr>
+                  <pic:blipFill>
+                    <a:blip r:embed="rId9" cstate="print">
+                      <a:extLst>
+                        <a:ext uri="{28A0092B-C50C-407E-A947-70E740481C1C}">
+                          <a14:useLocalDpi xmlns:a14="http://schemas.microsoft.com/office/drawing/2010/main" val="0"/>
+                        </a:ext>
+                      </a:extLst>
+                    </a:blip>
+                    <a:stretch>
+                      <a:fillRect/>
+                    </a:stretch>
+                  </pic:blipFill>
+                  <pic:spPr>
+                    <a:xfrm>
+                      <a:off x="0" y="0"/>
+                      <a:ext cx="3459796" cy="1873641"/>
+                    </a:xfrm>
+                    <a:prstGeom prst="rect">
+                      <a:avLst/>
+                    </a:prstGeom>
+                  </pic:spPr>
+                </pic:pic>
+              </a:graphicData>
+            </a:graphic>
+          </wp:inline>
+        </w:drawing>
+      </w:r>
+    </w:p>
+    <w:p>
+      <w:pPr>
+        <w:spacing w:line="360" w:lineRule="auto"/>
+        <w:rPr>
+          <w:rFonts w:ascii="Helvetica" w:hAnsi="Helvetica" w:cs="Helvetica"/>
+        </w:rPr>
+      </w:pPr>
+      <w:r>
+        <w:rPr>
+          <w:rFonts w:ascii="Helvetica" w:hAnsi="Helvetica" w:cs="Helvetica"/>
+        </w:rPr>
+        <w:t>And substitution is also classified. Then we implemented each operation.</w:t>
+      </w:r>
+    </w:p>
+    <w:p>
+      <w:pPr>
+        <w:pStyle w:val="3"/>
+        <w:spacing w:line="360" w:lineRule="auto"/>
+        <w:ind w:left="488" w:right="150" w:hanging="338"/>
+        <w:rPr>
+          <w:rFonts w:ascii="Helvetica" w:hAnsi="Helvetica" w:cs="Helvetica"/>
+        </w:rPr>
+      </w:pPr>
+      <w:bookmarkStart w:id="8" w:name="_Toc150097199"/>
+      <w:r>
+        <w:rPr>
+          <w:rFonts w:ascii="Helvetica" w:hAnsi="Helvetica" w:cs="Helvetica"/>
+        </w:rPr>
+        <w:t>calculator class</w:t>
       </w:r>
       <w:bookmarkEnd w:id="8"/>
     </w:p>
     <w:p>
       <w:pPr>
-        <w:rPr>
-          <w:rFonts w:ascii="Pretendard Variable" w:eastAsia="Pretendard Variable" w:hAnsi="Pretendard Variable" w:cs="Helvetica"/>
-        </w:rPr>
-      </w:pPr>
-      <w:r>
-        <w:rPr>
-          <w:rFonts w:ascii="Pretendard Variable" w:eastAsia="Pretendard Variable" w:hAnsi="Pretendard Variable" w:cs="Helvetica" w:hint="eastAsia"/>
-        </w:rPr>
-        <w:t>예시 사진</w:t>
-      </w:r>
-      <w:r>
-        <w:rPr>
-          <w:rFonts w:ascii="Pretendard Variable" w:eastAsia="Pretendard Variable" w:hAnsi="Pretendard Variable" w:cs="Helvetica" w:hint="eastAsia"/>
-        </w:rPr>
-        <w:t>과 결과</w:t>
+        <w:spacing w:line="360" w:lineRule="auto"/>
+        <w:ind w:firstLineChars="50" w:firstLine="85"/>
+        <w:rPr>
+          <w:rFonts w:ascii="Helvetica" w:hAnsi="Helvetica" w:cs="Helvetica"/>
+          <w:sz w:val="18"/>
+          <w:szCs w:val="24"/>
+        </w:rPr>
+      </w:pPr>
+      <w:r>
+        <w:rPr>
+          <w:rFonts w:ascii="Helvetica" w:hAnsi="Helvetica" w:cs="Helvetica"/>
+          <w:sz w:val="18"/>
+          <w:szCs w:val="24"/>
+        </w:rPr>
+        <w:t xml:space="preserve">We made two important method: </w:t>
+      </w:r>
+      <w:proofErr w:type="gramStart"/>
+      <w:r>
+        <w:rPr>
+          <w:rFonts w:ascii="Helvetica" w:hAnsi="Helvetica" w:cs="Helvetica"/>
+          <w:sz w:val="18"/>
+          <w:szCs w:val="24"/>
+        </w:rPr>
+        <w:t>Calculator::</w:t>
+      </w:r>
+      <w:proofErr w:type="gramEnd"/>
+      <w:r>
+        <w:rPr>
+          <w:rFonts w:ascii="Helvetica" w:hAnsi="Helvetica" w:cs="Helvetica"/>
+          <w:sz w:val="18"/>
+          <w:szCs w:val="24"/>
+        </w:rPr>
+        <w:t>calculate, Calculator::</w:t>
+      </w:r>
+      <w:proofErr w:type="spellStart"/>
+      <w:r>
+        <w:rPr>
+          <w:rFonts w:ascii="Helvetica" w:hAnsi="Helvetica" w:cs="Helvetica"/>
+          <w:sz w:val="18"/>
+          <w:szCs w:val="24"/>
+        </w:rPr>
+        <w:t>infix_to_postfix</w:t>
+      </w:r>
+      <w:proofErr w:type="spellEnd"/>
+      <w:r>
+        <w:rPr>
+          <w:rFonts w:ascii="Helvetica" w:hAnsi="Helvetica" w:cs="Helvetica"/>
+          <w:sz w:val="18"/>
+          <w:szCs w:val="24"/>
+        </w:rPr>
+        <w:t>.</w:t>
       </w:r>
     </w:p>
     <w:p>
       <w:pPr>
-        <w:rPr>
-          <w:rFonts w:ascii="Pretendard Variable" w:eastAsia="Pretendard Variable" w:hAnsi="Pretendard Variable" w:cs="Helvetica"/>
-        </w:rPr>
-      </w:pPr>
+        <w:spacing w:line="360" w:lineRule="auto"/>
+        <w:ind w:firstLineChars="50" w:firstLine="85"/>
+        <w:rPr>
+          <w:rFonts w:ascii="Helvetica" w:hAnsi="Helvetica" w:cs="Helvetica"/>
+          <w:sz w:val="18"/>
+          <w:szCs w:val="24"/>
+        </w:rPr>
+      </w:pPr>
+      <w:proofErr w:type="spellStart"/>
+      <w:r>
+        <w:rPr>
+          <w:rFonts w:ascii="Helvetica" w:hAnsi="Helvetica" w:cs="Helvetica"/>
+          <w:sz w:val="18"/>
+          <w:szCs w:val="24"/>
+        </w:rPr>
+        <w:t>Infix_to_postfix</w:t>
+      </w:r>
+      <w:proofErr w:type="spellEnd"/>
+      <w:r>
+        <w:rPr>
+          <w:rFonts w:ascii="Helvetica" w:hAnsi="Helvetica" w:cs="Helvetica"/>
+          <w:sz w:val="18"/>
+          <w:szCs w:val="24"/>
+        </w:rPr>
+        <w:t xml:space="preserve"> method change infix to postfix through using stack, and priority table between operators. Calculate method calculate postfix expression and generate result through using stack.</w:t>
+      </w:r>
     </w:p>
     <w:p>
       <w:pPr>
-        <w:rPr>
-          <w:rFonts w:ascii="Pretendard Variable" w:eastAsia="Pretendard Variable" w:hAnsi="Pretendard Variable" w:cs="Helvetica"/>
+        <w:spacing w:line="360" w:lineRule="auto"/>
+        <w:rPr>
+          <w:rFonts w:ascii="Helvetica" w:hAnsi="Helvetica" w:cs="Helvetica"/>
         </w:rPr>
       </w:pPr>
     </w:p>
     <w:p>
       <w:pPr>
-        <w:pStyle w:val="Heading2"/>
-      </w:pPr>
-      <w:bookmarkStart w:id="9" w:name="_Toc150091586"/>
-      <w:r>
-        <w:t xml:space="preserve">(g) </w:t>
-      </w:r>
-      <w:r>
-        <w:t>A</w:t>
-      </w:r>
-      <w:r>
-        <w:t>ppl</w:t>
-      </w:r>
-      <w:r>
-        <w:t>ing</w:t>
-      </w:r>
-      <w:r>
-        <w:t xml:space="preserve"> </w:t>
-      </w:r>
-      <w:proofErr w:type="gramStart"/>
-      <w:r>
-        <w:t>object oriented</w:t>
-      </w:r>
-      <w:proofErr w:type="gramEnd"/>
-      <w:r>
-        <w:t xml:space="preserve"> concepts</w:t>
-      </w:r>
-      <w:r>
-        <w:t xml:space="preserve"> </w:t>
-      </w:r>
-      <w:r>
-        <w:rPr>
-          <w:rFonts w:hint="eastAsia"/>
-        </w:rPr>
-        <w:t>a</w:t>
-      </w:r>
-      <w:r>
-        <w:t>nd Learning things</w:t>
-      </w:r>
-      <w:bookmarkEnd w:id="9"/>
+        <w:widowControl/>
+        <w:wordWrap/>
+        <w:autoSpaceDE/>
+        <w:autoSpaceDN/>
+        <w:spacing w:line="360" w:lineRule="auto"/>
+        <w:rPr>
+          <w:rFonts w:ascii="Helvetica" w:hAnsi="Helvetica" w:cs="Helvetica"/>
+          <w:b/>
+          <w:sz w:val="20"/>
+        </w:rPr>
+      </w:pPr>
+      <w:r>
+        <w:rPr>
+          <w:rFonts w:ascii="Helvetica" w:hAnsi="Helvetica" w:cs="Helvetica"/>
+        </w:rPr>
+        <w:br w:type="page"/>
+      </w:r>
     </w:p>
     <w:p>
       <w:pPr>
-        <w:rPr>
-          <w:rFonts w:ascii="Pretendard Variable" w:eastAsia="Pretendard Variable" w:hAnsi="Pretendard Variable" w:cs="Helvetica"/>
-        </w:rPr>
-      </w:pPr>
-      <w:r>
-        <w:rPr>
-          <w:rFonts w:ascii="Pretendard Variable" w:eastAsia="Pretendard Variable" w:hAnsi="Pretendard Variable" w:cs="Helvetica"/>
-        </w:rPr>
-        <w:t>객체 지향 개념의 적용:</w:t>
+        <w:pStyle w:val="2"/>
+        <w:spacing w:line="360" w:lineRule="auto"/>
+        <w:rPr>
+          <w:rFonts w:ascii="Helvetica" w:hAnsi="Helvetica" w:cs="Helvetica"/>
+        </w:rPr>
+      </w:pPr>
+      <w:bookmarkStart w:id="9" w:name="_Toc150097200"/>
+      <w:r>
+        <w:rPr>
+          <w:rFonts w:ascii="Helvetica" w:hAnsi="Helvetica" w:cs="Helvetica"/>
+        </w:rPr>
+        <w:lastRenderedPageBreak/>
+        <w:t>(e) the result of SW system design</w:t>
+      </w:r>
+      <w:bookmarkEnd w:id="9"/>
+      <w:r>
+        <w:rPr>
+          <w:rFonts w:ascii="Helvetica" w:hAnsi="Helvetica" w:cs="Helvetica"/>
+        </w:rPr>
+        <w:t xml:space="preserve"> </w:t>
       </w:r>
     </w:p>
     <w:p>
       <w:pPr>
-        <w:rPr>
-          <w:rFonts w:ascii="Pretendard Variable" w:eastAsia="Pretendard Variable" w:hAnsi="Pretendard Variable" w:cs="Helvetica"/>
-        </w:rPr>
-      </w:pPr>
-      <w:r>
-        <w:rPr>
-          <w:rFonts w:ascii="Pretendard Variable" w:eastAsia="Pretendard Variable" w:hAnsi="Pretendard Variable" w:cs="Helvetica"/>
-        </w:rPr>
-        <w:t xml:space="preserve">생성자와 </w:t>
-      </w:r>
-      <w:proofErr w:type="spellStart"/>
-      <w:r>
-        <w:rPr>
-          <w:rFonts w:ascii="Pretendard Variable" w:eastAsia="Pretendard Variable" w:hAnsi="Pretendard Variable" w:cs="Helvetica"/>
-        </w:rPr>
-        <w:t>소멸자</w:t>
-      </w:r>
-      <w:proofErr w:type="spellEnd"/>
-      <w:r>
-        <w:rPr>
-          <w:rFonts w:ascii="Pretendard Variable" w:eastAsia="Pretendard Variable" w:hAnsi="Pretendard Variable" w:cs="Helvetica"/>
-        </w:rPr>
-        <w:t>, 연산자 오버로딩을 통해 캡슐화와 추상화를 구현하였다.</w:t>
+        <w:spacing w:line="360" w:lineRule="auto"/>
+        <w:rPr>
+          <w:rFonts w:ascii="Helvetica" w:eastAsia="Pretendard Variable" w:hAnsi="Helvetica" w:cs="Helvetica"/>
+        </w:rPr>
+      </w:pPr>
+      <w:r>
+        <w:rPr>
+          <w:rFonts w:ascii="Helvetica" w:hAnsi="Helvetica" w:cs="Helvetica"/>
+          <w:noProof/>
+        </w:rPr>
+        <w:drawing>
+          <wp:inline distT="0" distB="0" distL="0" distR="0" wp14:anchorId="6E9B5256" wp14:editId="57B295EA">
+            <wp:extent cx="4038600" cy="5505450"/>
+            <wp:effectExtent l="0" t="0" r="0" b="0"/>
+            <wp:docPr id="1621487820" name="그림 1" descr="텍스트, 도표, 라인, 평행이(가) 표시된 사진&#10;&#10;자동 생성된 설명"/>
+            <wp:cNvGraphicFramePr>
+              <a:graphicFrameLocks xmlns:a="http://schemas.openxmlformats.org/drawingml/2006/main" noChangeAspect="1"/>
+            </wp:cNvGraphicFramePr>
+            <a:graphic xmlns:a="http://schemas.openxmlformats.org/drawingml/2006/main">
+              <a:graphicData uri="http://schemas.openxmlformats.org/drawingml/2006/picture">
+                <pic:pic xmlns:pic="http://schemas.openxmlformats.org/drawingml/2006/picture">
+                  <pic:nvPicPr>
+                    <pic:cNvPr id="1621487820" name="그림 1" descr="텍스트, 도표, 라인, 평행이(가) 표시된 사진&#10;&#10;자동 생성된 설명"/>
+                    <pic:cNvPicPr/>
+                  </pic:nvPicPr>
+                  <pic:blipFill>
+                    <a:blip r:embed="rId10"/>
+                    <a:stretch>
+                      <a:fillRect/>
+                    </a:stretch>
+                  </pic:blipFill>
+                  <pic:spPr>
+                    <a:xfrm>
+                      <a:off x="0" y="0"/>
+                      <a:ext cx="4038600" cy="5505450"/>
+                    </a:xfrm>
+                    <a:prstGeom prst="rect">
+                      <a:avLst/>
+                    </a:prstGeom>
+                  </pic:spPr>
+                </pic:pic>
+              </a:graphicData>
+            </a:graphic>
+          </wp:inline>
+        </w:drawing>
       </w:r>
     </w:p>
     <w:p>
       <w:pPr>
-        <w:rPr>
-          <w:rFonts w:ascii="Pretendard Variable" w:eastAsia="Pretendard Variable" w:hAnsi="Pretendard Variable" w:cs="Helvetica"/>
-        </w:rPr>
-      </w:pPr>
-      <w:r>
-        <w:rPr>
-          <w:rFonts w:ascii="Pretendard Variable" w:eastAsia="Pretendard Variable" w:hAnsi="Pretendard Variable" w:cs="Helvetica"/>
-        </w:rPr>
-        <w:t>복사 생성자와 대입 연산자를 통해 객체의 올바른 복사를 보장한다.</w:t>
+        <w:spacing w:line="360" w:lineRule="auto"/>
+        <w:ind w:firstLineChars="50" w:firstLine="84"/>
+        <w:rPr>
+          <w:rFonts w:ascii="Helvetica" w:eastAsia="Pretendard Variable" w:hAnsi="Helvetica" w:cs="Helvetica" w:hint="eastAsia"/>
+          <w:sz w:val="18"/>
+          <w:szCs w:val="24"/>
+        </w:rPr>
+      </w:pPr>
+      <w:r>
+        <w:rPr>
+          <w:rFonts w:ascii="Helvetica" w:eastAsia="Pretendard Variable" w:hAnsi="Helvetica" w:cs="Helvetica"/>
+          <w:sz w:val="18"/>
+          <w:szCs w:val="24"/>
+        </w:rPr>
+        <w:t xml:space="preserve">Main knows </w:t>
+      </w:r>
+      <w:r>
+        <w:rPr>
+          <w:rFonts w:ascii="Helvetica" w:eastAsia="Pretendard Variable" w:hAnsi="Helvetica" w:cs="Helvetica"/>
+          <w:sz w:val="18"/>
+          <w:szCs w:val="24"/>
+        </w:rPr>
+        <w:t xml:space="preserve">queue, </w:t>
+      </w:r>
+      <w:proofErr w:type="spellStart"/>
+      <w:r>
+        <w:rPr>
+          <w:rFonts w:ascii="Helvetica" w:eastAsia="Pretendard Variable" w:hAnsi="Helvetica" w:cs="Helvetica"/>
+          <w:sz w:val="18"/>
+          <w:szCs w:val="24"/>
+        </w:rPr>
+        <w:t>inf_int</w:t>
+      </w:r>
+      <w:proofErr w:type="spellEnd"/>
+      <w:r>
+        <w:rPr>
+          <w:rFonts w:ascii="Helvetica" w:eastAsia="Pretendard Variable" w:hAnsi="Helvetica" w:cs="Helvetica"/>
+          <w:sz w:val="18"/>
+          <w:szCs w:val="24"/>
+        </w:rPr>
+        <w:t xml:space="preserve">. Calculators, and use </w:t>
+      </w:r>
+      <w:proofErr w:type="spellStart"/>
+      <w:r>
+        <w:rPr>
+          <w:rFonts w:ascii="Helvetica" w:eastAsia="Pretendard Variable" w:hAnsi="Helvetica" w:cs="Helvetica"/>
+          <w:sz w:val="18"/>
+          <w:szCs w:val="24"/>
+        </w:rPr>
+        <w:t>inf_int</w:t>
+      </w:r>
+      <w:proofErr w:type="spellEnd"/>
+      <w:r>
+        <w:rPr>
+          <w:rFonts w:ascii="Helvetica" w:eastAsia="Pretendard Variable" w:hAnsi="Helvetica" w:cs="Helvetica"/>
+          <w:sz w:val="18"/>
+          <w:szCs w:val="24"/>
+        </w:rPr>
+        <w:t xml:space="preserve"> and Calculator with STL functions and Classes, we can implement </w:t>
+      </w:r>
+      <w:proofErr w:type="spellStart"/>
+      <w:r>
+        <w:rPr>
+          <w:rFonts w:ascii="Helvetica" w:eastAsia="Pretendard Variable" w:hAnsi="Helvetica" w:cs="Helvetica"/>
+          <w:sz w:val="18"/>
+          <w:szCs w:val="24"/>
+        </w:rPr>
+        <w:t>inf_int</w:t>
+      </w:r>
+      <w:proofErr w:type="spellEnd"/>
+      <w:r>
+        <w:rPr>
+          <w:rFonts w:ascii="Helvetica" w:eastAsia="Pretendard Variable" w:hAnsi="Helvetica" w:cs="Helvetica"/>
+          <w:sz w:val="18"/>
+          <w:szCs w:val="24"/>
+        </w:rPr>
+        <w:t xml:space="preserve"> Calculators.</w:t>
       </w:r>
     </w:p>
     <w:p>
       <w:pPr>
-        <w:rPr>
-          <w:rFonts w:ascii="Pretendard Variable" w:eastAsia="Pretendard Variable" w:hAnsi="Pretendard Variable" w:cs="Helvetica"/>
-        </w:rPr>
-      </w:pPr>
-      <w:r>
-        <w:rPr>
-          <w:rFonts w:ascii="Pretendard Variable" w:eastAsia="Pretendard Variable" w:hAnsi="Pretendard Variable" w:cs="Helvetica"/>
-        </w:rPr>
-        <w:t>클래스 멤버 함수를 통해 데이터에 대한 접근과 조작의 제어를 향상시킨다.</w:t>
-      </w:r>
+        <w:pStyle w:val="2"/>
+        <w:spacing w:line="360" w:lineRule="auto"/>
+        <w:rPr>
+          <w:rFonts w:ascii="Helvetica" w:hAnsi="Helvetica" w:cs="Helvetica"/>
+        </w:rPr>
+      </w:pPr>
+      <w:bookmarkStart w:id="10" w:name="_Toc150097201"/>
+      <w:r>
+        <w:rPr>
+          <w:rFonts w:ascii="Helvetica" w:hAnsi="Helvetica" w:cs="Helvetica"/>
+        </w:rPr>
+        <w:lastRenderedPageBreak/>
+        <w:t>(f) execution results</w:t>
+      </w:r>
+      <w:bookmarkEnd w:id="10"/>
     </w:p>
     <w:p>
       <w:pPr>
-        <w:rPr>
-          <w:rFonts w:ascii="Pretendard Variable" w:eastAsia="Pretendard Variable" w:hAnsi="Pretendard Variable" w:cs="Helvetica"/>
-        </w:rPr>
-      </w:pPr>
-      <w:r>
-        <w:rPr>
-          <w:rFonts w:ascii="Pretendard Variable" w:eastAsia="Pretendard Variable" w:hAnsi="Pretendard Variable" w:cs="Helvetica"/>
-        </w:rPr>
-        <w:t>프로젝트를 통해 느낀 점 및 배운 점:</w:t>
+        <w:spacing w:line="360" w:lineRule="auto"/>
+        <w:rPr>
+          <w:rFonts w:ascii="Helvetica" w:eastAsia="Pretendard Variable" w:hAnsi="Helvetica" w:cs="Helvetica"/>
+        </w:rPr>
+      </w:pPr>
+      <w:r>
+        <w:rPr>
+          <w:rFonts w:ascii="Helvetica" w:eastAsia="Pretendard Variable" w:hAnsi="Helvetica" w:cs="Helvetica"/>
+          <w:noProof/>
+        </w:rPr>
+        <w:drawing>
+          <wp:inline distT="0" distB="0" distL="0" distR="0" wp14:anchorId="53422312" wp14:editId="1FE4656F">
+            <wp:extent cx="4559821" cy="3191774"/>
+            <wp:effectExtent l="0" t="0" r="0" b="0"/>
+            <wp:docPr id="1587542319" name="Picture 2" descr="A screenshot of a computer program&#10;&#10;Description automatically generated"/>
+            <wp:cNvGraphicFramePr>
+              <a:graphicFrameLocks xmlns:a="http://schemas.openxmlformats.org/drawingml/2006/main" noChangeAspect="1"/>
+            </wp:cNvGraphicFramePr>
+            <a:graphic xmlns:a="http://schemas.openxmlformats.org/drawingml/2006/main">
+              <a:graphicData uri="http://schemas.openxmlformats.org/drawingml/2006/picture">
+                <pic:pic xmlns:pic="http://schemas.openxmlformats.org/drawingml/2006/picture">
+                  <pic:nvPicPr>
+                    <pic:cNvPr id="1587542319" name="Picture 2" descr="A screenshot of a computer program&#10;&#10;Description automatically generated"/>
+                    <pic:cNvPicPr/>
+                  </pic:nvPicPr>
+                  <pic:blipFill>
+                    <a:blip r:embed="rId11" cstate="print">
+                      <a:extLst>
+                        <a:ext uri="{28A0092B-C50C-407E-A947-70E740481C1C}">
+                          <a14:useLocalDpi xmlns:a14="http://schemas.microsoft.com/office/drawing/2010/main" val="0"/>
+                        </a:ext>
+                      </a:extLst>
+                    </a:blip>
+                    <a:stretch>
+                      <a:fillRect/>
+                    </a:stretch>
+                  </pic:blipFill>
+                  <pic:spPr>
+                    <a:xfrm>
+                      <a:off x="0" y="0"/>
+                      <a:ext cx="4576608" cy="3203524"/>
+                    </a:xfrm>
+                    <a:prstGeom prst="rect">
+                      <a:avLst/>
+                    </a:prstGeom>
+                  </pic:spPr>
+                </pic:pic>
+              </a:graphicData>
+            </a:graphic>
+          </wp:inline>
+        </w:drawing>
+      </w:r>
+      <w:r>
+        <w:rPr>
+          <w:rFonts w:ascii="Helvetica" w:eastAsia="Pretendard Variable" w:hAnsi="Helvetica" w:cs="Helvetica"/>
+          <w:noProof/>
+        </w:rPr>
+        <w:drawing>
+          <wp:inline distT="0" distB="0" distL="0" distR="0" wp14:anchorId="380A3A5C" wp14:editId="269FEA92">
+            <wp:extent cx="4580626" cy="3278401"/>
+            <wp:effectExtent l="0" t="0" r="0" b="0"/>
+            <wp:docPr id="2034521078" name="Picture 1" descr="A screenshot of a computer&#10;&#10;Description automatically generated"/>
+            <wp:cNvGraphicFramePr>
+              <a:graphicFrameLocks xmlns:a="http://schemas.openxmlformats.org/drawingml/2006/main" noChangeAspect="1"/>
+            </wp:cNvGraphicFramePr>
+            <a:graphic xmlns:a="http://schemas.openxmlformats.org/drawingml/2006/main">
+              <a:graphicData uri="http://schemas.openxmlformats.org/drawingml/2006/picture">
+                <pic:pic xmlns:pic="http://schemas.openxmlformats.org/drawingml/2006/picture">
+                  <pic:nvPicPr>
+                    <pic:cNvPr id="2034521078" name="Picture 1" descr="A screenshot of a computer&#10;&#10;Description automatically generated"/>
+                    <pic:cNvPicPr/>
+                  </pic:nvPicPr>
+                  <pic:blipFill>
+                    <a:blip r:embed="rId12" cstate="print">
+                      <a:extLst>
+                        <a:ext uri="{28A0092B-C50C-407E-A947-70E740481C1C}">
+                          <a14:useLocalDpi xmlns:a14="http://schemas.microsoft.com/office/drawing/2010/main" val="0"/>
+                        </a:ext>
+                      </a:extLst>
+                    </a:blip>
+                    <a:stretch>
+                      <a:fillRect/>
+                    </a:stretch>
+                  </pic:blipFill>
+                  <pic:spPr>
+                    <a:xfrm>
+                      <a:off x="0" y="0"/>
+                      <a:ext cx="4600778" cy="3292824"/>
+                    </a:xfrm>
+                    <a:prstGeom prst="rect">
+                      <a:avLst/>
+                    </a:prstGeom>
+                  </pic:spPr>
+                </pic:pic>
+              </a:graphicData>
+            </a:graphic>
+          </wp:inline>
+        </w:drawing>
       </w:r>
     </w:p>
     <w:p>
       <w:pPr>
-        <w:pStyle w:val="Heading2"/>
-      </w:pPr>
-      <w:bookmarkStart w:id="10" w:name="_Toc150091587"/>
-      <w:r>
+        <w:spacing w:line="360" w:lineRule="auto"/>
+        <w:rPr>
+          <w:rFonts w:ascii="Helvetica" w:eastAsia="Pretendard Variable" w:hAnsi="Helvetica" w:cs="Helvetica"/>
+        </w:rPr>
+      </w:pPr>
+    </w:p>
+    <w:p>
+      <w:pPr>
+        <w:pStyle w:val="2"/>
+        <w:spacing w:line="360" w:lineRule="auto"/>
+        <w:rPr>
+          <w:rFonts w:ascii="Helvetica" w:hAnsi="Helvetica" w:cs="Helvetica"/>
+        </w:rPr>
+      </w:pPr>
+      <w:bookmarkStart w:id="11" w:name="_Toc150097202"/>
+      <w:r>
+        <w:rPr>
+          <w:rFonts w:ascii="Helvetica" w:hAnsi="Helvetica" w:cs="Helvetica"/>
+        </w:rPr>
+        <w:t xml:space="preserve">(g) Appling </w:t>
+      </w:r>
+      <w:proofErr w:type="gramStart"/>
+      <w:r>
+        <w:rPr>
+          <w:rFonts w:ascii="Helvetica" w:hAnsi="Helvetica" w:cs="Helvetica"/>
+        </w:rPr>
+        <w:t>object oriented</w:t>
+      </w:r>
+      <w:proofErr w:type="gramEnd"/>
+      <w:r>
+        <w:rPr>
+          <w:rFonts w:ascii="Helvetica" w:hAnsi="Helvetica" w:cs="Helvetica"/>
+        </w:rPr>
+        <w:t xml:space="preserve"> concepts</w:t>
+      </w:r>
+      <w:r>
+        <w:rPr>
+          <w:rFonts w:ascii="Helvetica" w:hAnsi="Helvetica" w:cs="Helvetica"/>
+        </w:rPr>
+        <w:t xml:space="preserve"> and Learning things</w:t>
+      </w:r>
+      <w:bookmarkEnd w:id="11"/>
+    </w:p>
+    <w:p>
+      <w:pPr>
+        <w:spacing w:line="360" w:lineRule="auto"/>
+        <w:rPr>
+          <w:rFonts w:ascii="Helvetica" w:hAnsi="Helvetica" w:cs="Helvetica"/>
+        </w:rPr>
+      </w:pPr>
+      <w:r>
+        <w:rPr>
+          <w:rFonts w:ascii="Helvetica" w:hAnsi="Helvetica" w:cs="Helvetica"/>
+        </w:rPr>
+        <w:t>Encapsulation and abstraction were implemented through overloading of constructors, dissipators, and operators.</w:t>
+      </w:r>
+      <w:r>
+        <w:rPr>
+          <w:rFonts w:ascii="Helvetica" w:hAnsi="Helvetica" w:cs="Helvetica"/>
+        </w:rPr>
+        <w:t xml:space="preserve"> </w:t>
+      </w:r>
+      <w:r>
+        <w:rPr>
+          <w:rFonts w:ascii="Helvetica" w:hAnsi="Helvetica" w:cs="Helvetica"/>
+        </w:rPr>
+        <w:t>Ensure correct copying of objects through copy generators and substitution operators.</w:t>
+      </w:r>
+      <w:r>
+        <w:rPr>
+          <w:rFonts w:ascii="Helvetica" w:hAnsi="Helvetica" w:cs="Helvetica"/>
+        </w:rPr>
+        <w:t xml:space="preserve"> </w:t>
+      </w:r>
+      <w:r>
+        <w:rPr>
+          <w:rFonts w:ascii="Helvetica" w:hAnsi="Helvetica" w:cs="Helvetica"/>
+        </w:rPr>
+        <w:t>The class member function improves control of access and manipulation to data.</w:t>
+      </w:r>
+    </w:p>
+    <w:p>
+      <w:pPr>
+        <w:pStyle w:val="2"/>
+        <w:spacing w:line="360" w:lineRule="auto"/>
+        <w:rPr>
+          <w:rFonts w:ascii="Helvetica" w:hAnsi="Helvetica" w:cs="Helvetica"/>
+        </w:rPr>
+      </w:pPr>
+    </w:p>
+    <w:p>
+      <w:pPr>
+        <w:pStyle w:val="2"/>
+        <w:spacing w:line="360" w:lineRule="auto"/>
+        <w:rPr>
+          <w:rFonts w:ascii="Helvetica" w:hAnsi="Helvetica" w:cs="Helvetica"/>
+        </w:rPr>
+      </w:pPr>
+      <w:bookmarkStart w:id="12" w:name="_Toc150097203"/>
+      <w:r>
+        <w:rPr>
+          <w:rFonts w:ascii="Helvetica" w:hAnsi="Helvetica" w:cs="Helvetica"/>
+        </w:rPr>
         <w:t>(h) Conclusion</w:t>
       </w:r>
-      <w:bookmarkEnd w:id="10"/>
+      <w:bookmarkEnd w:id="12"/>
     </w:p>
-    <w:p/>
+    <w:p>
+      <w:pPr>
+        <w:spacing w:line="360" w:lineRule="auto"/>
+        <w:ind w:firstLineChars="50" w:firstLine="75"/>
+        <w:rPr>
+          <w:rFonts w:ascii="Helvetica" w:hAnsi="Helvetica" w:cs="Helvetica"/>
+        </w:rPr>
+      </w:pPr>
+      <w:r>
+        <w:rPr>
+          <w:rFonts w:ascii="Helvetica" w:hAnsi="Helvetica" w:cs="Helvetica"/>
+        </w:rPr>
+        <w:t xml:space="preserve">We </w:t>
+      </w:r>
+      <w:proofErr w:type="gramStart"/>
+      <w:r>
+        <w:rPr>
+          <w:rFonts w:ascii="Helvetica" w:hAnsi="Helvetica" w:cs="Helvetica"/>
+        </w:rPr>
+        <w:t>was</w:t>
+      </w:r>
+      <w:proofErr w:type="gramEnd"/>
+      <w:r>
+        <w:rPr>
+          <w:rFonts w:ascii="Helvetica" w:hAnsi="Helvetica" w:cs="Helvetica"/>
+        </w:rPr>
+        <w:t xml:space="preserve"> able to write git and </w:t>
+      </w:r>
+      <w:proofErr w:type="spellStart"/>
+      <w:r>
+        <w:rPr>
+          <w:rFonts w:ascii="Helvetica" w:hAnsi="Helvetica" w:cs="Helvetica"/>
+        </w:rPr>
+        <w:t>github</w:t>
+      </w:r>
+      <w:proofErr w:type="spellEnd"/>
+      <w:r>
+        <w:rPr>
+          <w:rFonts w:ascii="Helvetica" w:hAnsi="Helvetica" w:cs="Helvetica"/>
+        </w:rPr>
+        <w:t xml:space="preserve"> while working on a team project. And it helped me learn functions such as merge, issue, and pull request of git and </w:t>
+      </w:r>
+      <w:proofErr w:type="spellStart"/>
+      <w:r>
+        <w:rPr>
+          <w:rFonts w:ascii="Helvetica" w:hAnsi="Helvetica" w:cs="Helvetica"/>
+        </w:rPr>
+        <w:t>github</w:t>
+      </w:r>
+      <w:proofErr w:type="spellEnd"/>
+      <w:r>
+        <w:rPr>
+          <w:rFonts w:ascii="Helvetica" w:hAnsi="Helvetica" w:cs="Helvetica"/>
+        </w:rPr>
+        <w:t xml:space="preserve">. In addition, implementing infinite integer operations through </w:t>
+      </w:r>
+      <w:proofErr w:type="spellStart"/>
+      <w:r>
+        <w:rPr>
+          <w:rFonts w:ascii="Helvetica" w:hAnsi="Helvetica" w:cs="Helvetica"/>
+        </w:rPr>
+        <w:t>cpp</w:t>
+      </w:r>
+      <w:proofErr w:type="spellEnd"/>
+      <w:r>
+        <w:rPr>
+          <w:rFonts w:ascii="Helvetica" w:hAnsi="Helvetica" w:cs="Helvetica"/>
+        </w:rPr>
+        <w:t xml:space="preserve"> caused many memory problems. It took a lot of time to find and fix the part where the problem occurred. In addition, the ability to structure and abstract programs has improved by using subject-oriented </w:t>
+      </w:r>
+      <w:proofErr w:type="gramStart"/>
+      <w:r>
+        <w:rPr>
+          <w:rFonts w:ascii="Helvetica" w:hAnsi="Helvetica" w:cs="Helvetica"/>
+        </w:rPr>
+        <w:t>techniques..</w:t>
+      </w:r>
+      <w:proofErr w:type="gramEnd"/>
+    </w:p>
     <w:sectPr>
-      <w:footerReference w:type="default" r:id="rId9"/>
+      <w:footerReference w:type="default" r:id="rId13"/>
       <w:pgSz w:w="11906" w:h="16838"/>
       <w:pgMar w:top="1701" w:right="1440" w:bottom="1440" w:left="1440" w:header="851" w:footer="992" w:gutter="0"/>
       <w:pgNumType w:fmt="numberInDash" w:start="1"/>
@@ -3011,11 +3735,10 @@
         <w:docPartUnique/>
       </w:docPartObj>
     </w:sdtPr>
-    <w:sdtEndPr/>
     <w:sdtContent>
       <w:p>
         <w:pPr>
-          <w:pStyle w:val="Footer"/>
+          <w:pStyle w:val="a5"/>
           <w:jc w:val="center"/>
         </w:pPr>
         <w:r>
@@ -3041,7 +3764,7 @@
   </w:sdt>
   <w:p>
     <w:pPr>
-      <w:pStyle w:val="Footer"/>
+      <w:pStyle w:val="a5"/>
     </w:pPr>
   </w:p>
 </w:ftr>
@@ -4531,6 +5254,95 @@
     </w:lvl>
   </w:abstractNum>
   <w:abstractNum w:abstractNumId="12" w15:restartNumberingAfterBreak="0">
+    <w:nsid w:val="2BFF055C"/>
+    <w:multiLevelType w:val="hybridMultilevel"/>
+    <w:tmpl w:val="73948182"/>
+    <w:lvl w:ilvl="0" w:tplc="DFD21164">
+      <w:start w:val="1"/>
+      <w:numFmt w:val="lowerLetter"/>
+      <w:lvlText w:val="(%1)"/>
+      <w:lvlJc w:val="left"/>
+      <w:pPr>
+        <w:ind w:left="360" w:hanging="360"/>
+      </w:pPr>
+      <w:rPr>
+        <w:rFonts w:hint="default"/>
+      </w:rPr>
+    </w:lvl>
+    <w:lvl w:ilvl="1" w:tplc="04090019" w:tentative="1">
+      <w:start w:val="1"/>
+      <w:numFmt w:val="upperLetter"/>
+      <w:lvlText w:val="%2."/>
+      <w:lvlJc w:val="left"/>
+      <w:pPr>
+        <w:ind w:left="880" w:hanging="440"/>
+      </w:pPr>
+    </w:lvl>
+    <w:lvl w:ilvl="2" w:tplc="0409001B" w:tentative="1">
+      <w:start w:val="1"/>
+      <w:numFmt w:val="lowerRoman"/>
+      <w:lvlText w:val="%3."/>
+      <w:lvlJc w:val="right"/>
+      <w:pPr>
+        <w:ind w:left="1320" w:hanging="440"/>
+      </w:pPr>
+    </w:lvl>
+    <w:lvl w:ilvl="3" w:tplc="0409000F" w:tentative="1">
+      <w:start w:val="1"/>
+      <w:numFmt w:val="decimal"/>
+      <w:lvlText w:val="%4."/>
+      <w:lvlJc w:val="left"/>
+      <w:pPr>
+        <w:ind w:left="1760" w:hanging="440"/>
+      </w:pPr>
+    </w:lvl>
+    <w:lvl w:ilvl="4" w:tplc="04090019" w:tentative="1">
+      <w:start w:val="1"/>
+      <w:numFmt w:val="upperLetter"/>
+      <w:lvlText w:val="%5."/>
+      <w:lvlJc w:val="left"/>
+      <w:pPr>
+        <w:ind w:left="2200" w:hanging="440"/>
+      </w:pPr>
+    </w:lvl>
+    <w:lvl w:ilvl="5" w:tplc="0409001B" w:tentative="1">
+      <w:start w:val="1"/>
+      <w:numFmt w:val="lowerRoman"/>
+      <w:lvlText w:val="%6."/>
+      <w:lvlJc w:val="right"/>
+      <w:pPr>
+        <w:ind w:left="2640" w:hanging="440"/>
+      </w:pPr>
+    </w:lvl>
+    <w:lvl w:ilvl="6" w:tplc="0409000F" w:tentative="1">
+      <w:start w:val="1"/>
+      <w:numFmt w:val="decimal"/>
+      <w:lvlText w:val="%7."/>
+      <w:lvlJc w:val="left"/>
+      <w:pPr>
+        <w:ind w:left="3080" w:hanging="440"/>
+      </w:pPr>
+    </w:lvl>
+    <w:lvl w:ilvl="7" w:tplc="04090019" w:tentative="1">
+      <w:start w:val="1"/>
+      <w:numFmt w:val="upperLetter"/>
+      <w:lvlText w:val="%8."/>
+      <w:lvlJc w:val="left"/>
+      <w:pPr>
+        <w:ind w:left="3520" w:hanging="440"/>
+      </w:pPr>
+    </w:lvl>
+    <w:lvl w:ilvl="8" w:tplc="0409001B" w:tentative="1">
+      <w:start w:val="1"/>
+      <w:numFmt w:val="lowerRoman"/>
+      <w:lvlText w:val="%9."/>
+      <w:lvlJc w:val="right"/>
+      <w:pPr>
+        <w:ind w:left="3960" w:hanging="440"/>
+      </w:pPr>
+    </w:lvl>
+  </w:abstractNum>
+  <w:abstractNum w:abstractNumId="13" w15:restartNumberingAfterBreak="0">
     <w:nsid w:val="30946804"/>
     <w:multiLevelType w:val="hybridMultilevel"/>
     <w:tmpl w:val="787C8CDC"/>
@@ -4643,7 +5455,7 @@
       </w:rPr>
     </w:lvl>
   </w:abstractNum>
-  <w:abstractNum w:abstractNumId="13" w15:restartNumberingAfterBreak="0">
+  <w:abstractNum w:abstractNumId="14" w15:restartNumberingAfterBreak="0">
     <w:nsid w:val="3315596C"/>
     <w:multiLevelType w:val="multilevel"/>
     <w:tmpl w:val="ABF8D9CC"/>
@@ -4792,7 +5604,7 @@
       </w:rPr>
     </w:lvl>
   </w:abstractNum>
-  <w:abstractNum w:abstractNumId="14" w15:restartNumberingAfterBreak="0">
+  <w:abstractNum w:abstractNumId="15" w15:restartNumberingAfterBreak="0">
     <w:nsid w:val="3DFD49EE"/>
     <w:multiLevelType w:val="hybridMultilevel"/>
     <w:tmpl w:val="3118B138"/>
@@ -4881,7 +5693,7 @@
       </w:pPr>
     </w:lvl>
   </w:abstractNum>
-  <w:abstractNum w:abstractNumId="15" w15:restartNumberingAfterBreak="0">
+  <w:abstractNum w:abstractNumId="16" w15:restartNumberingAfterBreak="0">
     <w:nsid w:val="3EE513A8"/>
     <w:multiLevelType w:val="hybridMultilevel"/>
     <w:tmpl w:val="4F76B07E"/>
@@ -4970,7 +5782,7 @@
       </w:pPr>
     </w:lvl>
   </w:abstractNum>
-  <w:abstractNum w:abstractNumId="16" w15:restartNumberingAfterBreak="0">
+  <w:abstractNum w:abstractNumId="17" w15:restartNumberingAfterBreak="0">
     <w:nsid w:val="422671FA"/>
     <w:multiLevelType w:val="hybridMultilevel"/>
     <w:tmpl w:val="AECC48F0"/>
@@ -5059,7 +5871,7 @@
       </w:pPr>
     </w:lvl>
   </w:abstractNum>
-  <w:abstractNum w:abstractNumId="17" w15:restartNumberingAfterBreak="0">
+  <w:abstractNum w:abstractNumId="18" w15:restartNumberingAfterBreak="0">
     <w:nsid w:val="42574801"/>
     <w:multiLevelType w:val="multilevel"/>
     <w:tmpl w:val="E570B4B6"/>
@@ -5208,7 +6020,7 @@
       </w:rPr>
     </w:lvl>
   </w:abstractNum>
-  <w:abstractNum w:abstractNumId="18" w15:restartNumberingAfterBreak="0">
+  <w:abstractNum w:abstractNumId="19" w15:restartNumberingAfterBreak="0">
     <w:nsid w:val="43E209D4"/>
     <w:multiLevelType w:val="multilevel"/>
     <w:tmpl w:val="837EFBB6"/>
@@ -5357,7 +6169,7 @@
       </w:rPr>
     </w:lvl>
   </w:abstractNum>
-  <w:abstractNum w:abstractNumId="19" w15:restartNumberingAfterBreak="0">
+  <w:abstractNum w:abstractNumId="20" w15:restartNumberingAfterBreak="0">
     <w:nsid w:val="45F215F9"/>
     <w:multiLevelType w:val="multilevel"/>
     <w:tmpl w:val="3AEE08DA"/>
@@ -5506,7 +6318,7 @@
       </w:rPr>
     </w:lvl>
   </w:abstractNum>
-  <w:abstractNum w:abstractNumId="20" w15:restartNumberingAfterBreak="0">
+  <w:abstractNum w:abstractNumId="21" w15:restartNumberingAfterBreak="0">
     <w:nsid w:val="4AD92EB7"/>
     <w:multiLevelType w:val="hybridMultilevel"/>
     <w:tmpl w:val="BB264624"/>
@@ -5595,7 +6407,7 @@
       </w:pPr>
     </w:lvl>
   </w:abstractNum>
-  <w:abstractNum w:abstractNumId="21" w15:restartNumberingAfterBreak="0">
+  <w:abstractNum w:abstractNumId="22" w15:restartNumberingAfterBreak="0">
     <w:nsid w:val="4CEC3617"/>
     <w:multiLevelType w:val="hybridMultilevel"/>
     <w:tmpl w:val="0AF21FC6"/>
@@ -5684,7 +6496,7 @@
       </w:pPr>
     </w:lvl>
   </w:abstractNum>
-  <w:abstractNum w:abstractNumId="22" w15:restartNumberingAfterBreak="0">
+  <w:abstractNum w:abstractNumId="23" w15:restartNumberingAfterBreak="0">
     <w:nsid w:val="4E2B7ED0"/>
     <w:multiLevelType w:val="hybridMultilevel"/>
     <w:tmpl w:val="2AD8EA24"/>
@@ -5797,7 +6609,7 @@
       </w:rPr>
     </w:lvl>
   </w:abstractNum>
-  <w:abstractNum w:abstractNumId="23" w15:restartNumberingAfterBreak="0">
+  <w:abstractNum w:abstractNumId="24" w15:restartNumberingAfterBreak="0">
     <w:nsid w:val="503B3F34"/>
     <w:multiLevelType w:val="multilevel"/>
     <w:tmpl w:val="D15071D8"/>
@@ -5914,7 +6726,7 @@
       </w:pPr>
     </w:lvl>
   </w:abstractNum>
-  <w:abstractNum w:abstractNumId="24" w15:restartNumberingAfterBreak="0">
+  <w:abstractNum w:abstractNumId="25" w15:restartNumberingAfterBreak="0">
     <w:nsid w:val="5044CFDD"/>
     <w:multiLevelType w:val="hybridMultilevel"/>
     <w:tmpl w:val="94005AF4"/>
@@ -6000,7 +6812,7 @@
       </w:pPr>
     </w:lvl>
   </w:abstractNum>
-  <w:abstractNum w:abstractNumId="25" w15:restartNumberingAfterBreak="0">
+  <w:abstractNum w:abstractNumId="26" w15:restartNumberingAfterBreak="0">
     <w:nsid w:val="53232B01"/>
     <w:multiLevelType w:val="hybridMultilevel"/>
     <w:tmpl w:val="161806EC"/>
@@ -6086,7 +6898,7 @@
       </w:pPr>
     </w:lvl>
   </w:abstractNum>
-  <w:abstractNum w:abstractNumId="26" w15:restartNumberingAfterBreak="0">
+  <w:abstractNum w:abstractNumId="27" w15:restartNumberingAfterBreak="0">
     <w:nsid w:val="543F5434"/>
     <w:multiLevelType w:val="hybridMultilevel"/>
     <w:tmpl w:val="6562B8DC"/>
@@ -6172,7 +6984,7 @@
       </w:pPr>
     </w:lvl>
   </w:abstractNum>
-  <w:abstractNum w:abstractNumId="27" w15:restartNumberingAfterBreak="0">
+  <w:abstractNum w:abstractNumId="28" w15:restartNumberingAfterBreak="0">
     <w:nsid w:val="59F13E48"/>
     <w:multiLevelType w:val="multilevel"/>
     <w:tmpl w:val="9FC282AE"/>
@@ -6258,7 +7070,7 @@
       </w:pPr>
     </w:lvl>
   </w:abstractNum>
-  <w:abstractNum w:abstractNumId="28" w15:restartNumberingAfterBreak="0">
+  <w:abstractNum w:abstractNumId="29" w15:restartNumberingAfterBreak="0">
     <w:nsid w:val="59FE297F"/>
     <w:multiLevelType w:val="multilevel"/>
     <w:tmpl w:val="67022B12"/>
@@ -6407,7 +7219,7 @@
       </w:rPr>
     </w:lvl>
   </w:abstractNum>
-  <w:abstractNum w:abstractNumId="29" w15:restartNumberingAfterBreak="0">
+  <w:abstractNum w:abstractNumId="30" w15:restartNumberingAfterBreak="0">
     <w:nsid w:val="5C380E3F"/>
     <w:multiLevelType w:val="multilevel"/>
     <w:tmpl w:val="E570B4B6"/>
@@ -6556,7 +7368,7 @@
       </w:rPr>
     </w:lvl>
   </w:abstractNum>
-  <w:abstractNum w:abstractNumId="30" w15:restartNumberingAfterBreak="0">
+  <w:abstractNum w:abstractNumId="31" w15:restartNumberingAfterBreak="0">
     <w:nsid w:val="676D00CB"/>
     <w:multiLevelType w:val="hybridMultilevel"/>
     <w:tmpl w:val="FDFAF626"/>
@@ -6646,7 +7458,7 @@
       </w:pPr>
     </w:lvl>
   </w:abstractNum>
-  <w:abstractNum w:abstractNumId="31" w15:restartNumberingAfterBreak="0">
+  <w:abstractNum w:abstractNumId="32" w15:restartNumberingAfterBreak="0">
     <w:nsid w:val="67A446A6"/>
     <w:multiLevelType w:val="hybridMultilevel"/>
     <w:tmpl w:val="34806A82"/>
@@ -6759,7 +7571,7 @@
       </w:rPr>
     </w:lvl>
   </w:abstractNum>
-  <w:abstractNum w:abstractNumId="32" w15:restartNumberingAfterBreak="0">
+  <w:abstractNum w:abstractNumId="33" w15:restartNumberingAfterBreak="0">
     <w:nsid w:val="6B2E17DF"/>
     <w:multiLevelType w:val="hybridMultilevel"/>
     <w:tmpl w:val="7B3C26A6"/>
@@ -6848,7 +7660,7 @@
       </w:pPr>
     </w:lvl>
   </w:abstractNum>
-  <w:abstractNum w:abstractNumId="33" w15:restartNumberingAfterBreak="0">
+  <w:abstractNum w:abstractNumId="34" w15:restartNumberingAfterBreak="0">
     <w:nsid w:val="7484E0CC"/>
     <w:multiLevelType w:val="hybridMultilevel"/>
     <w:tmpl w:val="4D40241C"/>
@@ -6935,22 +7747,22 @@
     </w:lvl>
   </w:abstractNum>
   <w:num w:numId="1" w16cid:durableId="1838885133">
+    <w:abstractNumId w:val="25"/>
+  </w:num>
+  <w:num w:numId="2" w16cid:durableId="167327021">
+    <w:abstractNumId w:val="28"/>
+  </w:num>
+  <w:num w:numId="3" w16cid:durableId="642467442">
+    <w:abstractNumId w:val="34"/>
+  </w:num>
+  <w:num w:numId="4" w16cid:durableId="1672950590">
+    <w:abstractNumId w:val="27"/>
+  </w:num>
+  <w:num w:numId="5" w16cid:durableId="971666915">
     <w:abstractNumId w:val="24"/>
   </w:num>
-  <w:num w:numId="2" w16cid:durableId="167327021">
-    <w:abstractNumId w:val="27"/>
-  </w:num>
-  <w:num w:numId="3" w16cid:durableId="642467442">
-    <w:abstractNumId w:val="33"/>
-  </w:num>
-  <w:num w:numId="4" w16cid:durableId="1672950590">
-    <w:abstractNumId w:val="26"/>
-  </w:num>
-  <w:num w:numId="5" w16cid:durableId="971666915">
-    <w:abstractNumId w:val="23"/>
-  </w:num>
   <w:num w:numId="6" w16cid:durableId="447243175">
-    <w:abstractNumId w:val="18"/>
+    <w:abstractNumId w:val="19"/>
   </w:num>
   <w:num w:numId="7" w16cid:durableId="520897384">
     <w:abstractNumId w:val="10"/>
@@ -6959,13 +7771,13 @@
     <w:abstractNumId w:val="7"/>
   </w:num>
   <w:num w:numId="9" w16cid:durableId="1984693563">
-    <w:abstractNumId w:val="31"/>
+    <w:abstractNumId w:val="32"/>
   </w:num>
   <w:num w:numId="10" w16cid:durableId="1645114380">
-    <w:abstractNumId w:val="25"/>
+    <w:abstractNumId w:val="26"/>
   </w:num>
   <w:num w:numId="11" w16cid:durableId="234777421">
-    <w:abstractNumId w:val="12"/>
+    <w:abstractNumId w:val="13"/>
   </w:num>
   <w:num w:numId="12" w16cid:durableId="881480622">
     <w:abstractNumId w:val="0"/>
@@ -6974,19 +7786,19 @@
     <w:abstractNumId w:val="2"/>
   </w:num>
   <w:num w:numId="14" w16cid:durableId="1587879940">
-    <w:abstractNumId w:val="30"/>
+    <w:abstractNumId w:val="31"/>
   </w:num>
   <w:num w:numId="15" w16cid:durableId="285239071">
-    <w:abstractNumId w:val="32"/>
+    <w:abstractNumId w:val="33"/>
   </w:num>
   <w:num w:numId="16" w16cid:durableId="892230049">
-    <w:abstractNumId w:val="13"/>
+    <w:abstractNumId w:val="14"/>
   </w:num>
   <w:num w:numId="17" w16cid:durableId="135268940">
-    <w:abstractNumId w:val="19"/>
+    <w:abstractNumId w:val="20"/>
   </w:num>
   <w:num w:numId="18" w16cid:durableId="1497644662">
-    <w:abstractNumId w:val="28"/>
+    <w:abstractNumId w:val="29"/>
   </w:num>
   <w:num w:numId="19" w16cid:durableId="1779373088">
     <w:abstractNumId w:val="8"/>
@@ -6998,22 +7810,22 @@
     <w:abstractNumId w:val="5"/>
   </w:num>
   <w:num w:numId="22" w16cid:durableId="2123109229">
-    <w:abstractNumId w:val="17"/>
+    <w:abstractNumId w:val="18"/>
   </w:num>
   <w:num w:numId="23" w16cid:durableId="1626430170">
-    <w:abstractNumId w:val="14"/>
+    <w:abstractNumId w:val="15"/>
   </w:num>
   <w:num w:numId="24" w16cid:durableId="927075205">
-    <w:abstractNumId w:val="15"/>
+    <w:abstractNumId w:val="16"/>
   </w:num>
   <w:num w:numId="25" w16cid:durableId="999114249">
-    <w:abstractNumId w:val="29"/>
+    <w:abstractNumId w:val="30"/>
   </w:num>
   <w:num w:numId="26" w16cid:durableId="2109888758">
     <w:abstractNumId w:val="4"/>
   </w:num>
   <w:num w:numId="27" w16cid:durableId="330959855">
-    <w:abstractNumId w:val="20"/>
+    <w:abstractNumId w:val="21"/>
   </w:num>
   <w:num w:numId="28" w16cid:durableId="583610072">
     <w:abstractNumId w:val="6"/>
@@ -7025,16 +7837,19 @@
     <w:abstractNumId w:val="3"/>
   </w:num>
   <w:num w:numId="31" w16cid:durableId="1817869370">
-    <w:abstractNumId w:val="21"/>
+    <w:abstractNumId w:val="22"/>
   </w:num>
   <w:num w:numId="32" w16cid:durableId="1362900027">
-    <w:abstractNumId w:val="16"/>
+    <w:abstractNumId w:val="17"/>
   </w:num>
   <w:num w:numId="33" w16cid:durableId="1603076440">
-    <w:abstractNumId w:val="22"/>
+    <w:abstractNumId w:val="23"/>
   </w:num>
   <w:num w:numId="34" w16cid:durableId="564798656">
     <w:abstractNumId w:val="11"/>
+  </w:num>
+  <w:num w:numId="35" w16cid:durableId="1233809034">
+    <w:abstractNumId w:val="12"/>
   </w:num>
 </w:numbering>
 </file>
@@ -7435,7 +8250,7 @@
     <w:lsdException w:name="Unresolved Mention" w:semiHidden="1" w:unhideWhenUsed="1"/>
     <w:lsdException w:name="Smart Link" w:semiHidden="1" w:unhideWhenUsed="1"/>
   </w:latentStyles>
-  <w:style w:type="paragraph" w:default="1" w:styleId="Normal">
+  <w:style w:type="paragraph" w:default="1" w:styleId="a">
     <w:name w:val="Normal"/>
     <w:qFormat/>
     <w:rsid w:val="00F221F2"/>
@@ -7450,11 +8265,11 @@
       <w:sz w:val="16"/>
     </w:rPr>
   </w:style>
-  <w:style w:type="paragraph" w:styleId="Heading1">
+  <w:style w:type="paragraph" w:styleId="1">
     <w:name w:val="heading 1"/>
-    <w:basedOn w:val="Normal"/>
-    <w:next w:val="Normal"/>
-    <w:link w:val="Heading1Char"/>
+    <w:basedOn w:val="a"/>
+    <w:next w:val="a"/>
+    <w:link w:val="1Char"/>
     <w:uiPriority w:val="9"/>
     <w:qFormat/>
     <w:rsid w:val="004B2CD4"/>
@@ -7469,11 +8284,11 @@
       <w:szCs w:val="28"/>
     </w:rPr>
   </w:style>
-  <w:style w:type="paragraph" w:styleId="Heading2">
+  <w:style w:type="paragraph" w:styleId="2">
     <w:name w:val="heading 2"/>
-    <w:basedOn w:val="Normal"/>
-    <w:next w:val="Normal"/>
-    <w:link w:val="Heading2Char"/>
+    <w:basedOn w:val="a"/>
+    <w:next w:val="a"/>
+    <w:link w:val="2Char"/>
     <w:uiPriority w:val="9"/>
     <w:unhideWhenUsed/>
     <w:qFormat/>
@@ -7488,11 +8303,11 @@
       <w:sz w:val="20"/>
     </w:rPr>
   </w:style>
-  <w:style w:type="paragraph" w:styleId="Heading3">
+  <w:style w:type="paragraph" w:styleId="3">
     <w:name w:val="heading 3"/>
-    <w:basedOn w:val="Normal"/>
-    <w:next w:val="Normal"/>
-    <w:link w:val="Heading3Char"/>
+    <w:basedOn w:val="a"/>
+    <w:next w:val="a"/>
+    <w:link w:val="3Char"/>
     <w:uiPriority w:val="9"/>
     <w:unhideWhenUsed/>
     <w:qFormat/>
@@ -7508,13 +8323,13 @@
       <w:sz w:val="18"/>
     </w:rPr>
   </w:style>
-  <w:style w:type="character" w:default="1" w:styleId="DefaultParagraphFont">
+  <w:style w:type="character" w:default="1" w:styleId="a0">
     <w:name w:val="Default Paragraph Font"/>
     <w:uiPriority w:val="1"/>
     <w:semiHidden/>
     <w:unhideWhenUsed/>
   </w:style>
-  <w:style w:type="table" w:default="1" w:styleId="TableNormal">
+  <w:style w:type="table" w:default="1" w:styleId="a1">
     <w:name w:val="Normal Table"/>
     <w:uiPriority w:val="99"/>
     <w:semiHidden/>
@@ -7529,31 +8344,31 @@
       </w:tblCellMar>
     </w:tblPr>
   </w:style>
-  <w:style w:type="numbering" w:default="1" w:styleId="NoList">
+  <w:style w:type="numbering" w:default="1" w:styleId="a2">
     <w:name w:val="No List"/>
     <w:uiPriority w:val="99"/>
     <w:semiHidden/>
     <w:unhideWhenUsed/>
   </w:style>
-  <w:style w:type="paragraph" w:customStyle="1" w:styleId="a">
+  <w:style w:type="paragraph" w:customStyle="1" w:styleId="a3">
     <w:name w:val="바탕글"/>
-    <w:basedOn w:val="Normal"/>
+    <w:basedOn w:val="a"/>
     <w:rsid w:val="005B7478"/>
     <w:pPr>
       <w:spacing w:after="0" w:line="384" w:lineRule="auto"/>
       <w:textAlignment w:val="baseline"/>
     </w:pPr>
     <w:rPr>
-      <w:rFonts w:ascii="함초롬바탕" w:eastAsia="Gulim" w:hAnsi="Gulim" w:cs="Gulim"/>
+      <w:rFonts w:ascii="함초롬바탕" w:eastAsia="굴림" w:hAnsi="굴림" w:cs="굴림"/>
       <w:color w:val="000000"/>
       <w:kern w:val="0"/>
       <w:szCs w:val="20"/>
     </w:rPr>
   </w:style>
-  <w:style w:type="paragraph" w:styleId="Header">
+  <w:style w:type="paragraph" w:styleId="a4">
     <w:name w:val="header"/>
-    <w:basedOn w:val="Normal"/>
-    <w:link w:val="HeaderChar"/>
+    <w:basedOn w:val="a"/>
+    <w:link w:val="Char"/>
     <w:uiPriority w:val="99"/>
     <w:unhideWhenUsed/>
     <w:rsid w:val="005B7478"/>
@@ -7565,17 +8380,17 @@
       <w:snapToGrid w:val="0"/>
     </w:pPr>
   </w:style>
-  <w:style w:type="character" w:customStyle="1" w:styleId="HeaderChar">
-    <w:name w:val="Header Char"/>
-    <w:basedOn w:val="DefaultParagraphFont"/>
-    <w:link w:val="Header"/>
+  <w:style w:type="character" w:customStyle="1" w:styleId="Char">
+    <w:name w:val="머리글 Char"/>
+    <w:basedOn w:val="a0"/>
+    <w:link w:val="a4"/>
     <w:uiPriority w:val="99"/>
     <w:rsid w:val="005B7478"/>
   </w:style>
-  <w:style w:type="paragraph" w:styleId="Footer">
+  <w:style w:type="paragraph" w:styleId="a5">
     <w:name w:val="footer"/>
-    <w:basedOn w:val="Normal"/>
-    <w:link w:val="FooterChar"/>
+    <w:basedOn w:val="a"/>
+    <w:link w:val="Char0"/>
     <w:uiPriority w:val="99"/>
     <w:unhideWhenUsed/>
     <w:rsid w:val="005B7478"/>
@@ -7587,16 +8402,16 @@
       <w:snapToGrid w:val="0"/>
     </w:pPr>
   </w:style>
-  <w:style w:type="character" w:customStyle="1" w:styleId="FooterChar">
-    <w:name w:val="Footer Char"/>
-    <w:basedOn w:val="DefaultParagraphFont"/>
-    <w:link w:val="Footer"/>
+  <w:style w:type="character" w:customStyle="1" w:styleId="Char0">
+    <w:name w:val="바닥글 Char"/>
+    <w:basedOn w:val="a0"/>
+    <w:link w:val="a5"/>
     <w:uiPriority w:val="99"/>
     <w:rsid w:val="005B7478"/>
   </w:style>
-  <w:style w:type="table" w:styleId="TableGrid">
+  <w:style w:type="table" w:styleId="a6">
     <w:name w:val="Table Grid"/>
-    <w:basedOn w:val="TableNormal"/>
+    <w:basedOn w:val="a1"/>
     <w:uiPriority w:val="39"/>
     <w:rsid w:val="00E74A07"/>
     <w:pPr>
@@ -7613,9 +8428,9 @@
       </w:tblBorders>
     </w:tblPr>
   </w:style>
-  <w:style w:type="table" w:styleId="GridTable2">
+  <w:style w:type="table" w:styleId="20">
     <w:name w:val="Grid Table 2"/>
-    <w:basedOn w:val="TableNormal"/>
+    <w:basedOn w:val="a1"/>
     <w:uiPriority w:val="47"/>
     <w:rsid w:val="00D93C74"/>
     <w:pPr>
@@ -7688,9 +8503,9 @@
       </w:tcPr>
     </w:tblStylePr>
   </w:style>
-  <w:style w:type="character" w:styleId="Hyperlink">
+  <w:style w:type="character" w:styleId="a7">
     <w:name w:val="Hyperlink"/>
-    <w:basedOn w:val="DefaultParagraphFont"/>
+    <w:basedOn w:val="a0"/>
     <w:uiPriority w:val="99"/>
     <w:unhideWhenUsed/>
     <w:rPr>
@@ -7698,10 +8513,10 @@
       <w:u w:val="single"/>
     </w:rPr>
   </w:style>
-  <w:style w:type="paragraph" w:styleId="TOC1">
+  <w:style w:type="paragraph" w:styleId="10">
     <w:name w:val="toc 1"/>
-    <w:basedOn w:val="Normal"/>
-    <w:next w:val="Normal"/>
+    <w:basedOn w:val="a"/>
+    <w:next w:val="a"/>
     <w:autoRedefine/>
     <w:uiPriority w:val="39"/>
     <w:unhideWhenUsed/>
@@ -7716,10 +8531,10 @@
       <w:szCs w:val="20"/>
     </w:rPr>
   </w:style>
-  <w:style w:type="character" w:customStyle="1" w:styleId="Heading1Char">
-    <w:name w:val="Heading 1 Char"/>
-    <w:basedOn w:val="DefaultParagraphFont"/>
-    <w:link w:val="Heading1"/>
+  <w:style w:type="character" w:customStyle="1" w:styleId="1Char">
+    <w:name w:val="제목 1 Char"/>
+    <w:basedOn w:val="a0"/>
+    <w:link w:val="1"/>
     <w:uiPriority w:val="9"/>
     <w:rsid w:val="004B2CD4"/>
     <w:rPr>
@@ -7729,10 +8544,10 @@
       <w:szCs w:val="28"/>
     </w:rPr>
   </w:style>
-  <w:style w:type="paragraph" w:styleId="TOCHeading">
+  <w:style w:type="paragraph" w:styleId="TOC">
     <w:name w:val="TOC Heading"/>
-    <w:basedOn w:val="Heading1"/>
-    <w:next w:val="Normal"/>
+    <w:basedOn w:val="1"/>
+    <w:next w:val="a"/>
     <w:uiPriority w:val="39"/>
     <w:unhideWhenUsed/>
     <w:qFormat/>
@@ -7754,10 +8569,10 @@
       <w:kern w:val="0"/>
     </w:rPr>
   </w:style>
-  <w:style w:type="paragraph" w:styleId="TOC2">
+  <w:style w:type="paragraph" w:styleId="21">
     <w:name w:val="toc 2"/>
-    <w:basedOn w:val="Normal"/>
-    <w:next w:val="Normal"/>
+    <w:basedOn w:val="a"/>
+    <w:next w:val="a"/>
     <w:autoRedefine/>
     <w:uiPriority w:val="39"/>
     <w:unhideWhenUsed/>
@@ -7774,10 +8589,10 @@
       <w:szCs w:val="20"/>
     </w:rPr>
   </w:style>
-  <w:style w:type="paragraph" w:styleId="TOC3">
+  <w:style w:type="paragraph" w:styleId="30">
     <w:name w:val="toc 3"/>
-    <w:basedOn w:val="Normal"/>
-    <w:next w:val="Normal"/>
+    <w:basedOn w:val="a"/>
+    <w:next w:val="a"/>
     <w:autoRedefine/>
     <w:uiPriority w:val="39"/>
     <w:unhideWhenUsed/>
@@ -7792,10 +8607,10 @@
       <w:szCs w:val="20"/>
     </w:rPr>
   </w:style>
-  <w:style w:type="paragraph" w:styleId="TOC4">
+  <w:style w:type="paragraph" w:styleId="4">
     <w:name w:val="toc 4"/>
-    <w:basedOn w:val="Normal"/>
-    <w:next w:val="Normal"/>
+    <w:basedOn w:val="a"/>
+    <w:next w:val="a"/>
     <w:autoRedefine/>
     <w:uiPriority w:val="39"/>
     <w:semiHidden/>
@@ -7811,10 +8626,10 @@
       <w:szCs w:val="20"/>
     </w:rPr>
   </w:style>
-  <w:style w:type="paragraph" w:styleId="TOC5">
+  <w:style w:type="paragraph" w:styleId="5">
     <w:name w:val="toc 5"/>
-    <w:basedOn w:val="Normal"/>
-    <w:next w:val="Normal"/>
+    <w:basedOn w:val="a"/>
+    <w:next w:val="a"/>
     <w:autoRedefine/>
     <w:uiPriority w:val="39"/>
     <w:semiHidden/>
@@ -7830,10 +8645,10 @@
       <w:szCs w:val="20"/>
     </w:rPr>
   </w:style>
-  <w:style w:type="paragraph" w:styleId="TOC6">
+  <w:style w:type="paragraph" w:styleId="6">
     <w:name w:val="toc 6"/>
-    <w:basedOn w:val="Normal"/>
-    <w:next w:val="Normal"/>
+    <w:basedOn w:val="a"/>
+    <w:next w:val="a"/>
     <w:autoRedefine/>
     <w:uiPriority w:val="39"/>
     <w:semiHidden/>
@@ -7849,10 +8664,10 @@
       <w:szCs w:val="20"/>
     </w:rPr>
   </w:style>
-  <w:style w:type="paragraph" w:styleId="TOC7">
+  <w:style w:type="paragraph" w:styleId="7">
     <w:name w:val="toc 7"/>
-    <w:basedOn w:val="Normal"/>
-    <w:next w:val="Normal"/>
+    <w:basedOn w:val="a"/>
+    <w:next w:val="a"/>
     <w:autoRedefine/>
     <w:uiPriority w:val="39"/>
     <w:semiHidden/>
@@ -7868,10 +8683,10 @@
       <w:szCs w:val="20"/>
     </w:rPr>
   </w:style>
-  <w:style w:type="paragraph" w:styleId="TOC8">
+  <w:style w:type="paragraph" w:styleId="8">
     <w:name w:val="toc 8"/>
-    <w:basedOn w:val="Normal"/>
-    <w:next w:val="Normal"/>
+    <w:basedOn w:val="a"/>
+    <w:next w:val="a"/>
     <w:autoRedefine/>
     <w:uiPriority w:val="39"/>
     <w:semiHidden/>
@@ -7887,10 +8702,10 @@
       <w:szCs w:val="20"/>
     </w:rPr>
   </w:style>
-  <w:style w:type="paragraph" w:styleId="TOC9">
+  <w:style w:type="paragraph" w:styleId="9">
     <w:name w:val="toc 9"/>
-    <w:basedOn w:val="Normal"/>
-    <w:next w:val="Normal"/>
+    <w:basedOn w:val="a"/>
+    <w:next w:val="a"/>
     <w:autoRedefine/>
     <w:uiPriority w:val="39"/>
     <w:semiHidden/>
@@ -7906,11 +8721,11 @@
       <w:szCs w:val="20"/>
     </w:rPr>
   </w:style>
-  <w:style w:type="paragraph" w:styleId="Title">
+  <w:style w:type="paragraph" w:styleId="a8">
     <w:name w:val="Title"/>
-    <w:basedOn w:val="Normal"/>
-    <w:next w:val="Normal"/>
-    <w:link w:val="TitleChar"/>
+    <w:basedOn w:val="a"/>
+    <w:next w:val="a"/>
+    <w:link w:val="Char1"/>
     <w:uiPriority w:val="10"/>
     <w:qFormat/>
     <w:rsid w:val="00205340"/>
@@ -7927,10 +8742,10 @@
       <w:szCs w:val="32"/>
     </w:rPr>
   </w:style>
-  <w:style w:type="character" w:customStyle="1" w:styleId="TitleChar">
-    <w:name w:val="Title Char"/>
-    <w:basedOn w:val="DefaultParagraphFont"/>
-    <w:link w:val="Title"/>
+  <w:style w:type="character" w:customStyle="1" w:styleId="Char1">
+    <w:name w:val="제목 Char"/>
+    <w:basedOn w:val="a0"/>
+    <w:link w:val="a8"/>
     <w:uiPriority w:val="10"/>
     <w:rsid w:val="00205340"/>
     <w:rPr>
@@ -7941,10 +8756,10 @@
       <w:szCs w:val="32"/>
     </w:rPr>
   </w:style>
-  <w:style w:type="character" w:customStyle="1" w:styleId="Heading2Char">
-    <w:name w:val="Heading 2 Char"/>
-    <w:basedOn w:val="DefaultParagraphFont"/>
-    <w:link w:val="Heading2"/>
+  <w:style w:type="character" w:customStyle="1" w:styleId="2Char">
+    <w:name w:val="제목 2 Char"/>
+    <w:basedOn w:val="a0"/>
+    <w:link w:val="2"/>
     <w:uiPriority w:val="9"/>
     <w:rsid w:val="005C235B"/>
     <w:rPr>
@@ -7952,10 +8767,10 @@
       <w:b/>
     </w:rPr>
   </w:style>
-  <w:style w:type="character" w:customStyle="1" w:styleId="Heading3Char">
-    <w:name w:val="Heading 3 Char"/>
-    <w:basedOn w:val="DefaultParagraphFont"/>
-    <w:link w:val="Heading3"/>
+  <w:style w:type="character" w:customStyle="1" w:styleId="3Char">
+    <w:name w:val="제목 3 Char"/>
+    <w:basedOn w:val="a0"/>
+    <w:link w:val="3"/>
     <w:uiPriority w:val="9"/>
     <w:rsid w:val="005C235B"/>
     <w:rPr>
@@ -7964,9 +8779,9 @@
       <w:sz w:val="18"/>
     </w:rPr>
   </w:style>
-  <w:style w:type="character" w:styleId="FollowedHyperlink">
+  <w:style w:type="character" w:styleId="a9">
     <w:name w:val="FollowedHyperlink"/>
-    <w:basedOn w:val="DefaultParagraphFont"/>
+    <w:basedOn w:val="a0"/>
     <w:uiPriority w:val="99"/>
     <w:semiHidden/>
     <w:unhideWhenUsed/>
@@ -7976,9 +8791,9 @@
       <w:u w:val="single"/>
     </w:rPr>
   </w:style>
-  <w:style w:type="paragraph" w:styleId="ListParagraph">
+  <w:style w:type="paragraph" w:styleId="aa">
     <w:name w:val="List Paragraph"/>
-    <w:basedOn w:val="Normal"/>
+    <w:basedOn w:val="a"/>
     <w:uiPriority w:val="34"/>
     <w:qFormat/>
     <w:rsid w:val="00053093"/>
@@ -7986,7 +8801,7 @@
       <w:ind w:leftChars="400" w:left="800"/>
     </w:pPr>
   </w:style>
-  <w:style w:type="paragraph" w:styleId="NoSpacing">
+  <w:style w:type="paragraph" w:styleId="ab">
     <w:name w:val="No Spacing"/>
     <w:uiPriority w:val="1"/>
     <w:qFormat/>
@@ -7999,10 +8814,10 @@
       <w:spacing w:after="0" w:line="240" w:lineRule="auto"/>
     </w:pPr>
   </w:style>
-  <w:style w:type="paragraph" w:styleId="Caption">
+  <w:style w:type="paragraph" w:styleId="ac">
     <w:name w:val="caption"/>
-    <w:basedOn w:val="Normal"/>
-    <w:next w:val="Normal"/>
+    <w:basedOn w:val="a"/>
+    <w:next w:val="a"/>
     <w:uiPriority w:val="35"/>
     <w:unhideWhenUsed/>
     <w:qFormat/>
@@ -8014,9 +8829,9 @@
       <w:szCs w:val="20"/>
     </w:rPr>
   </w:style>
-  <w:style w:type="character" w:styleId="CommentReference">
+  <w:style w:type="character" w:styleId="ad">
     <w:name w:val="annotation reference"/>
-    <w:basedOn w:val="DefaultParagraphFont"/>
+    <w:basedOn w:val="a0"/>
     <w:uiPriority w:val="99"/>
     <w:semiHidden/>
     <w:unhideWhenUsed/>
@@ -8026,10 +8841,10 @@
       <w:szCs w:val="18"/>
     </w:rPr>
   </w:style>
-  <w:style w:type="paragraph" w:styleId="CommentText">
+  <w:style w:type="paragraph" w:styleId="ae">
     <w:name w:val="annotation text"/>
-    <w:basedOn w:val="Normal"/>
-    <w:link w:val="CommentTextChar"/>
+    <w:basedOn w:val="a"/>
+    <w:link w:val="Char2"/>
     <w:uiPriority w:val="99"/>
     <w:unhideWhenUsed/>
     <w:rsid w:val="005E0B25"/>
@@ -8037,10 +8852,10 @@
       <w:jc w:val="left"/>
     </w:pPr>
   </w:style>
-  <w:style w:type="character" w:customStyle="1" w:styleId="CommentTextChar">
-    <w:name w:val="Comment Text Char"/>
-    <w:basedOn w:val="DefaultParagraphFont"/>
-    <w:link w:val="CommentText"/>
+  <w:style w:type="character" w:customStyle="1" w:styleId="Char2">
+    <w:name w:val="메모 텍스트 Char"/>
+    <w:basedOn w:val="a0"/>
+    <w:link w:val="ae"/>
     <w:uiPriority w:val="99"/>
     <w:rsid w:val="005E0B25"/>
     <w:rPr>
@@ -8048,11 +8863,11 @@
       <w:sz w:val="16"/>
     </w:rPr>
   </w:style>
-  <w:style w:type="paragraph" w:styleId="CommentSubject">
+  <w:style w:type="paragraph" w:styleId="af">
     <w:name w:val="annotation subject"/>
-    <w:basedOn w:val="CommentText"/>
-    <w:next w:val="CommentText"/>
-    <w:link w:val="CommentSubjectChar"/>
+    <w:basedOn w:val="ae"/>
+    <w:next w:val="ae"/>
+    <w:link w:val="Char3"/>
     <w:uiPriority w:val="99"/>
     <w:semiHidden/>
     <w:unhideWhenUsed/>
@@ -8062,10 +8877,10 @@
       <w:bCs/>
     </w:rPr>
   </w:style>
-  <w:style w:type="character" w:customStyle="1" w:styleId="CommentSubjectChar">
-    <w:name w:val="Comment Subject Char"/>
-    <w:basedOn w:val="CommentTextChar"/>
-    <w:link w:val="CommentSubject"/>
+  <w:style w:type="character" w:customStyle="1" w:styleId="Char3">
+    <w:name w:val="메모 주제 Char"/>
+    <w:basedOn w:val="Char2"/>
+    <w:link w:val="af"/>
     <w:uiPriority w:val="99"/>
     <w:semiHidden/>
     <w:rsid w:val="005E0B25"/>
@@ -8076,9 +8891,9 @@
       <w:sz w:val="16"/>
     </w:rPr>
   </w:style>
-  <w:style w:type="paragraph" w:styleId="NormalWeb">
+  <w:style w:type="paragraph" w:styleId="af0">
     <w:name w:val="Normal (Web)"/>
-    <w:basedOn w:val="Normal"/>
+    <w:basedOn w:val="a"/>
     <w:uiPriority w:val="99"/>
     <w:semiHidden/>
     <w:unhideWhenUsed/>
@@ -8089,9 +8904,9 @@
       <w:szCs w:val="24"/>
     </w:rPr>
   </w:style>
-  <w:style w:type="character" w:styleId="UnresolvedMention">
+  <w:style w:type="character" w:styleId="af1">
     <w:name w:val="Unresolved Mention"/>
-    <w:basedOn w:val="DefaultParagraphFont"/>
+    <w:basedOn w:val="a0"/>
     <w:uiPriority w:val="99"/>
     <w:semiHidden/>
     <w:unhideWhenUsed/>

</xml_diff>